<commit_message>
changes to report and changelog
</commit_message>
<xml_diff>
--- a/Project report motor log.docx
+++ b/Project report motor log.docx
@@ -1,6 +1,6 @@
 
 <file path=word/document.xml><?xml version="1.0" encoding="utf-8"?>
-<w:document xmlns:wpc="http://schemas.microsoft.com/office/word/2010/wordprocessingCanvas" xmlns:cx="http://schemas.microsoft.com/office/drawing/2014/chartex" xmlns:cx1="http://schemas.microsoft.com/office/drawing/2015/9/8/chartex" xmlns:cx2="http://schemas.microsoft.com/office/drawing/2015/10/21/chartex" xmlns:cx3="http://schemas.microsoft.com/office/drawing/2016/5/9/chartex" xmlns:cx4="http://schemas.microsoft.com/office/drawing/2016/5/10/chartex" xmlns:cx5="http://schemas.microsoft.com/office/drawing/2016/5/11/chartex" xmlns:cx6="http://schemas.microsoft.com/office/drawing/2016/5/12/chartex" xmlns:cx7="http://schemas.microsoft.com/office/drawing/2016/5/13/chartex" xmlns:cx8="http://schemas.microsoft.com/office/drawing/2016/5/14/chartex" xmlns:mc="http://schemas.openxmlformats.org/markup-compatibility/2006" xmlns:aink="http://schemas.microsoft.com/office/drawing/2016/ink" xmlns:am3d="http://schemas.microsoft.com/office/drawing/2017/model3d" xmlns:o="urn:schemas-microsoft-com:office:office" xmlns:oel="http://schemas.microsoft.com/office/2019/extlst" xmlns:r="http://schemas.openxmlformats.org/officeDocument/2006/relationships" xmlns:m="http://schemas.openxmlformats.org/officeDocument/2006/math" xmlns:v="urn:schemas-microsoft-com:vml" xmlns:wp14="http://schemas.microsoft.com/office/word/2010/wordprocessingDrawing" xmlns:wp="http://schemas.openxmlformats.org/drawingml/2006/wordprocessingDrawing" xmlns:w10="urn:schemas-microsoft-com:office:word" xmlns:w="http://schemas.openxmlformats.org/wordprocessingml/2006/main" xmlns:w14="http://schemas.microsoft.com/office/word/2010/wordml" xmlns:w15="http://schemas.microsoft.com/office/word/2012/wordml" xmlns:w16cex="http://schemas.microsoft.com/office/word/2018/wordml/cex" xmlns:w16cid="http://schemas.microsoft.com/office/word/2016/wordml/cid" xmlns:w16="http://schemas.microsoft.com/office/word/2018/wordml" xmlns:w16sdtdh="http://schemas.microsoft.com/office/word/2020/wordml/sdtdatahash" xmlns:w16se="http://schemas.microsoft.com/office/word/2015/wordml/symex" xmlns:wpg="http://schemas.microsoft.com/office/word/2010/wordprocessingGroup" xmlns:wpi="http://schemas.microsoft.com/office/word/2010/wordprocessingInk" xmlns:wne="http://schemas.microsoft.com/office/word/2006/wordml" xmlns:wps="http://schemas.microsoft.com/office/word/2010/wordprocessingShape" mc:Ignorable="w14 w15 w16se w16cid w16 w16cex w16sdtdh wp14">
+<w:document xmlns:wpc="http://schemas.microsoft.com/office/word/2010/wordprocessingCanvas" xmlns:cx="http://schemas.microsoft.com/office/drawing/2014/chartex" xmlns:cx1="http://schemas.microsoft.com/office/drawing/2015/9/8/chartex" xmlns:cx2="http://schemas.microsoft.com/office/drawing/2015/10/21/chartex" xmlns:cx3="http://schemas.microsoft.com/office/drawing/2016/5/9/chartex" xmlns:cx4="http://schemas.microsoft.com/office/drawing/2016/5/10/chartex" xmlns:cx5="http://schemas.microsoft.com/office/drawing/2016/5/11/chartex" xmlns:cx6="http://schemas.microsoft.com/office/drawing/2016/5/12/chartex" xmlns:cx7="http://schemas.microsoft.com/office/drawing/2016/5/13/chartex" xmlns:cx8="http://schemas.microsoft.com/office/drawing/2016/5/14/chartex" xmlns:mc="http://schemas.openxmlformats.org/markup-compatibility/2006" xmlns:aink="http://schemas.microsoft.com/office/drawing/2016/ink" xmlns:am3d="http://schemas.microsoft.com/office/drawing/2017/model3d" xmlns:o="urn:schemas-microsoft-com:office:office" xmlns:oel="http://schemas.microsoft.com/office/2019/extlst" xmlns:r="http://schemas.openxmlformats.org/officeDocument/2006/relationships" xmlns:m="http://schemas.openxmlformats.org/officeDocument/2006/math" xmlns:v="urn:schemas-microsoft-com:vml" xmlns:wp14="http://schemas.microsoft.com/office/word/2010/wordprocessingDrawing" xmlns:wp="http://schemas.openxmlformats.org/drawingml/2006/wordprocessingDrawing" xmlns:w10="urn:schemas-microsoft-com:office:word" xmlns:w="http://schemas.openxmlformats.org/wordprocessingml/2006/main" xmlns:w14="http://schemas.microsoft.com/office/word/2010/wordml" xmlns:w15="http://schemas.microsoft.com/office/word/2012/wordml" xmlns:w16cex="http://schemas.microsoft.com/office/word/2018/wordml/cex" xmlns:w16cid="http://schemas.microsoft.com/office/word/2016/wordml/cid" xmlns:w16="http://schemas.microsoft.com/office/word/2018/wordml" xmlns:w16du="http://schemas.microsoft.com/office/word/2023/wordml/word16du" xmlns:w16sdtdh="http://schemas.microsoft.com/office/word/2020/wordml/sdtdatahash" xmlns:w16se="http://schemas.microsoft.com/office/word/2015/wordml/symex" xmlns:wpg="http://schemas.microsoft.com/office/word/2010/wordprocessingGroup" xmlns:wpi="http://schemas.microsoft.com/office/word/2010/wordprocessingInk" xmlns:wne="http://schemas.microsoft.com/office/word/2006/wordml" xmlns:wps="http://schemas.microsoft.com/office/word/2010/wordprocessingShape" mc:Ignorable="w14 w15 w16se w16cid w16 w16cex w16sdtdh w16du wp14">
   <w:body>
     <w:sdt>
       <w:sdtPr>
@@ -98,7 +98,7 @@
                                   <w:tag w:val=""/>
                                   <w:id w:val="400952559"/>
                                   <w:dataBinding w:prefixMappings="xmlns:ns0='http://schemas.microsoft.com/office/2006/coverPageProps' " w:xpath="/ns0:CoverPageProperties[1]/ns0:PublishDate[1]" w:storeItemID="{55AF091B-3C7A-41E3-B477-F2FDAA23CFDA}"/>
-                                  <w:date w:fullDate="2024-06-27T00:00:00Z">
+                                  <w:date w:fullDate="2024-07-12T00:00:00Z">
                                     <w:dateFormat w:val="MMMM d, yyyy"/>
                                     <w:lid w:val="en-US"/>
                                     <w:storeMappedDataAs w:val="dateTime"/>
@@ -124,25 +124,7 @@
                                         <w:sz w:val="40"/>
                                         <w:szCs w:val="40"/>
                                       </w:rPr>
-                                      <w:t xml:space="preserve">June </w:t>
-                                    </w:r>
-                                    <w:r>
-                                      <w:rPr>
-                                        <w:caps/>
-                                        <w:color w:val="17365D" w:themeColor="text2" w:themeShade="BF"/>
-                                        <w:sz w:val="40"/>
-                                        <w:szCs w:val="40"/>
-                                      </w:rPr>
-                                      <w:t>27</w:t>
-                                    </w:r>
-                                    <w:r>
-                                      <w:rPr>
-                                        <w:caps/>
-                                        <w:color w:val="17365D" w:themeColor="text2" w:themeShade="BF"/>
-                                        <w:sz w:val="40"/>
-                                        <w:szCs w:val="40"/>
-                                      </w:rPr>
-                                      <w:t>, 2024</w:t>
+                                      <w:t>July 12, 2024</w:t>
                                     </w:r>
                                   </w:p>
                                 </w:sdtContent>
@@ -188,7 +170,7 @@
                             <w:tag w:val=""/>
                             <w:id w:val="400952559"/>
                             <w:dataBinding w:prefixMappings="xmlns:ns0='http://schemas.microsoft.com/office/2006/coverPageProps' " w:xpath="/ns0:CoverPageProperties[1]/ns0:PublishDate[1]" w:storeItemID="{55AF091B-3C7A-41E3-B477-F2FDAA23CFDA}"/>
-                            <w:date w:fullDate="2024-06-27T00:00:00Z">
+                            <w:date w:fullDate="2024-07-12T00:00:00Z">
                               <w:dateFormat w:val="MMMM d, yyyy"/>
                               <w:lid w:val="en-US"/>
                               <w:storeMappedDataAs w:val="dateTime"/>
@@ -214,25 +196,7 @@
                                   <w:sz w:val="40"/>
                                   <w:szCs w:val="40"/>
                                 </w:rPr>
-                                <w:t xml:space="preserve">June </w:t>
-                              </w:r>
-                              <w:r>
-                                <w:rPr>
-                                  <w:caps/>
-                                  <w:color w:val="17365D" w:themeColor="text2" w:themeShade="BF"/>
-                                  <w:sz w:val="40"/>
-                                  <w:szCs w:val="40"/>
-                                </w:rPr>
-                                <w:t>27</w:t>
-                              </w:r>
-                              <w:r>
-                                <w:rPr>
-                                  <w:caps/>
-                                  <w:color w:val="17365D" w:themeColor="text2" w:themeShade="BF"/>
-                                  <w:sz w:val="40"/>
-                                  <w:szCs w:val="40"/>
-                                </w:rPr>
-                                <w:t>, 2024</w:t>
+                                <w:t>July 12, 2024</w:t>
                               </w:r>
                             </w:p>
                           </w:sdtContent>
@@ -753,7 +717,25 @@
                                         <w:sz w:val="36"/>
                                         <w:szCs w:val="36"/>
                                       </w:rPr>
-                                      <w:t>to create AND SHARE A DASHBOARD</w:t>
+                                      <w:t>to create A</w:t>
+                                    </w:r>
+                                    <w:r>
+                                      <w:rPr>
+                                        <w:smallCaps/>
+                                        <w:color w:val="1F497D" w:themeColor="text2"/>
+                                        <w:sz w:val="36"/>
+                                        <w:szCs w:val="36"/>
+                                      </w:rPr>
+                                      <w:t xml:space="preserve"> weather </w:t>
+                                    </w:r>
+                                    <w:r>
+                                      <w:rPr>
+                                        <w:smallCaps/>
+                                        <w:color w:val="1F497D" w:themeColor="text2"/>
+                                        <w:sz w:val="36"/>
+                                        <w:szCs w:val="36"/>
+                                      </w:rPr>
+                                      <w:t>DASHBOARD</w:t>
                                     </w:r>
                                   </w:p>
                                 </w:sdtContent>
@@ -872,7 +854,25 @@
                                   <w:sz w:val="36"/>
                                   <w:szCs w:val="36"/>
                                 </w:rPr>
-                                <w:t>to create AND SHARE A DASHBOARD</w:t>
+                                <w:t>to create A</w:t>
+                              </w:r>
+                              <w:r>
+                                <w:rPr>
+                                  <w:smallCaps/>
+                                  <w:color w:val="1F497D" w:themeColor="text2"/>
+                                  <w:sz w:val="36"/>
+                                  <w:szCs w:val="36"/>
+                                </w:rPr>
+                                <w:t xml:space="preserve"> weather </w:t>
+                              </w:r>
+                              <w:r>
+                                <w:rPr>
+                                  <w:smallCaps/>
+                                  <w:color w:val="1F497D" w:themeColor="text2"/>
+                                  <w:sz w:val="36"/>
+                                  <w:szCs w:val="36"/>
+                                </w:rPr>
+                                <w:t>DASHBOARD</w:t>
                               </w:r>
                             </w:p>
                           </w:sdtContent>
@@ -1211,7 +1211,7 @@
         <w:pStyle w:val="whitespace-normal"/>
         <w:numPr>
           <w:ilvl w:val="0"/>
-          <w:numId w:val="8"/>
+          <w:numId w:val="9"/>
         </w:numPr>
         <w:rPr>
           <w:color w:val="000000"/>
@@ -1219,48 +1219,97 @@
       </w:pPr>
       <w:r>
         <w:rPr>
+          <w:b/>
+          <w:bCs/>
           <w:color w:val="000000"/>
         </w:rPr>
-        <w:t>Power BI: Power BI is a business analytics tool developed by Microsoft. It allows users to visualize data, share insights across an organization, and embed analytics into applications. Power BI can connect to various data sources, transform data, and create interactive dashboards and reports. It's widely used for data-driven decision making in businesses of all sizes.</w:t>
-      </w:r>
-    </w:p>
-    <w:p>
-      <w:pPr>
-        <w:pStyle w:val="whitespace-normal"/>
+        <w:t>Power BI</w:t>
+      </w:r>
+      <w:r>
+        <w:rPr>
+          <w:color w:val="000000"/>
+        </w:rPr>
+        <w:t>: Power BI is a business analytics tool developed by Microsoft. It allows users to visualize data, share insights across an organization, and embed analytics into applications. Power BI can connect to various data sources, transform data, and create interactive dashboards and reports. It's widely used for data-driven decision making in businesses of all sizes.</w:t>
+      </w:r>
+    </w:p>
+    <w:p>
+      <w:pPr>
+        <w:pStyle w:val="ListParagraph"/>
         <w:numPr>
           <w:ilvl w:val="0"/>
-          <w:numId w:val="8"/>
+          <w:numId w:val="9"/>
         </w:numPr>
         <w:rPr>
-          <w:color w:val="000000"/>
-        </w:rPr>
-      </w:pPr>
-      <w:r>
-        <w:rPr>
-          <w:color w:val="000000"/>
-        </w:rPr>
-        <w:t xml:space="preserve">Microsoft </w:t>
-      </w:r>
-      <w:proofErr w:type="gramStart"/>
-      <w:r>
-        <w:rPr>
-          <w:color w:val="000000"/>
-        </w:rPr>
-        <w:t>Teams :</w:t>
-      </w:r>
-      <w:proofErr w:type="gramEnd"/>
-      <w:r>
-        <w:rPr>
-          <w:color w:val="000000"/>
-        </w:rPr>
-        <w:t xml:space="preserve"> </w:t>
-      </w:r>
-      <w:r>
-        <w:rPr>
-          <w:color w:val="000000"/>
-          <w:lang w:val="en-AU"/>
-        </w:rPr>
-        <w:t>Microsoft Word is a versatile word processing software developed by Microsoft Corporation. It allows users to create, edit, and format text documents with ease. Word offers a wide range of features including spell check, grammar correction, and various formatting options for text, paragraphs, and pages. The software supports the insertion of images, tables, and other media, making it suitable for creating professional documents, reports, and even simple desktop publishing projects. With its user-friendly interface and regular updates, Microsoft Word remains one of the most popular tools for document creation in both personal and professional settings.</w:t>
+          <w:rFonts w:ascii="Times New Roman" w:hAnsi="Times New Roman" w:cs="Times New Roman"/>
+          <w:sz w:val="24"/>
+          <w:szCs w:val="24"/>
+          <w:lang w:val="en-US"/>
+        </w:rPr>
+      </w:pPr>
+      <w:r>
+        <w:rPr>
+          <w:rFonts w:ascii="Times New Roman" w:hAnsi="Times New Roman" w:cs="Times New Roman"/>
+          <w:b/>
+          <w:bCs/>
+          <w:sz w:val="24"/>
+          <w:szCs w:val="24"/>
+          <w:lang w:val="en-US"/>
+        </w:rPr>
+        <w:t>Azure Functions</w:t>
+      </w:r>
+      <w:r>
+        <w:rPr>
+          <w:rFonts w:ascii="Times New Roman" w:hAnsi="Times New Roman" w:cs="Times New Roman"/>
+          <w:sz w:val="24"/>
+          <w:szCs w:val="24"/>
+          <w:lang w:val="en-US"/>
+        </w:rPr>
+        <w:t xml:space="preserve"> is a serverless compute service offered by Microsoft Azure that enables developers to run code in response to events without managing infrastructure. It supports multiple programming languages and integrates seamlessly with other Azure services. Azure Functions automatically scales to meet demand, and users only pay for the compute time they consume. This service is ideal for processing data, integrating systems, working with IoT, and building simple APIs. Its event-driven architecture makes it suitable for tasks that require quick execution in response to triggers, such as changes in database records, incoming HTTP requests, or messages from other Azure services.</w:t>
+      </w:r>
+    </w:p>
+    <w:p>
+      <w:pPr>
+        <w:rPr>
+          <w:rFonts w:ascii="Times New Roman" w:hAnsi="Times New Roman" w:cs="Times New Roman"/>
+          <w:sz w:val="24"/>
+          <w:szCs w:val="24"/>
+          <w:lang w:val="en-US"/>
+        </w:rPr>
+      </w:pPr>
+    </w:p>
+    <w:p>
+      <w:pPr>
+        <w:pStyle w:val="ListParagraph"/>
+        <w:numPr>
+          <w:ilvl w:val="0"/>
+          <w:numId w:val="9"/>
+        </w:numPr>
+        <w:rPr>
+          <w:rFonts w:ascii="Times New Roman" w:hAnsi="Times New Roman" w:cs="Times New Roman"/>
+          <w:sz w:val="24"/>
+          <w:szCs w:val="24"/>
+          <w:lang w:val="en-US"/>
+        </w:rPr>
+      </w:pPr>
+      <w:r>
+        <w:rPr>
+          <w:rFonts w:ascii="Times New Roman" w:hAnsi="Times New Roman" w:cs="Times New Roman"/>
+          <w:b/>
+          <w:bCs/>
+          <w:sz w:val="24"/>
+          <w:szCs w:val="24"/>
+          <w:lang w:val="en-US"/>
+        </w:rPr>
+        <w:t>APIs (Application Programming Interfaces)</w:t>
+      </w:r>
+      <w:r>
+        <w:rPr>
+          <w:rFonts w:ascii="Times New Roman" w:hAnsi="Times New Roman" w:cs="Times New Roman"/>
+          <w:sz w:val="24"/>
+          <w:szCs w:val="24"/>
+          <w:lang w:val="en-US"/>
+        </w:rPr>
+        <w:t xml:space="preserve"> are sets of protocols, routines, and tools for building software applications. They specify how software components should interact, allowing different applications to communicate with each other. APIs can be thought of as contracts between different software programs, defining the types of requests and data exchanges that can be made. They are crucial in modern software development, enabling developers to integrate diverse systems, access third-party services, and create modular, scalable applications. APIs can be designed for internal use within an organization, or they can be made public, allowing external developers to interact with a company's services or data in a controlled manner.</w:t>
       </w:r>
     </w:p>
     <w:p>
@@ -1312,15 +1361,818 @@
           <w:lang w:val="en-US"/>
         </w:rPr>
       </w:pPr>
-    </w:p>
-    <w:p>
-      <w:pPr>
+      <w:r>
         <w:rPr>
           <w:rFonts w:ascii="Times New Roman" w:hAnsi="Times New Roman" w:cs="Times New Roman"/>
           <w:sz w:val="72"/>
           <w:szCs w:val="72"/>
           <w:lang w:val="en-US"/>
         </w:rPr>
+        <w:lastRenderedPageBreak/>
+        <w:t>Objectives</w:t>
+      </w:r>
+    </w:p>
+    <w:p>
+      <w:pPr>
+        <w:rPr>
+          <w:rFonts w:ascii="Times New Roman" w:hAnsi="Times New Roman" w:cs="Times New Roman"/>
+          <w:sz w:val="24"/>
+          <w:szCs w:val="24"/>
+          <w:lang w:val="en-US"/>
+        </w:rPr>
+      </w:pPr>
+      <w:r>
+        <w:rPr>
+          <w:rFonts w:ascii="Times New Roman" w:hAnsi="Times New Roman" w:cs="Times New Roman"/>
+          <w:sz w:val="24"/>
+          <w:szCs w:val="24"/>
+          <w:lang w:val="en-US"/>
+        </w:rPr>
+        <w:t>1. Data Collection and Processing:</w:t>
+      </w:r>
+    </w:p>
+    <w:p>
+      <w:pPr>
+        <w:rPr>
+          <w:rFonts w:ascii="Times New Roman" w:hAnsi="Times New Roman" w:cs="Times New Roman"/>
+          <w:sz w:val="24"/>
+          <w:szCs w:val="24"/>
+          <w:lang w:val="en-US"/>
+        </w:rPr>
+      </w:pPr>
+      <w:r>
+        <w:rPr>
+          <w:rFonts w:ascii="Times New Roman" w:hAnsi="Times New Roman" w:cs="Times New Roman"/>
+          <w:sz w:val="24"/>
+          <w:szCs w:val="24"/>
+          <w:lang w:val="en-US"/>
+        </w:rPr>
+        <w:t xml:space="preserve">   - Set up Azure Function to fetch daily weather data from a reliable API</w:t>
+      </w:r>
+    </w:p>
+    <w:p>
+      <w:pPr>
+        <w:rPr>
+          <w:rFonts w:ascii="Times New Roman" w:hAnsi="Times New Roman" w:cs="Times New Roman"/>
+          <w:sz w:val="24"/>
+          <w:szCs w:val="24"/>
+          <w:lang w:val="en-US"/>
+        </w:rPr>
+      </w:pPr>
+      <w:r>
+        <w:rPr>
+          <w:rFonts w:ascii="Times New Roman" w:hAnsi="Times New Roman" w:cs="Times New Roman"/>
+          <w:sz w:val="24"/>
+          <w:szCs w:val="24"/>
+          <w:lang w:val="en-US"/>
+        </w:rPr>
+        <w:t xml:space="preserve">   - Process and structure the data for dashboard display</w:t>
+      </w:r>
+    </w:p>
+    <w:p>
+      <w:pPr>
+        <w:rPr>
+          <w:rFonts w:ascii="Times New Roman" w:hAnsi="Times New Roman" w:cs="Times New Roman"/>
+          <w:sz w:val="24"/>
+          <w:szCs w:val="24"/>
+          <w:lang w:val="en-US"/>
+        </w:rPr>
+      </w:pPr>
+      <w:r>
+        <w:rPr>
+          <w:rFonts w:ascii="Times New Roman" w:hAnsi="Times New Roman" w:cs="Times New Roman"/>
+          <w:sz w:val="24"/>
+          <w:szCs w:val="24"/>
+          <w:lang w:val="en-US"/>
+        </w:rPr>
+        <w:t xml:space="preserve">   - Store processed data in a suitable database or storage solution</w:t>
+      </w:r>
+    </w:p>
+    <w:p>
+      <w:pPr>
+        <w:rPr>
+          <w:rFonts w:ascii="Times New Roman" w:hAnsi="Times New Roman" w:cs="Times New Roman"/>
+          <w:sz w:val="24"/>
+          <w:szCs w:val="24"/>
+          <w:lang w:val="en-US"/>
+        </w:rPr>
+      </w:pPr>
+      <w:r>
+        <w:rPr>
+          <w:rFonts w:ascii="Times New Roman" w:hAnsi="Times New Roman" w:cs="Times New Roman"/>
+          <w:sz w:val="24"/>
+          <w:szCs w:val="24"/>
+          <w:lang w:val="en-US"/>
+        </w:rPr>
+        <w:t>2. Dashboard Layout:</w:t>
+      </w:r>
+    </w:p>
+    <w:p>
+      <w:pPr>
+        <w:rPr>
+          <w:rFonts w:ascii="Times New Roman" w:hAnsi="Times New Roman" w:cs="Times New Roman"/>
+          <w:sz w:val="24"/>
+          <w:szCs w:val="24"/>
+          <w:lang w:val="en-US"/>
+        </w:rPr>
+      </w:pPr>
+      <w:r>
+        <w:rPr>
+          <w:rFonts w:ascii="Times New Roman" w:hAnsi="Times New Roman" w:cs="Times New Roman"/>
+          <w:sz w:val="24"/>
+          <w:szCs w:val="24"/>
+          <w:lang w:val="en-US"/>
+        </w:rPr>
+        <w:t xml:space="preserve">   - Create a matrix layout with time slots on the x-axis and weekdays on the y-axis</w:t>
+      </w:r>
+    </w:p>
+    <w:p>
+      <w:pPr>
+        <w:rPr>
+          <w:rFonts w:ascii="Times New Roman" w:hAnsi="Times New Roman" w:cs="Times New Roman"/>
+          <w:sz w:val="24"/>
+          <w:szCs w:val="24"/>
+          <w:lang w:val="en-US"/>
+        </w:rPr>
+      </w:pPr>
+      <w:r>
+        <w:rPr>
+          <w:rFonts w:ascii="Times New Roman" w:hAnsi="Times New Roman" w:cs="Times New Roman"/>
+          <w:sz w:val="24"/>
+          <w:szCs w:val="24"/>
+          <w:lang w:val="en-US"/>
+        </w:rPr>
+        <w:t xml:space="preserve">   - Implement responsive design for various screen sizes</w:t>
+      </w:r>
+    </w:p>
+    <w:p>
+      <w:pPr>
+        <w:rPr>
+          <w:rFonts w:ascii="Times New Roman" w:hAnsi="Times New Roman" w:cs="Times New Roman"/>
+          <w:sz w:val="24"/>
+          <w:szCs w:val="24"/>
+          <w:lang w:val="en-US"/>
+        </w:rPr>
+      </w:pPr>
+      <w:r>
+        <w:rPr>
+          <w:rFonts w:ascii="Times New Roman" w:hAnsi="Times New Roman" w:cs="Times New Roman"/>
+          <w:sz w:val="24"/>
+          <w:szCs w:val="24"/>
+          <w:lang w:val="en-US"/>
+        </w:rPr>
+        <w:t>3. Visual Representation:</w:t>
+      </w:r>
+    </w:p>
+    <w:p>
+      <w:pPr>
+        <w:rPr>
+          <w:rFonts w:ascii="Times New Roman" w:hAnsi="Times New Roman" w:cs="Times New Roman"/>
+          <w:sz w:val="24"/>
+          <w:szCs w:val="24"/>
+          <w:lang w:val="en-US"/>
+        </w:rPr>
+      </w:pPr>
+      <w:r>
+        <w:rPr>
+          <w:rFonts w:ascii="Times New Roman" w:hAnsi="Times New Roman" w:cs="Times New Roman"/>
+          <w:sz w:val="24"/>
+          <w:szCs w:val="24"/>
+          <w:lang w:val="en-US"/>
+        </w:rPr>
+        <w:t xml:space="preserve">   - Display weather patterns using appropriate icons or images in each matrix cell</w:t>
+      </w:r>
+    </w:p>
+    <w:p>
+      <w:pPr>
+        <w:rPr>
+          <w:rFonts w:ascii="Times New Roman" w:hAnsi="Times New Roman" w:cs="Times New Roman"/>
+          <w:sz w:val="24"/>
+          <w:szCs w:val="24"/>
+          <w:lang w:val="en-US"/>
+        </w:rPr>
+      </w:pPr>
+      <w:r>
+        <w:rPr>
+          <w:rFonts w:ascii="Times New Roman" w:hAnsi="Times New Roman" w:cs="Times New Roman"/>
+          <w:sz w:val="24"/>
+          <w:szCs w:val="24"/>
+          <w:lang w:val="en-US"/>
+        </w:rPr>
+        <w:t xml:space="preserve">   - Ensure images are clear and representative of the weather condition</w:t>
+      </w:r>
+    </w:p>
+    <w:p>
+      <w:pPr>
+        <w:rPr>
+          <w:rFonts w:ascii="Times New Roman" w:hAnsi="Times New Roman" w:cs="Times New Roman"/>
+          <w:sz w:val="24"/>
+          <w:szCs w:val="24"/>
+          <w:lang w:val="en-US"/>
+        </w:rPr>
+      </w:pPr>
+      <w:r>
+        <w:rPr>
+          <w:rFonts w:ascii="Times New Roman" w:hAnsi="Times New Roman" w:cs="Times New Roman"/>
+          <w:sz w:val="24"/>
+          <w:szCs w:val="24"/>
+          <w:lang w:val="en-US"/>
+        </w:rPr>
+        <w:t>4. Interactive Features:</w:t>
+      </w:r>
+    </w:p>
+    <w:p>
+      <w:pPr>
+        <w:rPr>
+          <w:rFonts w:ascii="Times New Roman" w:hAnsi="Times New Roman" w:cs="Times New Roman"/>
+          <w:sz w:val="24"/>
+          <w:szCs w:val="24"/>
+          <w:lang w:val="en-US"/>
+        </w:rPr>
+      </w:pPr>
+      <w:r>
+        <w:rPr>
+          <w:rFonts w:ascii="Times New Roman" w:hAnsi="Times New Roman" w:cs="Times New Roman"/>
+          <w:sz w:val="24"/>
+          <w:szCs w:val="24"/>
+          <w:lang w:val="en-US"/>
+        </w:rPr>
+        <w:t xml:space="preserve">   - Implement hover functionality to show tooltips</w:t>
+      </w:r>
+    </w:p>
+    <w:p>
+      <w:pPr>
+        <w:rPr>
+          <w:rFonts w:ascii="Times New Roman" w:hAnsi="Times New Roman" w:cs="Times New Roman"/>
+          <w:sz w:val="24"/>
+          <w:szCs w:val="24"/>
+          <w:lang w:val="en-US"/>
+        </w:rPr>
+      </w:pPr>
+      <w:r>
+        <w:rPr>
+          <w:rFonts w:ascii="Times New Roman" w:hAnsi="Times New Roman" w:cs="Times New Roman"/>
+          <w:sz w:val="24"/>
+          <w:szCs w:val="24"/>
+          <w:lang w:val="en-US"/>
+        </w:rPr>
+        <w:t xml:space="preserve">   - Display detailed weather information in tooltips, including:</w:t>
+      </w:r>
+    </w:p>
+    <w:p>
+      <w:pPr>
+        <w:rPr>
+          <w:rFonts w:ascii="Times New Roman" w:hAnsi="Times New Roman" w:cs="Times New Roman"/>
+          <w:sz w:val="24"/>
+          <w:szCs w:val="24"/>
+          <w:lang w:val="en-US"/>
+        </w:rPr>
+      </w:pPr>
+      <w:r>
+        <w:rPr>
+          <w:rFonts w:ascii="Times New Roman" w:hAnsi="Times New Roman" w:cs="Times New Roman"/>
+          <w:sz w:val="24"/>
+          <w:szCs w:val="24"/>
+          <w:lang w:val="en-US"/>
+        </w:rPr>
+        <w:t xml:space="preserve">     * Temperature</w:t>
+      </w:r>
+    </w:p>
+    <w:p>
+      <w:pPr>
+        <w:rPr>
+          <w:rFonts w:ascii="Times New Roman" w:hAnsi="Times New Roman" w:cs="Times New Roman"/>
+          <w:sz w:val="24"/>
+          <w:szCs w:val="24"/>
+          <w:lang w:val="en-US"/>
+        </w:rPr>
+      </w:pPr>
+      <w:r>
+        <w:rPr>
+          <w:rFonts w:ascii="Times New Roman" w:hAnsi="Times New Roman" w:cs="Times New Roman"/>
+          <w:sz w:val="24"/>
+          <w:szCs w:val="24"/>
+          <w:lang w:val="en-US"/>
+        </w:rPr>
+        <w:t xml:space="preserve">     * Feels-like temperature</w:t>
+      </w:r>
+    </w:p>
+    <w:p>
+      <w:pPr>
+        <w:rPr>
+          <w:rFonts w:ascii="Times New Roman" w:hAnsi="Times New Roman" w:cs="Times New Roman"/>
+          <w:sz w:val="24"/>
+          <w:szCs w:val="24"/>
+          <w:lang w:val="en-US"/>
+        </w:rPr>
+      </w:pPr>
+      <w:r>
+        <w:rPr>
+          <w:rFonts w:ascii="Times New Roman" w:hAnsi="Times New Roman" w:cs="Times New Roman"/>
+          <w:sz w:val="24"/>
+          <w:szCs w:val="24"/>
+          <w:lang w:val="en-US"/>
+        </w:rPr>
+        <w:t xml:space="preserve">     * Chance of rain</w:t>
+      </w:r>
+    </w:p>
+    <w:p>
+      <w:pPr>
+        <w:rPr>
+          <w:rFonts w:ascii="Times New Roman" w:hAnsi="Times New Roman" w:cs="Times New Roman"/>
+          <w:sz w:val="24"/>
+          <w:szCs w:val="24"/>
+          <w:lang w:val="en-US"/>
+        </w:rPr>
+      </w:pPr>
+      <w:r>
+        <w:rPr>
+          <w:rFonts w:ascii="Times New Roman" w:hAnsi="Times New Roman" w:cs="Times New Roman"/>
+          <w:sz w:val="24"/>
+          <w:szCs w:val="24"/>
+          <w:lang w:val="en-US"/>
+        </w:rPr>
+        <w:t xml:space="preserve">     * Amount of rain</w:t>
+      </w:r>
+    </w:p>
+    <w:p>
+      <w:pPr>
+        <w:rPr>
+          <w:rFonts w:ascii="Times New Roman" w:hAnsi="Times New Roman" w:cs="Times New Roman"/>
+          <w:sz w:val="24"/>
+          <w:szCs w:val="24"/>
+          <w:lang w:val="en-US"/>
+        </w:rPr>
+      </w:pPr>
+      <w:r>
+        <w:rPr>
+          <w:rFonts w:ascii="Times New Roman" w:hAnsi="Times New Roman" w:cs="Times New Roman"/>
+          <w:sz w:val="24"/>
+          <w:szCs w:val="24"/>
+          <w:lang w:val="en-US"/>
+        </w:rPr>
+        <w:t xml:space="preserve">     * Wind speed</w:t>
+      </w:r>
+    </w:p>
+    <w:p>
+      <w:pPr>
+        <w:rPr>
+          <w:rFonts w:ascii="Times New Roman" w:hAnsi="Times New Roman" w:cs="Times New Roman"/>
+          <w:sz w:val="24"/>
+          <w:szCs w:val="24"/>
+          <w:lang w:val="en-US"/>
+        </w:rPr>
+      </w:pPr>
+      <w:r>
+        <w:rPr>
+          <w:rFonts w:ascii="Times New Roman" w:hAnsi="Times New Roman" w:cs="Times New Roman"/>
+          <w:sz w:val="24"/>
+          <w:szCs w:val="24"/>
+          <w:lang w:val="en-US"/>
+        </w:rPr>
+        <w:t>5. Data Update Mechanism:</w:t>
+      </w:r>
+    </w:p>
+    <w:p>
+      <w:pPr>
+        <w:rPr>
+          <w:rFonts w:ascii="Times New Roman" w:hAnsi="Times New Roman" w:cs="Times New Roman"/>
+          <w:sz w:val="24"/>
+          <w:szCs w:val="24"/>
+          <w:lang w:val="en-US"/>
+        </w:rPr>
+      </w:pPr>
+      <w:r>
+        <w:rPr>
+          <w:rFonts w:ascii="Times New Roman" w:hAnsi="Times New Roman" w:cs="Times New Roman"/>
+          <w:sz w:val="24"/>
+          <w:szCs w:val="24"/>
+          <w:lang w:val="en-US"/>
+        </w:rPr>
+        <w:t xml:space="preserve">   - Configure Azure Function to run daily for data updates</w:t>
+      </w:r>
+    </w:p>
+    <w:p>
+      <w:pPr>
+        <w:rPr>
+          <w:rFonts w:ascii="Times New Roman" w:hAnsi="Times New Roman" w:cs="Times New Roman"/>
+          <w:sz w:val="24"/>
+          <w:szCs w:val="24"/>
+          <w:lang w:val="en-US"/>
+        </w:rPr>
+      </w:pPr>
+      <w:r>
+        <w:rPr>
+          <w:rFonts w:ascii="Times New Roman" w:hAnsi="Times New Roman" w:cs="Times New Roman"/>
+          <w:sz w:val="24"/>
+          <w:szCs w:val="24"/>
+          <w:lang w:val="en-US"/>
+        </w:rPr>
+        <w:t xml:space="preserve">   - Implement logic to refresh dashboard data without page reload</w:t>
+      </w:r>
+    </w:p>
+    <w:p>
+      <w:pPr>
+        <w:rPr>
+          <w:rFonts w:ascii="Times New Roman" w:hAnsi="Times New Roman" w:cs="Times New Roman"/>
+          <w:sz w:val="24"/>
+          <w:szCs w:val="24"/>
+          <w:lang w:val="en-US"/>
+        </w:rPr>
+      </w:pPr>
+      <w:r>
+        <w:rPr>
+          <w:rFonts w:ascii="Times New Roman" w:hAnsi="Times New Roman" w:cs="Times New Roman"/>
+          <w:sz w:val="24"/>
+          <w:szCs w:val="24"/>
+          <w:lang w:val="en-US"/>
+        </w:rPr>
+        <w:t>6. User Interface:</w:t>
+      </w:r>
+    </w:p>
+    <w:p>
+      <w:pPr>
+        <w:rPr>
+          <w:rFonts w:ascii="Times New Roman" w:hAnsi="Times New Roman" w:cs="Times New Roman"/>
+          <w:sz w:val="24"/>
+          <w:szCs w:val="24"/>
+          <w:lang w:val="en-US"/>
+        </w:rPr>
+      </w:pPr>
+      <w:r>
+        <w:rPr>
+          <w:rFonts w:ascii="Times New Roman" w:hAnsi="Times New Roman" w:cs="Times New Roman"/>
+          <w:sz w:val="24"/>
+          <w:szCs w:val="24"/>
+          <w:lang w:val="en-US"/>
+        </w:rPr>
+        <w:t xml:space="preserve">   - Design an intuitive and visually appealing interface</w:t>
+      </w:r>
+    </w:p>
+    <w:p>
+      <w:pPr>
+        <w:rPr>
+          <w:rFonts w:ascii="Times New Roman" w:hAnsi="Times New Roman" w:cs="Times New Roman"/>
+          <w:sz w:val="24"/>
+          <w:szCs w:val="24"/>
+          <w:lang w:val="en-US"/>
+        </w:rPr>
+      </w:pPr>
+      <w:r>
+        <w:rPr>
+          <w:rFonts w:ascii="Times New Roman" w:hAnsi="Times New Roman" w:cs="Times New Roman"/>
+          <w:sz w:val="24"/>
+          <w:szCs w:val="24"/>
+          <w:lang w:val="en-US"/>
+        </w:rPr>
+        <w:t xml:space="preserve">   - Include any necessary controls (e.g., location selection, date range)</w:t>
+      </w:r>
+    </w:p>
+    <w:p>
+      <w:pPr>
+        <w:rPr>
+          <w:rFonts w:ascii="Times New Roman" w:hAnsi="Times New Roman" w:cs="Times New Roman"/>
+          <w:sz w:val="24"/>
+          <w:szCs w:val="24"/>
+          <w:lang w:val="en-US"/>
+        </w:rPr>
+      </w:pPr>
+    </w:p>
+    <w:p>
+      <w:pPr>
+        <w:rPr>
+          <w:rFonts w:ascii="Times New Roman" w:hAnsi="Times New Roman" w:cs="Times New Roman"/>
+          <w:sz w:val="24"/>
+          <w:szCs w:val="24"/>
+          <w:lang w:val="en-US"/>
+        </w:rPr>
+      </w:pPr>
+      <w:r>
+        <w:rPr>
+          <w:rFonts w:ascii="Times New Roman" w:hAnsi="Times New Roman" w:cs="Times New Roman"/>
+          <w:sz w:val="24"/>
+          <w:szCs w:val="24"/>
+          <w:lang w:val="en-US"/>
+        </w:rPr>
+        <w:lastRenderedPageBreak/>
+        <w:t>7. Performance Optimization:</w:t>
+      </w:r>
+    </w:p>
+    <w:p>
+      <w:pPr>
+        <w:rPr>
+          <w:rFonts w:ascii="Times New Roman" w:hAnsi="Times New Roman" w:cs="Times New Roman"/>
+          <w:sz w:val="24"/>
+          <w:szCs w:val="24"/>
+          <w:lang w:val="en-US"/>
+        </w:rPr>
+      </w:pPr>
+      <w:r>
+        <w:rPr>
+          <w:rFonts w:ascii="Times New Roman" w:hAnsi="Times New Roman" w:cs="Times New Roman"/>
+          <w:sz w:val="24"/>
+          <w:szCs w:val="24"/>
+          <w:lang w:val="en-US"/>
+        </w:rPr>
+        <w:t xml:space="preserve">   - Optimize image loading and display for smooth user experience</w:t>
+      </w:r>
+    </w:p>
+    <w:p>
+      <w:pPr>
+        <w:rPr>
+          <w:rFonts w:ascii="Times New Roman" w:hAnsi="Times New Roman" w:cs="Times New Roman"/>
+          <w:sz w:val="24"/>
+          <w:szCs w:val="24"/>
+          <w:lang w:val="en-US"/>
+        </w:rPr>
+      </w:pPr>
+      <w:r>
+        <w:rPr>
+          <w:rFonts w:ascii="Times New Roman" w:hAnsi="Times New Roman" w:cs="Times New Roman"/>
+          <w:sz w:val="24"/>
+          <w:szCs w:val="24"/>
+          <w:lang w:val="en-US"/>
+        </w:rPr>
+        <w:t xml:space="preserve">   - Implement efficient data retrieval and rendering techniques</w:t>
+      </w:r>
+    </w:p>
+    <w:p>
+      <w:pPr>
+        <w:rPr>
+          <w:rFonts w:ascii="Times New Roman" w:hAnsi="Times New Roman" w:cs="Times New Roman"/>
+          <w:sz w:val="24"/>
+          <w:szCs w:val="24"/>
+          <w:lang w:val="en-US"/>
+        </w:rPr>
+      </w:pPr>
+    </w:p>
+    <w:p>
+      <w:pPr>
+        <w:rPr>
+          <w:rFonts w:ascii="Times New Roman" w:hAnsi="Times New Roman" w:cs="Times New Roman"/>
+          <w:sz w:val="24"/>
+          <w:szCs w:val="24"/>
+          <w:lang w:val="en-US"/>
+        </w:rPr>
+      </w:pPr>
+      <w:r>
+        <w:rPr>
+          <w:rFonts w:ascii="Times New Roman" w:hAnsi="Times New Roman" w:cs="Times New Roman"/>
+          <w:sz w:val="24"/>
+          <w:szCs w:val="24"/>
+          <w:lang w:val="en-US"/>
+        </w:rPr>
+        <w:t>8. Testing and Quality Assurance:</w:t>
+      </w:r>
+    </w:p>
+    <w:p>
+      <w:pPr>
+        <w:rPr>
+          <w:rFonts w:ascii="Times New Roman" w:hAnsi="Times New Roman" w:cs="Times New Roman"/>
+          <w:sz w:val="24"/>
+          <w:szCs w:val="24"/>
+          <w:lang w:val="en-US"/>
+        </w:rPr>
+      </w:pPr>
+      <w:r>
+        <w:rPr>
+          <w:rFonts w:ascii="Times New Roman" w:hAnsi="Times New Roman" w:cs="Times New Roman"/>
+          <w:sz w:val="24"/>
+          <w:szCs w:val="24"/>
+          <w:lang w:val="en-US"/>
+        </w:rPr>
+        <w:t xml:space="preserve">   - Conduct thorough testing of all features and interactions</w:t>
+      </w:r>
+    </w:p>
+    <w:p>
+      <w:pPr>
+        <w:rPr>
+          <w:rFonts w:ascii="Times New Roman" w:hAnsi="Times New Roman" w:cs="Times New Roman"/>
+          <w:sz w:val="24"/>
+          <w:szCs w:val="24"/>
+          <w:lang w:val="en-US"/>
+        </w:rPr>
+      </w:pPr>
+      <w:r>
+        <w:rPr>
+          <w:rFonts w:ascii="Times New Roman" w:hAnsi="Times New Roman" w:cs="Times New Roman"/>
+          <w:sz w:val="24"/>
+          <w:szCs w:val="24"/>
+          <w:lang w:val="en-US"/>
+        </w:rPr>
+        <w:t xml:space="preserve">   - Ensure accuracy of displayed weather data</w:t>
+      </w:r>
+    </w:p>
+    <w:p>
+      <w:pPr>
+        <w:rPr>
+          <w:rFonts w:ascii="Times New Roman" w:hAnsi="Times New Roman" w:cs="Times New Roman"/>
+          <w:sz w:val="24"/>
+          <w:szCs w:val="24"/>
+          <w:lang w:val="en-US"/>
+        </w:rPr>
+      </w:pPr>
+      <w:r>
+        <w:rPr>
+          <w:rFonts w:ascii="Times New Roman" w:hAnsi="Times New Roman" w:cs="Times New Roman"/>
+          <w:sz w:val="24"/>
+          <w:szCs w:val="24"/>
+          <w:lang w:val="en-US"/>
+        </w:rPr>
+        <w:t xml:space="preserve">   - Test across different browsers and devices</w:t>
+      </w:r>
+    </w:p>
+    <w:p>
+      <w:pPr>
+        <w:rPr>
+          <w:rFonts w:ascii="Times New Roman" w:hAnsi="Times New Roman" w:cs="Times New Roman"/>
+          <w:sz w:val="24"/>
+          <w:szCs w:val="24"/>
+          <w:lang w:val="en-US"/>
+        </w:rPr>
+      </w:pPr>
+    </w:p>
+    <w:p>
+      <w:pPr>
+        <w:rPr>
+          <w:rFonts w:ascii="Times New Roman" w:hAnsi="Times New Roman" w:cs="Times New Roman"/>
+          <w:sz w:val="24"/>
+          <w:szCs w:val="24"/>
+          <w:lang w:val="en-US"/>
+        </w:rPr>
+      </w:pPr>
+      <w:r>
+        <w:rPr>
+          <w:rFonts w:ascii="Times New Roman" w:hAnsi="Times New Roman" w:cs="Times New Roman"/>
+          <w:sz w:val="24"/>
+          <w:szCs w:val="24"/>
+          <w:lang w:val="en-US"/>
+        </w:rPr>
+        <w:t>9. Deployment and Maintenance:</w:t>
+      </w:r>
+    </w:p>
+    <w:p>
+      <w:pPr>
+        <w:rPr>
+          <w:rFonts w:ascii="Times New Roman" w:hAnsi="Times New Roman" w:cs="Times New Roman"/>
+          <w:sz w:val="24"/>
+          <w:szCs w:val="24"/>
+          <w:lang w:val="en-US"/>
+        </w:rPr>
+      </w:pPr>
+      <w:r>
+        <w:rPr>
+          <w:rFonts w:ascii="Times New Roman" w:hAnsi="Times New Roman" w:cs="Times New Roman"/>
+          <w:sz w:val="24"/>
+          <w:szCs w:val="24"/>
+          <w:lang w:val="en-US"/>
+        </w:rPr>
+        <w:t xml:space="preserve">   - Deploy the dashboard to a suitable hosting platform</w:t>
+      </w:r>
+    </w:p>
+    <w:p>
+      <w:pPr>
+        <w:rPr>
+          <w:rFonts w:ascii="Times New Roman" w:hAnsi="Times New Roman" w:cs="Times New Roman"/>
+          <w:sz w:val="24"/>
+          <w:szCs w:val="24"/>
+          <w:lang w:val="en-US"/>
+        </w:rPr>
+      </w:pPr>
+      <w:r>
+        <w:rPr>
+          <w:rFonts w:ascii="Times New Roman" w:hAnsi="Times New Roman" w:cs="Times New Roman"/>
+          <w:sz w:val="24"/>
+          <w:szCs w:val="24"/>
+          <w:lang w:val="en-US"/>
+        </w:rPr>
+        <w:t xml:space="preserve">   - Set up monitoring for the Azure Function and dashboard performance</w:t>
+      </w:r>
+    </w:p>
+    <w:p>
+      <w:pPr>
+        <w:rPr>
+          <w:rFonts w:ascii="Times New Roman" w:hAnsi="Times New Roman" w:cs="Times New Roman"/>
+          <w:sz w:val="24"/>
+          <w:szCs w:val="24"/>
+          <w:lang w:val="en-US"/>
+        </w:rPr>
+      </w:pPr>
+      <w:r>
+        <w:rPr>
+          <w:rFonts w:ascii="Times New Roman" w:hAnsi="Times New Roman" w:cs="Times New Roman"/>
+          <w:sz w:val="24"/>
+          <w:szCs w:val="24"/>
+          <w:lang w:val="en-US"/>
+        </w:rPr>
+        <w:t xml:space="preserve">   - Plan for regular maintenance and updates</w:t>
+      </w:r>
+    </w:p>
+    <w:p>
+      <w:pPr>
+        <w:rPr>
+          <w:rFonts w:ascii="Times New Roman" w:hAnsi="Times New Roman" w:cs="Times New Roman"/>
+          <w:sz w:val="24"/>
+          <w:szCs w:val="24"/>
+          <w:lang w:val="en-US"/>
+        </w:rPr>
+      </w:pPr>
+    </w:p>
+    <w:p>
+      <w:pPr>
+        <w:rPr>
+          <w:rFonts w:ascii="Times New Roman" w:hAnsi="Times New Roman" w:cs="Times New Roman"/>
+          <w:sz w:val="24"/>
+          <w:szCs w:val="24"/>
+          <w:lang w:val="en-US"/>
+        </w:rPr>
+      </w:pPr>
+      <w:r>
+        <w:rPr>
+          <w:rFonts w:ascii="Times New Roman" w:hAnsi="Times New Roman" w:cs="Times New Roman"/>
+          <w:sz w:val="24"/>
+          <w:szCs w:val="24"/>
+          <w:lang w:val="en-US"/>
+        </w:rPr>
+        <w:t>10. Documentation:</w:t>
+      </w:r>
+    </w:p>
+    <w:p>
+      <w:pPr>
+        <w:rPr>
+          <w:rFonts w:ascii="Times New Roman" w:hAnsi="Times New Roman" w:cs="Times New Roman"/>
+          <w:sz w:val="24"/>
+          <w:szCs w:val="24"/>
+          <w:lang w:val="en-US"/>
+        </w:rPr>
+      </w:pPr>
+      <w:r>
+        <w:rPr>
+          <w:rFonts w:ascii="Times New Roman" w:hAnsi="Times New Roman" w:cs="Times New Roman"/>
+          <w:sz w:val="24"/>
+          <w:szCs w:val="24"/>
+          <w:lang w:val="en-US"/>
+        </w:rPr>
+        <w:t xml:space="preserve">    - Create user guide for dashboard interaction</w:t>
+      </w:r>
+    </w:p>
+    <w:p>
+      <w:pPr>
+        <w:rPr>
+          <w:rFonts w:ascii="Times New Roman" w:hAnsi="Times New Roman" w:cs="Times New Roman"/>
+          <w:sz w:val="24"/>
+          <w:szCs w:val="24"/>
+          <w:lang w:val="en-US"/>
+        </w:rPr>
+      </w:pPr>
+      <w:r>
+        <w:rPr>
+          <w:rFonts w:ascii="Times New Roman" w:hAnsi="Times New Roman" w:cs="Times New Roman"/>
+          <w:sz w:val="24"/>
+          <w:szCs w:val="24"/>
+          <w:lang w:val="en-US"/>
+        </w:rPr>
+        <w:t xml:space="preserve">    - Document technical details for future maintenance and upgrades</w:t>
+      </w:r>
+    </w:p>
+    <w:p>
+      <w:pPr>
+        <w:rPr>
+          <w:rFonts w:ascii="Times New Roman" w:hAnsi="Times New Roman" w:cs="Times New Roman"/>
+          <w:sz w:val="24"/>
+          <w:szCs w:val="24"/>
+          <w:lang w:val="en-US"/>
+        </w:rPr>
+      </w:pPr>
+    </w:p>
+    <w:p>
+      <w:pPr>
+        <w:rPr>
+          <w:rFonts w:ascii="Times New Roman" w:hAnsi="Times New Roman" w:cs="Times New Roman"/>
+          <w:sz w:val="24"/>
+          <w:szCs w:val="24"/>
+          <w:lang w:val="en-US"/>
+        </w:rPr>
+      </w:pPr>
+    </w:p>
+    <w:p>
+      <w:pPr>
+        <w:rPr>
+          <w:rFonts w:ascii="Times New Roman" w:hAnsi="Times New Roman" w:cs="Times New Roman"/>
+          <w:sz w:val="24"/>
+          <w:szCs w:val="24"/>
+          <w:lang w:val="en-US"/>
+        </w:rPr>
+      </w:pPr>
+    </w:p>
+    <w:p>
+      <w:pPr>
+        <w:rPr>
+          <w:rFonts w:ascii="Times New Roman" w:hAnsi="Times New Roman" w:cs="Times New Roman"/>
+          <w:sz w:val="24"/>
+          <w:szCs w:val="24"/>
+          <w:lang w:val="en-US"/>
+        </w:rPr>
       </w:pPr>
     </w:p>
     <w:p>
@@ -1335,6 +2187,7 @@
     </w:p>
     <w:p>
       <w:pPr>
+        <w:jc w:val="center"/>
         <w:rPr>
           <w:rFonts w:ascii="Times New Roman" w:hAnsi="Times New Roman" w:cs="Times New Roman"/>
           <w:sz w:val="72"/>
@@ -1369,241 +2222,6 @@
           <w:szCs w:val="72"/>
           <w:lang w:val="en-US"/>
         </w:rPr>
-        <w:t>Objectives</w:t>
-      </w:r>
-    </w:p>
-    <w:p>
-      <w:pPr>
-        <w:rPr>
-          <w:rFonts w:ascii="Times New Roman" w:hAnsi="Times New Roman" w:cs="Times New Roman"/>
-          <w:sz w:val="24"/>
-          <w:szCs w:val="24"/>
-          <w:lang w:val="en-US"/>
-        </w:rPr>
-      </w:pPr>
-    </w:p>
-    <w:p>
-      <w:pPr>
-        <w:rPr>
-          <w:rFonts w:ascii="Times New Roman" w:hAnsi="Times New Roman" w:cs="Times New Roman"/>
-          <w:sz w:val="24"/>
-          <w:szCs w:val="24"/>
-          <w:lang w:val="en-US"/>
-        </w:rPr>
-      </w:pPr>
-      <w:r>
-        <w:rPr>
-          <w:rFonts w:ascii="Times New Roman" w:hAnsi="Times New Roman" w:cs="Times New Roman"/>
-          <w:sz w:val="24"/>
-          <w:szCs w:val="24"/>
-          <w:lang w:val="en-US"/>
-        </w:rPr>
-        <w:t>The Main objective here is to provide a vibrant and useful dashboard which ingests and visualizes Motor vehicle logs for the client.</w:t>
-      </w:r>
-    </w:p>
-    <w:p>
-      <w:pPr>
-        <w:rPr>
-          <w:rFonts w:ascii="Times New Roman" w:hAnsi="Times New Roman" w:cs="Times New Roman"/>
-          <w:sz w:val="24"/>
-          <w:szCs w:val="24"/>
-          <w:lang w:val="en-US"/>
-        </w:rPr>
-      </w:pPr>
-      <w:r>
-        <w:rPr>
-          <w:rFonts w:ascii="Times New Roman" w:hAnsi="Times New Roman" w:cs="Times New Roman"/>
-          <w:sz w:val="24"/>
-          <w:szCs w:val="24"/>
-          <w:lang w:val="en-US"/>
-        </w:rPr>
-        <w:t xml:space="preserve">The user requires comparisons regarding the performance in terms of kilometers run, petrol consumed, deliveries </w:t>
-      </w:r>
-      <w:proofErr w:type="gramStart"/>
-      <w:r>
-        <w:rPr>
-          <w:rFonts w:ascii="Times New Roman" w:hAnsi="Times New Roman" w:cs="Times New Roman"/>
-          <w:sz w:val="24"/>
-          <w:szCs w:val="24"/>
-          <w:lang w:val="en-US"/>
-        </w:rPr>
-        <w:t>made</w:t>
-      </w:r>
-      <w:proofErr w:type="gramEnd"/>
-      <w:r>
-        <w:rPr>
-          <w:rFonts w:ascii="Times New Roman" w:hAnsi="Times New Roman" w:cs="Times New Roman"/>
-          <w:sz w:val="24"/>
-          <w:szCs w:val="24"/>
-          <w:lang w:val="en-US"/>
-        </w:rPr>
-        <w:t xml:space="preserve"> and revenue made on a week by week basis. To </w:t>
-      </w:r>
-      <w:proofErr w:type="gramStart"/>
-      <w:r>
-        <w:rPr>
-          <w:rFonts w:ascii="Times New Roman" w:hAnsi="Times New Roman" w:cs="Times New Roman"/>
-          <w:sz w:val="24"/>
-          <w:szCs w:val="24"/>
-          <w:lang w:val="en-US"/>
-        </w:rPr>
-        <w:t>compare and contrast</w:t>
-      </w:r>
-      <w:proofErr w:type="gramEnd"/>
-      <w:r>
-        <w:rPr>
-          <w:rFonts w:ascii="Times New Roman" w:hAnsi="Times New Roman" w:cs="Times New Roman"/>
-          <w:sz w:val="24"/>
-          <w:szCs w:val="24"/>
-          <w:lang w:val="en-US"/>
-        </w:rPr>
-        <w:t xml:space="preserve"> the performance.</w:t>
-      </w:r>
-    </w:p>
-    <w:p>
-      <w:pPr>
-        <w:rPr>
-          <w:rFonts w:ascii="Times New Roman" w:hAnsi="Times New Roman" w:cs="Times New Roman"/>
-          <w:sz w:val="24"/>
-          <w:szCs w:val="24"/>
-          <w:lang w:val="en-US"/>
-        </w:rPr>
-      </w:pPr>
-      <w:r>
-        <w:rPr>
-          <w:rFonts w:ascii="Times New Roman" w:hAnsi="Times New Roman" w:cs="Times New Roman"/>
-          <w:sz w:val="24"/>
-          <w:szCs w:val="24"/>
-          <w:lang w:val="en-US"/>
-        </w:rPr>
-        <w:t>The visual aspect is key, hence strong personalized visuals with attention to detail is required.</w:t>
-      </w:r>
-    </w:p>
-    <w:p>
-      <w:pPr>
-        <w:rPr>
-          <w:rFonts w:ascii="Times New Roman" w:hAnsi="Times New Roman" w:cs="Times New Roman"/>
-          <w:sz w:val="24"/>
-          <w:szCs w:val="24"/>
-          <w:lang w:val="en-US"/>
-        </w:rPr>
-      </w:pPr>
-      <w:r>
-        <w:rPr>
-          <w:rFonts w:ascii="Times New Roman" w:hAnsi="Times New Roman" w:cs="Times New Roman"/>
-          <w:sz w:val="24"/>
-          <w:szCs w:val="24"/>
-          <w:lang w:val="en-US"/>
-        </w:rPr>
-        <w:t>The user has minimal knowledge of Power BI and technology in general, so the product is designed in a way which minimizes the onboarding effort required.</w:t>
-      </w:r>
-    </w:p>
-    <w:p>
-      <w:pPr>
-        <w:rPr>
-          <w:rFonts w:ascii="Times New Roman" w:hAnsi="Times New Roman" w:cs="Times New Roman"/>
-          <w:sz w:val="24"/>
-          <w:szCs w:val="24"/>
-          <w:lang w:val="en-US"/>
-        </w:rPr>
-      </w:pPr>
-      <w:r>
-        <w:rPr>
-          <w:rFonts w:ascii="Times New Roman" w:hAnsi="Times New Roman" w:cs="Times New Roman"/>
-          <w:sz w:val="24"/>
-          <w:szCs w:val="24"/>
-          <w:lang w:val="en-US"/>
-        </w:rPr>
-        <w:t>Consult with the client to understand user requirements and fulfill the requirement to the best and to the extent of possibility.</w:t>
-      </w:r>
-    </w:p>
-    <w:p>
-      <w:pPr>
-        <w:rPr>
-          <w:rFonts w:ascii="Times New Roman" w:hAnsi="Times New Roman" w:cs="Times New Roman"/>
-          <w:sz w:val="24"/>
-          <w:szCs w:val="24"/>
-          <w:lang w:val="en-US"/>
-        </w:rPr>
-      </w:pPr>
-      <w:r>
-        <w:rPr>
-          <w:rFonts w:ascii="Times New Roman" w:hAnsi="Times New Roman" w:cs="Times New Roman"/>
-          <w:sz w:val="24"/>
-          <w:szCs w:val="24"/>
-          <w:lang w:val="en-US"/>
-        </w:rPr>
-        <w:t>Create a user manual or product guide to transition the client to smooth usage of the product</w:t>
-      </w:r>
-    </w:p>
-    <w:p>
-      <w:pPr>
-        <w:rPr>
-          <w:rFonts w:ascii="Times New Roman" w:hAnsi="Times New Roman" w:cs="Times New Roman"/>
-          <w:sz w:val="24"/>
-          <w:szCs w:val="24"/>
-          <w:lang w:val="en-US"/>
-        </w:rPr>
-      </w:pPr>
-    </w:p>
-    <w:p>
-      <w:pPr>
-        <w:rPr>
-          <w:rFonts w:ascii="Times New Roman" w:hAnsi="Times New Roman" w:cs="Times New Roman"/>
-          <w:sz w:val="24"/>
-          <w:szCs w:val="24"/>
-          <w:lang w:val="en-US"/>
-        </w:rPr>
-      </w:pPr>
-    </w:p>
-    <w:p>
-      <w:pPr>
-        <w:rPr>
-          <w:rFonts w:ascii="Times New Roman" w:hAnsi="Times New Roman" w:cs="Times New Roman"/>
-          <w:sz w:val="72"/>
-          <w:szCs w:val="72"/>
-          <w:lang w:val="en-US"/>
-        </w:rPr>
-      </w:pPr>
-    </w:p>
-    <w:p>
-      <w:pPr>
-        <w:jc w:val="center"/>
-        <w:rPr>
-          <w:rFonts w:ascii="Times New Roman" w:hAnsi="Times New Roman" w:cs="Times New Roman"/>
-          <w:sz w:val="72"/>
-          <w:szCs w:val="72"/>
-          <w:lang w:val="en-US"/>
-        </w:rPr>
-      </w:pPr>
-    </w:p>
-    <w:p>
-      <w:pPr>
-        <w:rPr>
-          <w:rFonts w:ascii="Times New Roman" w:hAnsi="Times New Roman" w:cs="Times New Roman"/>
-          <w:sz w:val="72"/>
-          <w:szCs w:val="72"/>
-          <w:lang w:val="en-US"/>
-        </w:rPr>
-      </w:pPr>
-    </w:p>
-    <w:p>
-      <w:pPr>
-        <w:rPr>
-          <w:rFonts w:ascii="Times New Roman" w:hAnsi="Times New Roman" w:cs="Times New Roman"/>
-          <w:sz w:val="72"/>
-          <w:szCs w:val="72"/>
-          <w:lang w:val="en-US"/>
-        </w:rPr>
-      </w:pPr>
-      <w:r>
-        <w:rPr>
-          <w:rFonts w:ascii="Times New Roman" w:hAnsi="Times New Roman" w:cs="Times New Roman"/>
-          <w:sz w:val="72"/>
-          <w:szCs w:val="72"/>
-          <w:lang w:val="en-US"/>
-        </w:rPr>
-        <w:lastRenderedPageBreak/>
         <w:t>Tasks and Observations</w:t>
       </w:r>
     </w:p>
@@ -1635,101 +2253,27 @@
           <w:u w:val="single"/>
           <w:lang w:val="en-US"/>
         </w:rPr>
-        <w:t>Consult with the client and figure out project requirements.</w:t>
-      </w:r>
-    </w:p>
-    <w:p>
-      <w:pPr>
-        <w:rPr>
-          <w:rFonts w:ascii="Times New Roman" w:hAnsi="Times New Roman" w:cs="Times New Roman"/>
-          <w:sz w:val="24"/>
-          <w:szCs w:val="24"/>
-          <w:lang w:val="en-US"/>
-        </w:rPr>
-      </w:pPr>
-      <w:r>
-        <w:rPr>
-          <w:rFonts w:ascii="Times New Roman" w:hAnsi="Times New Roman" w:cs="Times New Roman"/>
-          <w:sz w:val="24"/>
-          <w:szCs w:val="24"/>
-          <w:lang w:val="en-US"/>
-        </w:rPr>
-        <w:t>Post consulting with the client, it was known that the client keeps a paper record of the data and would like to summarize and obtain useful metrics and indicators from that data source.</w:t>
-      </w:r>
-    </w:p>
-    <w:p>
-      <w:pPr>
-        <w:rPr>
-          <w:rFonts w:ascii="Times New Roman" w:hAnsi="Times New Roman" w:cs="Times New Roman"/>
-          <w:sz w:val="24"/>
-          <w:szCs w:val="24"/>
-          <w:lang w:val="en-US"/>
-        </w:rPr>
-      </w:pPr>
-      <w:r>
-        <w:rPr>
-          <w:rFonts w:ascii="Times New Roman" w:hAnsi="Times New Roman" w:cs="Times New Roman"/>
-          <w:sz w:val="24"/>
-          <w:szCs w:val="24"/>
-          <w:lang w:val="en-US"/>
-        </w:rPr>
-        <w:t xml:space="preserve">The main metrics that the client needs are deliveries made, kilometers travelled, petrol </w:t>
-      </w:r>
-      <w:r>
-        <w:rPr>
-          <w:rFonts w:ascii="Times New Roman" w:hAnsi="Times New Roman" w:cs="Times New Roman"/>
-          <w:sz w:val="24"/>
-          <w:szCs w:val="24"/>
-          <w:lang w:val="en-US"/>
-        </w:rPr>
-        <w:t>consumed,</w:t>
-      </w:r>
-      <w:r>
-        <w:rPr>
-          <w:rFonts w:ascii="Times New Roman" w:hAnsi="Times New Roman" w:cs="Times New Roman"/>
-          <w:sz w:val="24"/>
-          <w:szCs w:val="24"/>
-          <w:lang w:val="en-US"/>
-        </w:rPr>
-        <w:t xml:space="preserve"> and revenue collected on a </w:t>
-      </w:r>
-      <w:r>
-        <w:rPr>
-          <w:rFonts w:ascii="Times New Roman" w:hAnsi="Times New Roman" w:cs="Times New Roman"/>
-          <w:sz w:val="24"/>
-          <w:szCs w:val="24"/>
-          <w:lang w:val="en-US"/>
-        </w:rPr>
-        <w:t>week-by-week</w:t>
-      </w:r>
-      <w:r>
-        <w:rPr>
-          <w:rFonts w:ascii="Times New Roman" w:hAnsi="Times New Roman" w:cs="Times New Roman"/>
-          <w:sz w:val="24"/>
-          <w:szCs w:val="24"/>
-          <w:lang w:val="en-US"/>
-        </w:rPr>
-        <w:t xml:space="preserve"> basis</w:t>
-      </w:r>
-      <w:r>
-        <w:rPr>
-          <w:rFonts w:ascii="Times New Roman" w:hAnsi="Times New Roman" w:cs="Times New Roman"/>
-          <w:sz w:val="24"/>
-          <w:szCs w:val="24"/>
-          <w:lang w:val="en-US"/>
-        </w:rPr>
-        <w:t>.</w:t>
-      </w:r>
-    </w:p>
-    <w:p>
-      <w:pPr>
-        <w:rPr>
-          <w:rFonts w:ascii="Times New Roman" w:hAnsi="Times New Roman" w:cs="Times New Roman"/>
-          <w:sz w:val="24"/>
-          <w:szCs w:val="24"/>
-          <w:lang w:val="en-US"/>
-        </w:rPr>
-      </w:pPr>
+        <w:t>Data collection with the help of APIs</w:t>
+      </w:r>
+    </w:p>
+    <w:p>
+      <w:pPr>
+        <w:rPr>
+          <w:rFonts w:ascii="Times New Roman" w:hAnsi="Times New Roman" w:cs="Times New Roman"/>
+          <w:sz w:val="24"/>
+          <w:szCs w:val="24"/>
+          <w:lang w:val="en-US"/>
+        </w:rPr>
+      </w:pPr>
+      <w:r>
+        <w:rPr>
+          <w:rFonts w:ascii="Times New Roman" w:hAnsi="Times New Roman" w:cs="Times New Roman"/>
+          <w:sz w:val="24"/>
+          <w:szCs w:val="24"/>
+          <w:lang w:val="en-US"/>
+        </w:rPr>
+        <w:t xml:space="preserve">The initial task was to research and find a proper API which can provide the required data for locations in Australia. Open Weather is a good API which provides a free service to obtain the required weather data </w:t>
+      </w:r>
       <w:r>
         <w:rPr>
           <w:rFonts w:ascii="Times New Roman" w:hAnsi="Times New Roman" w:cs="Times New Roman"/>
@@ -1739,15 +2283,205 @@
         </w:rPr>
         <w:t xml:space="preserve"> </w:t>
       </w:r>
-      <w:r>
-        <w:rPr>
-          <w:rFonts w:ascii="Times New Roman" w:hAnsi="Times New Roman" w:cs="Times New Roman"/>
-          <w:sz w:val="24"/>
-          <w:szCs w:val="24"/>
-          <w:lang w:val="en-US"/>
-        </w:rPr>
-        <w:t xml:space="preserve">Another key insight was the fuel economy information of the car, which was source with information from both the client and google and was fixed at 15.1 km /liter </w:t>
-      </w:r>
+      <w:hyperlink r:id="rId12" w:anchor="list" w:history="1">
+        <w:proofErr w:type="spellStart"/>
+        <w:r>
+          <w:rPr>
+            <w:rStyle w:val="Hyperlink"/>
+            <w:rFonts w:ascii="Times New Roman" w:hAnsi="Times New Roman" w:cs="Times New Roman"/>
+            <w:sz w:val="24"/>
+            <w:szCs w:val="24"/>
+            <w:lang w:val="en-US"/>
+          </w:rPr>
+          <w:t>Openweather</w:t>
+        </w:r>
+        <w:proofErr w:type="spellEnd"/>
+      </w:hyperlink>
+      <w:r>
+        <w:rPr>
+          <w:rFonts w:ascii="Times New Roman" w:hAnsi="Times New Roman" w:cs="Times New Roman"/>
+          <w:sz w:val="24"/>
+          <w:szCs w:val="24"/>
+          <w:lang w:val="en-US"/>
+        </w:rPr>
+        <w:t xml:space="preserve">. An account is created and a new API key is </w:t>
+      </w:r>
+      <w:proofErr w:type="gramStart"/>
+      <w:r>
+        <w:rPr>
+          <w:rFonts w:ascii="Times New Roman" w:hAnsi="Times New Roman" w:cs="Times New Roman"/>
+          <w:sz w:val="24"/>
+          <w:szCs w:val="24"/>
+          <w:lang w:val="en-US"/>
+        </w:rPr>
+        <w:t>made .</w:t>
+      </w:r>
+      <w:proofErr w:type="gramEnd"/>
+      <w:r>
+        <w:rPr>
+          <w:rFonts w:ascii="Times New Roman" w:hAnsi="Times New Roman" w:cs="Times New Roman"/>
+          <w:sz w:val="24"/>
+          <w:szCs w:val="24"/>
+          <w:lang w:val="en-US"/>
+        </w:rPr>
+        <w:t xml:space="preserve"> </w:t>
+      </w:r>
+    </w:p>
+    <w:p>
+      <w:pPr>
+        <w:rPr>
+          <w:rFonts w:ascii="Times New Roman" w:hAnsi="Times New Roman" w:cs="Times New Roman"/>
+          <w:sz w:val="24"/>
+          <w:szCs w:val="24"/>
+          <w:lang w:val="en-US"/>
+        </w:rPr>
+      </w:pPr>
+      <w:r>
+        <w:rPr>
+          <w:rFonts w:ascii="Times New Roman" w:hAnsi="Times New Roman" w:cs="Times New Roman"/>
+          <w:sz w:val="24"/>
+          <w:szCs w:val="24"/>
+          <w:lang w:val="en-US"/>
+        </w:rPr>
+        <w:t xml:space="preserve">This </w:t>
+      </w:r>
+      <w:r>
+        <w:rPr>
+          <w:rFonts w:ascii="Times New Roman" w:hAnsi="Times New Roman" w:cs="Times New Roman"/>
+          <w:sz w:val="24"/>
+          <w:szCs w:val="24"/>
+          <w:lang w:val="en-US"/>
+        </w:rPr>
+        <w:t>Api</w:t>
+      </w:r>
+      <w:r>
+        <w:rPr>
+          <w:rFonts w:ascii="Times New Roman" w:hAnsi="Times New Roman" w:cs="Times New Roman"/>
+          <w:sz w:val="24"/>
+          <w:szCs w:val="24"/>
+          <w:lang w:val="en-US"/>
+        </w:rPr>
+        <w:t xml:space="preserve"> provides </w:t>
+      </w:r>
+      <w:proofErr w:type="gramStart"/>
+      <w:r>
+        <w:rPr>
+          <w:rFonts w:ascii="Times New Roman" w:hAnsi="Times New Roman" w:cs="Times New Roman"/>
+          <w:sz w:val="24"/>
+          <w:szCs w:val="24"/>
+          <w:lang w:val="en-US"/>
+        </w:rPr>
+        <w:t>3 hour</w:t>
+      </w:r>
+      <w:proofErr w:type="gramEnd"/>
+      <w:r>
+        <w:rPr>
+          <w:rFonts w:ascii="Times New Roman" w:hAnsi="Times New Roman" w:cs="Times New Roman"/>
+          <w:sz w:val="24"/>
+          <w:szCs w:val="24"/>
+          <w:lang w:val="en-US"/>
+        </w:rPr>
+        <w:t xml:space="preserve"> data on various weather aspects for a </w:t>
+      </w:r>
+      <w:r>
+        <w:rPr>
+          <w:rFonts w:ascii="Times New Roman" w:hAnsi="Times New Roman" w:cs="Times New Roman"/>
+          <w:sz w:val="24"/>
+          <w:szCs w:val="24"/>
+          <w:lang w:val="en-US"/>
+        </w:rPr>
+        <w:t>forecast</w:t>
+      </w:r>
+      <w:r>
+        <w:rPr>
+          <w:rFonts w:ascii="Times New Roman" w:hAnsi="Times New Roman" w:cs="Times New Roman"/>
+          <w:sz w:val="24"/>
+          <w:szCs w:val="24"/>
+          <w:lang w:val="en-US"/>
+        </w:rPr>
+        <w:t xml:space="preserve"> of 5 days, the main input required is the latitude and longitude of the location. </w:t>
+      </w:r>
+    </w:p>
+    <w:p>
+      <w:pPr>
+        <w:rPr>
+          <w:rFonts w:ascii="Times New Roman" w:hAnsi="Times New Roman" w:cs="Times New Roman"/>
+          <w:sz w:val="24"/>
+          <w:szCs w:val="24"/>
+          <w:lang w:val="en-US"/>
+        </w:rPr>
+      </w:pPr>
+      <w:r>
+        <w:rPr>
+          <w:rFonts w:ascii="Times New Roman" w:hAnsi="Times New Roman" w:cs="Times New Roman"/>
+          <w:sz w:val="24"/>
+          <w:szCs w:val="24"/>
+          <w:lang w:val="en-US"/>
+        </w:rPr>
+        <w:t xml:space="preserve">The latitude and longitude can be found with this resource </w:t>
+      </w:r>
+      <w:r>
+        <w:rPr>
+          <w:rFonts w:ascii="Times New Roman" w:hAnsi="Times New Roman" w:cs="Times New Roman"/>
+          <w:sz w:val="24"/>
+          <w:szCs w:val="24"/>
+          <w:lang w:val="en-US"/>
+        </w:rPr>
+        <w:t xml:space="preserve">called </w:t>
+      </w:r>
+      <w:hyperlink r:id="rId13" w:history="1">
+        <w:proofErr w:type="spellStart"/>
+        <w:r>
+          <w:rPr>
+            <w:rStyle w:val="Hyperlink"/>
+            <w:rFonts w:ascii="Times New Roman" w:hAnsi="Times New Roman" w:cs="Times New Roman"/>
+            <w:sz w:val="24"/>
+            <w:szCs w:val="24"/>
+            <w:lang w:val="en-US"/>
+          </w:rPr>
+          <w:t>mapquest</w:t>
+        </w:r>
+        <w:proofErr w:type="spellEnd"/>
+      </w:hyperlink>
+      <w:r>
+        <w:rPr>
+          <w:rFonts w:ascii="Times New Roman" w:hAnsi="Times New Roman" w:cs="Times New Roman"/>
+          <w:sz w:val="24"/>
+          <w:szCs w:val="24"/>
+          <w:lang w:val="en-US"/>
+        </w:rPr>
+        <w:t xml:space="preserve"> which provides worldwide latitude and longitude data given the address. The response of the API can be Json or </w:t>
+      </w:r>
+      <w:proofErr w:type="gramStart"/>
+      <w:r>
+        <w:rPr>
+          <w:rFonts w:ascii="Times New Roman" w:hAnsi="Times New Roman" w:cs="Times New Roman"/>
+          <w:sz w:val="24"/>
+          <w:szCs w:val="24"/>
+          <w:lang w:val="en-US"/>
+        </w:rPr>
+        <w:t>Xml ,</w:t>
+      </w:r>
+      <w:proofErr w:type="gramEnd"/>
+      <w:r>
+        <w:rPr>
+          <w:rFonts w:ascii="Times New Roman" w:hAnsi="Times New Roman" w:cs="Times New Roman"/>
+          <w:sz w:val="24"/>
+          <w:szCs w:val="24"/>
+          <w:lang w:val="en-US"/>
+        </w:rPr>
+        <w:t xml:space="preserve"> I am going with JSON for ease of use and compatibility with pandas. </w:t>
+      </w:r>
+    </w:p>
+    <w:p>
+      <w:pPr>
+        <w:rPr>
+          <w:rFonts w:ascii="Times New Roman" w:hAnsi="Times New Roman" w:cs="Times New Roman"/>
+          <w:sz w:val="24"/>
+          <w:szCs w:val="24"/>
+          <w:lang w:val="en-US"/>
+        </w:rPr>
+      </w:pPr>
     </w:p>
     <w:p>
       <w:pPr>
@@ -1787,26 +2521,36 @@
           <w:u w:val="single"/>
           <w:lang w:val="en-US"/>
         </w:rPr>
-        <w:t xml:space="preserve"> Data source design</w:t>
-      </w:r>
-    </w:p>
-    <w:p>
-      <w:pPr>
-        <w:rPr>
-          <w:rFonts w:ascii="Times New Roman" w:hAnsi="Times New Roman" w:cs="Times New Roman"/>
-          <w:sz w:val="24"/>
-          <w:szCs w:val="24"/>
-          <w:lang w:val="en-US"/>
-        </w:rPr>
-      </w:pPr>
-      <w:r>
-        <w:rPr>
-          <w:rFonts w:ascii="Times New Roman" w:hAnsi="Times New Roman" w:cs="Times New Roman"/>
-          <w:sz w:val="24"/>
-          <w:szCs w:val="24"/>
-          <w:lang w:val="en-US"/>
-        </w:rPr>
-        <w:t xml:space="preserve">The data source is a google sheet excel file hosted on the </w:t>
+        <w:t xml:space="preserve"> </w:t>
+      </w:r>
+      <w:r>
+        <w:rPr>
+          <w:rFonts w:ascii="Times New Roman" w:hAnsi="Times New Roman" w:cs="Times New Roman"/>
+          <w:sz w:val="40"/>
+          <w:szCs w:val="40"/>
+          <w:u w:val="single"/>
+          <w:lang w:val="en-US"/>
+        </w:rPr>
+        <w:t>API Data cleaning with Pandas</w:t>
+      </w:r>
+    </w:p>
+    <w:p>
+      <w:pPr>
+        <w:rPr>
+          <w:rFonts w:ascii="Times New Roman" w:hAnsi="Times New Roman" w:cs="Times New Roman"/>
+          <w:sz w:val="24"/>
+          <w:szCs w:val="24"/>
+          <w:lang w:val="en-US"/>
+        </w:rPr>
+      </w:pPr>
+      <w:r>
+        <w:rPr>
+          <w:rFonts w:ascii="Times New Roman" w:hAnsi="Times New Roman" w:cs="Times New Roman"/>
+          <w:sz w:val="24"/>
+          <w:szCs w:val="24"/>
+          <w:lang w:val="en-US"/>
+        </w:rPr>
+        <w:t xml:space="preserve">The data is pulled in the form of </w:t>
       </w:r>
       <w:proofErr w:type="gramStart"/>
       <w:r>
@@ -1816,7 +2560,7 @@
           <w:szCs w:val="24"/>
           <w:lang w:val="en-US"/>
         </w:rPr>
-        <w:t>cloud ,</w:t>
+        <w:t>JSON ,</w:t>
       </w:r>
       <w:proofErr w:type="gramEnd"/>
       <w:r>
@@ -1826,62 +2570,31 @@
           <w:szCs w:val="24"/>
           <w:lang w:val="en-US"/>
         </w:rPr>
-        <w:t xml:space="preserve"> the file is made private with access only provided to the developer and the user . </w:t>
-      </w:r>
-    </w:p>
-    <w:p>
-      <w:pPr>
-        <w:rPr>
-          <w:rFonts w:ascii="Times New Roman" w:hAnsi="Times New Roman" w:cs="Times New Roman"/>
-          <w:sz w:val="24"/>
-          <w:szCs w:val="24"/>
-          <w:lang w:val="en-US"/>
-        </w:rPr>
-      </w:pPr>
-      <w:r>
-        <w:rPr>
-          <w:rFonts w:ascii="Times New Roman" w:hAnsi="Times New Roman" w:cs="Times New Roman"/>
-          <w:sz w:val="24"/>
-          <w:szCs w:val="24"/>
-          <w:lang w:val="en-US"/>
-        </w:rPr>
-        <w:t xml:space="preserve">The excel is a single sheet with 7 columns resembling the </w:t>
-      </w:r>
-      <w:proofErr w:type="gramStart"/>
-      <w:r>
-        <w:rPr>
-          <w:rFonts w:ascii="Times New Roman" w:hAnsi="Times New Roman" w:cs="Times New Roman"/>
-          <w:sz w:val="24"/>
-          <w:szCs w:val="24"/>
-          <w:lang w:val="en-US"/>
-        </w:rPr>
-        <w:t>paper based</w:t>
-      </w:r>
-      <w:proofErr w:type="gramEnd"/>
-      <w:r>
-        <w:rPr>
-          <w:rFonts w:ascii="Times New Roman" w:hAnsi="Times New Roman" w:cs="Times New Roman"/>
-          <w:sz w:val="24"/>
-          <w:szCs w:val="24"/>
-          <w:lang w:val="en-US"/>
-        </w:rPr>
-        <w:t xml:space="preserve"> record system used by the client.</w:t>
-      </w:r>
-    </w:p>
-    <w:p>
-      <w:pPr>
-        <w:keepNext/>
-        <w:jc w:val="center"/>
+        <w:t xml:space="preserve"> the code used for that operation is here. </w:t>
+      </w:r>
+    </w:p>
+    <w:p>
+      <w:pPr>
+        <w:rPr>
+          <w:sz w:val="40"/>
+          <w:szCs w:val="40"/>
+          <w:u w:val="single"/>
+          <w:lang w:val="en-US"/>
+        </w:rPr>
       </w:pPr>
       <w:r>
         <w:rPr>
           <w:noProof/>
+          <w:sz w:val="40"/>
+          <w:szCs w:val="40"/>
+          <w:u w:val="single"/>
+          <w:lang w:val="en-US"/>
         </w:rPr>
         <w:drawing>
-          <wp:inline distT="0" distB="0" distL="0" distR="0" wp14:anchorId="21EDF8D6" wp14:editId="1BFA2B0A">
-            <wp:extent cx="5943600" cy="1355725"/>
-            <wp:effectExtent l="0" t="0" r="0" b="3175"/>
-            <wp:docPr id="527877347" name="Picture 1" descr="A white sheet with black text&#10;&#10;Description automatically generated"/>
+          <wp:inline distT="0" distB="0" distL="0" distR="0" wp14:anchorId="2373D8E4" wp14:editId="00AF4A69">
+            <wp:extent cx="6188710" cy="2116455"/>
+            <wp:effectExtent l="0" t="0" r="0" b="4445"/>
+            <wp:docPr id="1755349812" name="Picture 6" descr="A computer screen shot of a black screen&#10;&#10;Description automatically generated"/>
             <wp:cNvGraphicFramePr>
               <a:graphicFrameLocks xmlns:a="http://schemas.openxmlformats.org/drawingml/2006/main" noChangeAspect="1"/>
             </wp:cNvGraphicFramePr>
@@ -1889,11 +2602,11 @@
               <a:graphicData uri="http://schemas.openxmlformats.org/drawingml/2006/picture">
                 <pic:pic xmlns:pic="http://schemas.openxmlformats.org/drawingml/2006/picture">
                   <pic:nvPicPr>
-                    <pic:cNvPr id="527877347" name="Picture 1" descr="A white sheet with black text&#10;&#10;Description automatically generated"/>
+                    <pic:cNvPr id="1755349812" name="Picture 6" descr="A computer screen shot of a black screen&#10;&#10;Description automatically generated"/>
                     <pic:cNvPicPr/>
                   </pic:nvPicPr>
                   <pic:blipFill>
-                    <a:blip r:embed="rId12" cstate="print">
+                    <a:blip r:embed="rId14" cstate="print">
                       <a:extLst>
                         <a:ext uri="{28A0092B-C50C-407E-A947-70E740481C1C}">
                           <a14:useLocalDpi xmlns:a14="http://schemas.microsoft.com/office/drawing/2010/main" val="0"/>
@@ -1907,7 +2620,7 @@
                   <pic:spPr>
                     <a:xfrm>
                       <a:off x="0" y="0"/>
-                      <a:ext cx="5943600" cy="1355725"/>
+                      <a:ext cx="6188710" cy="2116455"/>
                     </a:xfrm>
                     <a:prstGeom prst="rect">
                       <a:avLst/>
@@ -1922,57 +2635,392 @@
     </w:p>
     <w:p>
       <w:pPr>
-        <w:pStyle w:val="Caption"/>
-        <w:jc w:val="center"/>
-      </w:pPr>
-      <w:r>
-        <w:t xml:space="preserve">Figure </w:t>
-      </w:r>
-      <w:r>
+        <w:rPr>
+          <w:sz w:val="24"/>
+          <w:szCs w:val="24"/>
+          <w:lang w:val="en-US"/>
+        </w:rPr>
+      </w:pPr>
+      <w:r>
+        <w:rPr>
+          <w:sz w:val="24"/>
+          <w:szCs w:val="24"/>
+          <w:lang w:val="en-US"/>
+        </w:rPr>
+        <w:t xml:space="preserve">This step is followed by data cleaning done to convert the file into csv format, the steps can been seen from the </w:t>
+      </w:r>
+      <w:proofErr w:type="gramStart"/>
+      <w:r>
+        <w:rPr>
+          <w:sz w:val="24"/>
+          <w:szCs w:val="24"/>
+          <w:lang w:val="en-US"/>
+        </w:rPr>
+        <w:t>GitHub .</w:t>
+      </w:r>
+      <w:proofErr w:type="gramEnd"/>
+      <w:r>
+        <w:rPr>
+          <w:sz w:val="24"/>
+          <w:szCs w:val="24"/>
+          <w:lang w:val="en-US"/>
+        </w:rPr>
         <w:fldChar w:fldCharType="begin"/>
       </w:r>
       <w:r>
-        <w:instrText xml:space="preserve"> SEQ Figure \* ARABIC </w:instrText>
-      </w:r>
-      <w:r>
+        <w:rPr>
+          <w:sz w:val="24"/>
+          <w:szCs w:val="24"/>
+          <w:lang w:val="en-US"/>
+        </w:rPr>
+        <w:instrText>HYPERLINK "https://github.com/alkrona/weather-app"</w:instrText>
+      </w:r>
+      <w:r>
+        <w:rPr>
+          <w:sz w:val="24"/>
+          <w:szCs w:val="24"/>
+          <w:lang w:val="en-US"/>
+        </w:rPr>
+      </w:r>
+      <w:r>
+        <w:rPr>
+          <w:sz w:val="24"/>
+          <w:szCs w:val="24"/>
+          <w:lang w:val="en-US"/>
+        </w:rPr>
         <w:fldChar w:fldCharType="separate"/>
       </w:r>
       <w:r>
         <w:rPr>
-          <w:noProof/>
-        </w:rPr>
-        <w:t>1</w:t>
-      </w:r>
-      <w:r>
+          <w:rStyle w:val="Hyperlink"/>
+          <w:sz w:val="24"/>
+          <w:szCs w:val="24"/>
+          <w:lang w:val="en-US"/>
+        </w:rPr>
+        <w:t>repo</w:t>
+      </w:r>
+      <w:r>
+        <w:rPr>
+          <w:sz w:val="24"/>
+          <w:szCs w:val="24"/>
+          <w:lang w:val="en-US"/>
+        </w:rPr>
         <w:fldChar w:fldCharType="end"/>
       </w:r>
       <w:r>
-        <w:t xml:space="preserve"> : Schematic of the excel sheet</w:t>
-      </w:r>
-    </w:p>
-    <w:p>
-      <w:r>
-        <w:t xml:space="preserve">The excel sheet has 7 columns, them being date, sales (amount of money made on the day), </w:t>
-      </w:r>
-      <w:proofErr w:type="gramStart"/>
-      <w:r>
-        <w:t>purpose ,</w:t>
-      </w:r>
-      <w:proofErr w:type="gramEnd"/>
-      <w:r>
-        <w:t xml:space="preserve"> starting odometer reading , finish odometer reading , </w:t>
-      </w:r>
-      <w:r>
-        <w:t>kilometres</w:t>
-      </w:r>
-      <w:r>
-        <w:t xml:space="preserve"> travelled  and finally number of deliveries . The link to the file is provided in the. Data sources.</w:t>
-      </w:r>
-    </w:p>
-    <w:p>
-      <w:pPr>
-        <w:rPr>
-          <w:rFonts w:ascii="Times New Roman" w:hAnsi="Times New Roman" w:cs="Times New Roman"/>
+        <w:rPr>
+          <w:sz w:val="24"/>
+          <w:szCs w:val="24"/>
+          <w:lang w:val="en-US"/>
+        </w:rPr>
+        <w:t>.</w:t>
+      </w:r>
+    </w:p>
+    <w:p>
+      <w:pPr>
+        <w:rPr>
+          <w:sz w:val="24"/>
+          <w:szCs w:val="24"/>
+          <w:lang w:val="en-US"/>
+        </w:rPr>
+      </w:pPr>
+      <w:r>
+        <w:rPr>
+          <w:sz w:val="24"/>
+          <w:szCs w:val="24"/>
+          <w:lang w:val="en-US"/>
+        </w:rPr>
+        <w:t xml:space="preserve">Useful resources involve </w:t>
+      </w:r>
+    </w:p>
+    <w:p>
+      <w:pPr>
+        <w:rPr>
+          <w:sz w:val="24"/>
+          <w:szCs w:val="24"/>
+          <w:lang w:val="en-US"/>
+        </w:rPr>
+      </w:pPr>
+      <w:r>
+        <w:rPr>
+          <w:sz w:val="24"/>
+          <w:szCs w:val="24"/>
+          <w:lang w:val="en-US"/>
+        </w:rPr>
+        <w:t xml:space="preserve">using lambda functions with </w:t>
+      </w:r>
+      <w:proofErr w:type="spellStart"/>
+      <w:r>
+        <w:rPr>
+          <w:sz w:val="24"/>
+          <w:szCs w:val="24"/>
+          <w:lang w:val="en-US"/>
+        </w:rPr>
+        <w:t>dataframes</w:t>
+      </w:r>
+      <w:proofErr w:type="spellEnd"/>
+      <w:r>
+        <w:rPr>
+          <w:sz w:val="24"/>
+          <w:szCs w:val="24"/>
+          <w:lang w:val="en-US"/>
+        </w:rPr>
+        <w:t xml:space="preserve"> </w:t>
+      </w:r>
+      <w:hyperlink r:id="rId15" w:anchor=":~:text=You%20can%20apply%20Lambda%20functions,results%20of%20the%20lambda%20function." w:history="1">
+        <w:r>
+          <w:rPr>
+            <w:rStyle w:val="Hyperlink"/>
+            <w:sz w:val="24"/>
+            <w:szCs w:val="24"/>
+            <w:lang w:val="en-US"/>
+          </w:rPr>
+          <w:t>link</w:t>
+        </w:r>
+      </w:hyperlink>
+      <w:r>
+        <w:rPr>
+          <w:sz w:val="24"/>
+          <w:szCs w:val="24"/>
+          <w:lang w:val="en-US"/>
+        </w:rPr>
+        <w:t xml:space="preserve">. </w:t>
+      </w:r>
+    </w:p>
+    <w:p>
+      <w:pPr>
+        <w:rPr>
+          <w:sz w:val="24"/>
+          <w:szCs w:val="24"/>
+          <w:lang w:val="en-US"/>
+        </w:rPr>
+      </w:pPr>
+      <w:r>
+        <w:rPr>
+          <w:sz w:val="24"/>
+          <w:szCs w:val="24"/>
+          <w:lang w:val="en-US"/>
+        </w:rPr>
+        <w:t xml:space="preserve">Transforming </w:t>
+      </w:r>
+      <w:proofErr w:type="spellStart"/>
+      <w:r>
+        <w:rPr>
+          <w:sz w:val="24"/>
+          <w:szCs w:val="24"/>
+          <w:lang w:val="en-US"/>
+        </w:rPr>
+        <w:t>df</w:t>
+      </w:r>
+      <w:proofErr w:type="spellEnd"/>
+      <w:r>
+        <w:rPr>
+          <w:sz w:val="24"/>
+          <w:szCs w:val="24"/>
+          <w:lang w:val="en-US"/>
+        </w:rPr>
+        <w:t xml:space="preserve"> columns with apply </w:t>
+      </w:r>
+      <w:hyperlink r:id="rId16" w:history="1">
+        <w:r>
+          <w:rPr>
+            <w:rStyle w:val="Hyperlink"/>
+            <w:sz w:val="24"/>
+            <w:szCs w:val="24"/>
+            <w:lang w:val="en-US"/>
+          </w:rPr>
+          <w:t>link</w:t>
+        </w:r>
+      </w:hyperlink>
+      <w:r>
+        <w:rPr>
+          <w:sz w:val="24"/>
+          <w:szCs w:val="24"/>
+          <w:lang w:val="en-US"/>
+        </w:rPr>
+        <w:t xml:space="preserve"> </w:t>
+      </w:r>
+      <w:hyperlink r:id="rId17" w:history="1">
+        <w:r>
+          <w:rPr>
+            <w:rStyle w:val="Hyperlink"/>
+            <w:sz w:val="24"/>
+            <w:szCs w:val="24"/>
+            <w:lang w:val="en-US"/>
+          </w:rPr>
+          <w:t>link2</w:t>
+        </w:r>
+      </w:hyperlink>
+    </w:p>
+    <w:p>
+      <w:pPr>
+        <w:rPr>
+          <w:sz w:val="24"/>
+          <w:szCs w:val="24"/>
+          <w:lang w:val="en-US"/>
+        </w:rPr>
+      </w:pPr>
+      <w:proofErr w:type="spellStart"/>
+      <w:r>
+        <w:rPr>
+          <w:sz w:val="24"/>
+          <w:szCs w:val="24"/>
+          <w:lang w:val="en-US"/>
+        </w:rPr>
+        <w:lastRenderedPageBreak/>
+        <w:t>Deepcopies</w:t>
+      </w:r>
+      <w:proofErr w:type="spellEnd"/>
+      <w:r>
+        <w:rPr>
+          <w:sz w:val="24"/>
+          <w:szCs w:val="24"/>
+          <w:lang w:val="en-US"/>
+        </w:rPr>
+        <w:t xml:space="preserve"> in pandas </w:t>
+      </w:r>
+      <w:hyperlink r:id="rId18" w:history="1">
+        <w:r>
+          <w:rPr>
+            <w:rStyle w:val="Hyperlink"/>
+            <w:sz w:val="24"/>
+            <w:szCs w:val="24"/>
+            <w:lang w:val="en-US"/>
+          </w:rPr>
+          <w:t>link</w:t>
+        </w:r>
+      </w:hyperlink>
+    </w:p>
+    <w:p>
+      <w:pPr>
+        <w:rPr>
+          <w:sz w:val="24"/>
+          <w:szCs w:val="24"/>
+          <w:lang w:val="en-US"/>
+        </w:rPr>
+      </w:pPr>
+      <w:r>
+        <w:rPr>
+          <w:sz w:val="24"/>
+          <w:szCs w:val="24"/>
+          <w:lang w:val="en-US"/>
+        </w:rPr>
+        <w:t xml:space="preserve">Appending </w:t>
+      </w:r>
+      <w:proofErr w:type="spellStart"/>
+      <w:r>
+        <w:rPr>
+          <w:sz w:val="24"/>
+          <w:szCs w:val="24"/>
+          <w:lang w:val="en-US"/>
+        </w:rPr>
+        <w:t>dfs</w:t>
+      </w:r>
+      <w:proofErr w:type="spellEnd"/>
+      <w:r>
+        <w:rPr>
+          <w:sz w:val="24"/>
+          <w:szCs w:val="24"/>
+          <w:lang w:val="en-US"/>
+        </w:rPr>
+        <w:t xml:space="preserve"> with the </w:t>
+      </w:r>
+      <w:proofErr w:type="spellStart"/>
+      <w:r>
+        <w:rPr>
+          <w:sz w:val="24"/>
+          <w:szCs w:val="24"/>
+          <w:lang w:val="en-US"/>
+        </w:rPr>
+        <w:t>concat</w:t>
+      </w:r>
+      <w:proofErr w:type="spellEnd"/>
+      <w:r>
+        <w:rPr>
+          <w:sz w:val="24"/>
+          <w:szCs w:val="24"/>
+          <w:lang w:val="en-US"/>
+        </w:rPr>
+        <w:t xml:space="preserve"> function </w:t>
+      </w:r>
+      <w:hyperlink r:id="rId19" w:history="1">
+        <w:r>
+          <w:rPr>
+            <w:rStyle w:val="Hyperlink"/>
+            <w:sz w:val="24"/>
+            <w:szCs w:val="24"/>
+            <w:lang w:val="en-US"/>
+          </w:rPr>
+          <w:t>link</w:t>
+        </w:r>
+      </w:hyperlink>
+    </w:p>
+    <w:p>
+      <w:pPr>
+        <w:rPr>
+          <w:sz w:val="24"/>
+          <w:szCs w:val="24"/>
+          <w:lang w:val="en-US"/>
+        </w:rPr>
+      </w:pPr>
+    </w:p>
+    <w:p>
+      <w:pPr>
+        <w:rPr>
+          <w:sz w:val="24"/>
+          <w:szCs w:val="24"/>
+          <w:lang w:val="en-US"/>
+        </w:rPr>
+      </w:pPr>
+      <w:r>
+        <w:rPr>
+          <w:sz w:val="24"/>
+          <w:szCs w:val="24"/>
+          <w:lang w:val="en-US"/>
+        </w:rPr>
+        <w:t xml:space="preserve">Moreover for the purpose of modelling, another excel is created which has access to the different weather conditions and </w:t>
+      </w:r>
+      <w:proofErr w:type="spellStart"/>
+      <w:r>
+        <w:rPr>
+          <w:sz w:val="24"/>
+          <w:szCs w:val="24"/>
+          <w:lang w:val="en-US"/>
+        </w:rPr>
+        <w:t>png</w:t>
+      </w:r>
+      <w:proofErr w:type="spellEnd"/>
+      <w:r>
+        <w:rPr>
+          <w:sz w:val="24"/>
+          <w:szCs w:val="24"/>
+          <w:lang w:val="en-US"/>
+        </w:rPr>
+        <w:t xml:space="preserve"> images showcasing the images the source was copied from this </w:t>
+      </w:r>
+      <w:hyperlink r:id="rId20" w:anchor="Weather-Condition-Codes-2" w:history="1">
+        <w:r>
+          <w:rPr>
+            <w:rStyle w:val="Hyperlink"/>
+            <w:sz w:val="24"/>
+            <w:szCs w:val="24"/>
+            <w:lang w:val="en-US"/>
+          </w:rPr>
+          <w:t>site</w:t>
+        </w:r>
+      </w:hyperlink>
+      <w:r>
+        <w:rPr>
+          <w:sz w:val="24"/>
+          <w:szCs w:val="24"/>
+          <w:lang w:val="en-US"/>
+        </w:rPr>
+        <w:t xml:space="preserve">. </w:t>
+      </w:r>
+    </w:p>
+    <w:p>
+      <w:pPr>
+        <w:rPr>
           <w:sz w:val="24"/>
           <w:szCs w:val="24"/>
           <w:lang w:val="en-US"/>
@@ -1994,29 +3042,19 @@
         <w:rPr>
           <w:sz w:val="40"/>
           <w:szCs w:val="40"/>
-          <w:u w:val="single"/>
-          <w:lang w:val="en-US"/>
-        </w:rPr>
-      </w:pPr>
-    </w:p>
-    <w:p>
-      <w:pPr>
+          <w:lang w:val="en-US"/>
+        </w:rPr>
+      </w:pPr>
+      <w:r>
         <w:rPr>
           <w:sz w:val="40"/>
           <w:szCs w:val="40"/>
           <w:u w:val="single"/>
           <w:lang w:val="en-US"/>
         </w:rPr>
-      </w:pPr>
-    </w:p>
-    <w:p>
-      <w:pPr>
-        <w:rPr>
-          <w:sz w:val="40"/>
-          <w:szCs w:val="40"/>
-          <w:lang w:val="en-US"/>
-        </w:rPr>
-      </w:pPr>
+        <w:t xml:space="preserve">Task </w:t>
+      </w:r>
+      <w:proofErr w:type="gramStart"/>
       <w:r>
         <w:rPr>
           <w:sz w:val="40"/>
@@ -2024,10 +3062,9 @@
           <w:u w:val="single"/>
           <w:lang w:val="en-US"/>
         </w:rPr>
-        <w:lastRenderedPageBreak/>
-        <w:t xml:space="preserve">Task </w:t>
-      </w:r>
-      <w:proofErr w:type="gramStart"/>
+        <w:t>3 :</w:t>
+      </w:r>
+      <w:proofErr w:type="gramEnd"/>
       <w:r>
         <w:rPr>
           <w:sz w:val="40"/>
@@ -2035,9 +3072,8 @@
           <w:u w:val="single"/>
           <w:lang w:val="en-US"/>
         </w:rPr>
-        <w:t>3 :</w:t>
-      </w:r>
-      <w:proofErr w:type="gramEnd"/>
+        <w:t xml:space="preserve"> </w:t>
+      </w:r>
       <w:r>
         <w:rPr>
           <w:sz w:val="40"/>
@@ -2045,984 +3081,58 @@
           <w:u w:val="single"/>
           <w:lang w:val="en-US"/>
         </w:rPr>
-        <w:t xml:space="preserve"> </w:t>
-      </w:r>
-      <w:r>
-        <w:rPr>
+        <w:t xml:space="preserve">Data modelling </w:t>
+      </w:r>
+    </w:p>
+    <w:p>
+      <w:pPr>
+        <w:rPr>
+          <w:sz w:val="72"/>
+          <w:szCs w:val="72"/>
+        </w:rPr>
+      </w:pPr>
+    </w:p>
+    <w:p>
+      <w:pPr>
+        <w:pStyle w:val="Caption"/>
+        <w:jc w:val="center"/>
+      </w:pPr>
+    </w:p>
+    <w:p/>
+    <w:p>
+      <w:pPr>
+        <w:rPr>
+          <w:rFonts w:ascii="Times New Roman" w:hAnsi="Times New Roman" w:cs="Times New Roman"/>
           <w:sz w:val="40"/>
           <w:szCs w:val="40"/>
           <w:u w:val="single"/>
-          <w:lang w:val="en-US"/>
-        </w:rPr>
-        <w:t xml:space="preserve">Data modelling </w:t>
-      </w:r>
-    </w:p>
-    <w:p>
-      <w:pPr>
-        <w:rPr>
-          <w:sz w:val="72"/>
-          <w:szCs w:val="72"/>
-        </w:rPr>
-      </w:pPr>
-    </w:p>
-    <w:p>
-      <w:pPr>
-        <w:rPr>
-          <w:rFonts w:ascii="Times New Roman" w:hAnsi="Times New Roman" w:cs="Times New Roman"/>
-          <w:sz w:val="24"/>
-          <w:szCs w:val="24"/>
-          <w:lang w:val="en-US"/>
-        </w:rPr>
-      </w:pPr>
-      <w:r>
-        <w:rPr>
-          <w:sz w:val="24"/>
-          <w:szCs w:val="24"/>
-        </w:rPr>
-        <w:t xml:space="preserve">The model requires two </w:t>
-      </w:r>
-      <w:proofErr w:type="gramStart"/>
-      <w:r>
-        <w:rPr>
-          <w:sz w:val="24"/>
-          <w:szCs w:val="24"/>
-        </w:rPr>
-        <w:t>pages ,</w:t>
-      </w:r>
-      <w:proofErr w:type="gramEnd"/>
-      <w:r>
-        <w:rPr>
-          <w:sz w:val="24"/>
-          <w:szCs w:val="24"/>
-        </w:rPr>
-        <w:t xml:space="preserve"> the first page contains information on  </w:t>
-      </w:r>
-      <w:r>
-        <w:rPr>
-          <w:rFonts w:ascii="Times New Roman" w:hAnsi="Times New Roman" w:cs="Times New Roman"/>
-          <w:sz w:val="24"/>
-          <w:szCs w:val="24"/>
-          <w:lang w:val="en-US"/>
-        </w:rPr>
-        <w:t>the main metrics that the client needs are deliveries made, kilometers travelled, petrol consumed and revenue collected on a week by week basis with previous week and current week.</w:t>
-      </w:r>
-    </w:p>
-    <w:p>
-      <w:pPr>
-        <w:rPr>
-          <w:rFonts w:ascii="Times New Roman" w:hAnsi="Times New Roman" w:cs="Times New Roman"/>
-          <w:sz w:val="24"/>
-          <w:szCs w:val="24"/>
-          <w:lang w:val="en-US"/>
-        </w:rPr>
-      </w:pPr>
-      <w:r>
-        <w:rPr>
-          <w:rFonts w:ascii="Times New Roman" w:hAnsi="Times New Roman" w:cs="Times New Roman"/>
-          <w:sz w:val="24"/>
-          <w:szCs w:val="24"/>
-          <w:lang w:val="en-US"/>
-        </w:rPr>
-        <w:t xml:space="preserve">First a calculated column in created which adds a column containing information on which week of the year we are currently on. </w:t>
-      </w:r>
-    </w:p>
-    <w:p>
-      <w:pPr>
-        <w:shd w:val="clear" w:color="auto" w:fill="FFFFFF"/>
-        <w:spacing w:after="0" w:line="270" w:lineRule="atLeast"/>
-        <w:ind w:firstLine="720"/>
-        <w:rPr>
-          <w:rFonts w:ascii="Consolas" w:eastAsia="Times New Roman" w:hAnsi="Consolas" w:cs="Consolas"/>
-          <w:color w:val="000000"/>
-          <w:sz w:val="18"/>
-          <w:szCs w:val="18"/>
-          <w:lang w:val="en-US"/>
-        </w:rPr>
-      </w:pPr>
-      <w:r>
-        <w:rPr>
-          <w:rFonts w:ascii="Consolas" w:eastAsia="Times New Roman" w:hAnsi="Consolas" w:cs="Consolas"/>
-          <w:color w:val="000000"/>
-          <w:sz w:val="18"/>
-          <w:szCs w:val="18"/>
-          <w:lang w:val="en-US"/>
-        </w:rPr>
-        <w:t xml:space="preserve">Week of year = </w:t>
-      </w:r>
-      <w:proofErr w:type="gramStart"/>
-      <w:r>
-        <w:rPr>
-          <w:rFonts w:ascii="Consolas" w:eastAsia="Times New Roman" w:hAnsi="Consolas" w:cs="Consolas"/>
-          <w:color w:val="3165BB"/>
-          <w:sz w:val="18"/>
-          <w:szCs w:val="18"/>
-          <w:lang w:val="en-US"/>
-        </w:rPr>
-        <w:t>WEEKNUM</w:t>
-      </w:r>
-      <w:r>
-        <w:rPr>
-          <w:rFonts w:ascii="Consolas" w:eastAsia="Times New Roman" w:hAnsi="Consolas" w:cs="Consolas"/>
-          <w:color w:val="000000"/>
-          <w:sz w:val="18"/>
-          <w:szCs w:val="18"/>
-          <w:lang w:val="en-US"/>
-        </w:rPr>
-        <w:t>(</w:t>
-      </w:r>
-      <w:proofErr w:type="gramEnd"/>
-      <w:r>
-        <w:rPr>
-          <w:rFonts w:ascii="Consolas" w:eastAsia="Times New Roman" w:hAnsi="Consolas" w:cs="Consolas"/>
-          <w:color w:val="001080"/>
-          <w:sz w:val="18"/>
-          <w:szCs w:val="18"/>
-          <w:lang w:val="en-US"/>
-        </w:rPr>
-        <w:t>'MOTOR DELIVERY RECORD'[DATE]</w:t>
-      </w:r>
-      <w:r>
-        <w:rPr>
-          <w:rFonts w:ascii="Consolas" w:eastAsia="Times New Roman" w:hAnsi="Consolas" w:cs="Consolas"/>
-          <w:color w:val="000000"/>
-          <w:sz w:val="18"/>
-          <w:szCs w:val="18"/>
-          <w:lang w:val="en-US"/>
-        </w:rPr>
-        <w:t>,</w:t>
-      </w:r>
-      <w:r>
-        <w:rPr>
-          <w:rFonts w:ascii="Consolas" w:eastAsia="Times New Roman" w:hAnsi="Consolas" w:cs="Consolas"/>
-          <w:color w:val="098658"/>
-          <w:sz w:val="18"/>
-          <w:szCs w:val="18"/>
-          <w:lang w:val="en-US"/>
-        </w:rPr>
-        <w:t>2</w:t>
-      </w:r>
-      <w:r>
-        <w:rPr>
-          <w:rFonts w:ascii="Consolas" w:eastAsia="Times New Roman" w:hAnsi="Consolas" w:cs="Consolas"/>
-          <w:color w:val="000000"/>
-          <w:sz w:val="18"/>
-          <w:szCs w:val="18"/>
-          <w:lang w:val="en-US"/>
-        </w:rPr>
-        <w:t>)</w:t>
-      </w:r>
-    </w:p>
-    <w:p>
-      <w:pPr>
-        <w:rPr>
-          <w:rFonts w:ascii="Times New Roman" w:hAnsi="Times New Roman" w:cs="Times New Roman"/>
-          <w:sz w:val="24"/>
-          <w:szCs w:val="24"/>
-          <w:lang w:val="en-US"/>
-        </w:rPr>
-      </w:pPr>
-      <w:r>
-        <w:rPr>
-          <w:rFonts w:ascii="Times New Roman" w:hAnsi="Times New Roman" w:cs="Times New Roman"/>
-          <w:sz w:val="24"/>
-          <w:szCs w:val="24"/>
-          <w:lang w:val="en-US"/>
-        </w:rPr>
-        <w:t xml:space="preserve">The above code provides exactly that. </w:t>
-      </w:r>
-    </w:p>
-    <w:p>
-      <w:pPr>
-        <w:rPr>
-          <w:rFonts w:ascii="Times New Roman" w:hAnsi="Times New Roman" w:cs="Times New Roman"/>
-          <w:sz w:val="24"/>
-          <w:szCs w:val="24"/>
-          <w:lang w:val="en-US"/>
-        </w:rPr>
-      </w:pPr>
-      <w:r>
-        <w:rPr>
-          <w:rFonts w:ascii="Times New Roman" w:hAnsi="Times New Roman" w:cs="Times New Roman"/>
-          <w:sz w:val="24"/>
-          <w:szCs w:val="24"/>
-          <w:lang w:val="en-US"/>
-        </w:rPr>
-        <w:t xml:space="preserve">Next 8 measures are created to provide information on sum of </w:t>
-      </w:r>
-      <w:r>
-        <w:rPr>
-          <w:rFonts w:ascii="Times New Roman" w:hAnsi="Times New Roman" w:cs="Times New Roman"/>
-          <w:sz w:val="24"/>
-          <w:szCs w:val="24"/>
-          <w:lang w:val="en-US"/>
-        </w:rPr>
-        <w:t>deliveries</w:t>
-      </w:r>
-      <w:r>
-        <w:rPr>
-          <w:rFonts w:ascii="Times New Roman" w:hAnsi="Times New Roman" w:cs="Times New Roman"/>
-          <w:sz w:val="24"/>
-          <w:szCs w:val="24"/>
-          <w:lang w:val="en-US"/>
-        </w:rPr>
-        <w:t xml:space="preserve"> </w:t>
-      </w:r>
-      <w:proofErr w:type="spellStart"/>
-      <w:r>
-        <w:rPr>
-          <w:rFonts w:ascii="Times New Roman" w:hAnsi="Times New Roman" w:cs="Times New Roman"/>
-          <w:sz w:val="24"/>
-          <w:szCs w:val="24"/>
-          <w:lang w:val="en-US"/>
-        </w:rPr>
-        <w:t>etc</w:t>
-      </w:r>
-      <w:proofErr w:type="spellEnd"/>
-      <w:r>
-        <w:rPr>
-          <w:rFonts w:ascii="Times New Roman" w:hAnsi="Times New Roman" w:cs="Times New Roman"/>
-          <w:sz w:val="24"/>
-          <w:szCs w:val="24"/>
-          <w:lang w:val="en-US"/>
-        </w:rPr>
-        <w:t xml:space="preserve"> of the previous week and the current week the code required to execute that is provided below.</w:t>
-      </w:r>
-    </w:p>
-    <w:p>
-      <w:pPr>
-        <w:keepNext/>
-        <w:jc w:val="center"/>
-      </w:pPr>
-      <w:r>
-        <w:rPr>
-          <w:rFonts w:ascii="Times New Roman" w:hAnsi="Times New Roman" w:cs="Times New Roman"/>
-          <w:noProof/>
-          <w:sz w:val="24"/>
-          <w:szCs w:val="24"/>
-          <w:lang w:val="en-US"/>
-        </w:rPr>
-        <w:drawing>
-          <wp:inline distT="0" distB="0" distL="0" distR="0" wp14:anchorId="3069E7C8" wp14:editId="16F6FAA4">
-            <wp:extent cx="6188710" cy="474345"/>
-            <wp:effectExtent l="0" t="0" r="0" b="0"/>
-            <wp:docPr id="1156799401" name="Picture 1"/>
-            <wp:cNvGraphicFramePr>
-              <a:graphicFrameLocks xmlns:a="http://schemas.openxmlformats.org/drawingml/2006/main" noChangeAspect="1"/>
-            </wp:cNvGraphicFramePr>
-            <a:graphic xmlns:a="http://schemas.openxmlformats.org/drawingml/2006/main">
-              <a:graphicData uri="http://schemas.openxmlformats.org/drawingml/2006/picture">
-                <pic:pic xmlns:pic="http://schemas.openxmlformats.org/drawingml/2006/picture">
-                  <pic:nvPicPr>
-                    <pic:cNvPr id="1156799401" name="Picture 1156799401"/>
-                    <pic:cNvPicPr/>
-                  </pic:nvPicPr>
-                  <pic:blipFill>
-                    <a:blip r:embed="rId13" cstate="print">
-                      <a:extLst>
-                        <a:ext uri="{28A0092B-C50C-407E-A947-70E740481C1C}">
-                          <a14:useLocalDpi xmlns:a14="http://schemas.microsoft.com/office/drawing/2010/main" val="0"/>
-                        </a:ext>
-                      </a:extLst>
-                    </a:blip>
-                    <a:stretch>
-                      <a:fillRect/>
-                    </a:stretch>
-                  </pic:blipFill>
-                  <pic:spPr>
-                    <a:xfrm>
-                      <a:off x="0" y="0"/>
-                      <a:ext cx="6188710" cy="474345"/>
-                    </a:xfrm>
-                    <a:prstGeom prst="rect">
-                      <a:avLst/>
-                    </a:prstGeom>
-                  </pic:spPr>
-                </pic:pic>
-              </a:graphicData>
-            </a:graphic>
-          </wp:inline>
-        </w:drawing>
-      </w:r>
-    </w:p>
-    <w:p>
-      <w:pPr>
-        <w:pStyle w:val="Caption"/>
-        <w:jc w:val="center"/>
-        <w:rPr>
-          <w:rFonts w:ascii="Times New Roman" w:hAnsi="Times New Roman" w:cs="Times New Roman"/>
-          <w:sz w:val="24"/>
-          <w:szCs w:val="24"/>
-          <w:lang w:val="en-US"/>
-        </w:rPr>
-      </w:pPr>
-      <w:r>
-        <w:t xml:space="preserve">Figure </w:t>
-      </w:r>
-      <w:r>
-        <w:fldChar w:fldCharType="begin"/>
-      </w:r>
-      <w:r>
-        <w:instrText xml:space="preserve"> SEQ Figure \* ARABIC </w:instrText>
-      </w:r>
-      <w:r>
-        <w:fldChar w:fldCharType="separate"/>
-      </w:r>
-      <w:r>
-        <w:rPr>
-          <w:noProof/>
-        </w:rPr>
-        <w:t>2</w:t>
-      </w:r>
-      <w:r>
-        <w:fldChar w:fldCharType="end"/>
-      </w:r>
-      <w:r>
-        <w:t>: Code to tabulate weekly date on of the current week.</w:t>
-      </w:r>
-    </w:p>
-    <w:p>
-      <w:pPr>
-        <w:rPr>
-          <w:sz w:val="24"/>
-          <w:szCs w:val="24"/>
-        </w:rPr>
-      </w:pPr>
-    </w:p>
-    <w:p>
-      <w:pPr>
-        <w:rPr>
-          <w:sz w:val="24"/>
-          <w:szCs w:val="24"/>
-        </w:rPr>
-      </w:pPr>
-      <w:r>
-        <w:rPr>
-          <w:sz w:val="24"/>
-          <w:szCs w:val="24"/>
-        </w:rPr>
-        <w:t>Moreover, for the second page graphs which showcased bar charts that showcased deliveries make and revenue earned as a historical visual on a weekly basis was required.</w:t>
-      </w:r>
-    </w:p>
-    <w:p>
-      <w:pPr>
-        <w:rPr>
-          <w:sz w:val="24"/>
-          <w:szCs w:val="24"/>
-        </w:rPr>
-      </w:pPr>
-      <w:r>
-        <w:rPr>
-          <w:sz w:val="24"/>
-          <w:szCs w:val="24"/>
-        </w:rPr>
-        <w:t xml:space="preserve">It was easily delivered with the help of creating the </w:t>
-      </w:r>
-      <w:proofErr w:type="spellStart"/>
-      <w:r>
-        <w:rPr>
-          <w:sz w:val="24"/>
-          <w:szCs w:val="24"/>
-        </w:rPr>
-        <w:t>weeknum</w:t>
-      </w:r>
-      <w:proofErr w:type="spellEnd"/>
-      <w:r>
-        <w:rPr>
-          <w:sz w:val="24"/>
-          <w:szCs w:val="24"/>
-        </w:rPr>
-        <w:t xml:space="preserve"> calculated column.</w:t>
-      </w:r>
-    </w:p>
-    <w:p>
-      <w:pPr>
-        <w:rPr>
-          <w:sz w:val="24"/>
-          <w:szCs w:val="24"/>
-        </w:rPr>
-      </w:pPr>
-    </w:p>
-    <w:p>
-      <w:r>
-        <w:t xml:space="preserve">Similarly the Dax used to obtain the measurement of weekly averages is as </w:t>
-      </w:r>
-      <w:proofErr w:type="gramStart"/>
-      <w:r>
-        <w:t>follows ,</w:t>
-      </w:r>
-      <w:proofErr w:type="gramEnd"/>
-      <w:r>
-        <w:t xml:space="preserve"> it makes use of the calculate function .</w:t>
-      </w:r>
-    </w:p>
-    <w:p>
-      <w:pPr>
-        <w:keepNext/>
-      </w:pPr>
-      <w:r>
-        <w:rPr>
-          <w:noProof/>
-        </w:rPr>
-        <w:drawing>
-          <wp:inline distT="0" distB="0" distL="0" distR="0" wp14:anchorId="5B48AA12" wp14:editId="38A14AAF">
-            <wp:extent cx="6188710" cy="604520"/>
-            <wp:effectExtent l="0" t="0" r="0" b="5080"/>
-            <wp:docPr id="50381407" name="Picture 10"/>
-            <wp:cNvGraphicFramePr>
-              <a:graphicFrameLocks xmlns:a="http://schemas.openxmlformats.org/drawingml/2006/main" noChangeAspect="1"/>
-            </wp:cNvGraphicFramePr>
-            <a:graphic xmlns:a="http://schemas.openxmlformats.org/drawingml/2006/main">
-              <a:graphicData uri="http://schemas.openxmlformats.org/drawingml/2006/picture">
-                <pic:pic xmlns:pic="http://schemas.openxmlformats.org/drawingml/2006/picture">
-                  <pic:nvPicPr>
-                    <pic:cNvPr id="50381407" name="Picture 50381407"/>
-                    <pic:cNvPicPr/>
-                  </pic:nvPicPr>
-                  <pic:blipFill>
-                    <a:blip r:embed="rId14">
-                      <a:extLst>
-                        <a:ext uri="{28A0092B-C50C-407E-A947-70E740481C1C}">
-                          <a14:useLocalDpi xmlns:a14="http://schemas.microsoft.com/office/drawing/2010/main" val="0"/>
-                        </a:ext>
-                      </a:extLst>
-                    </a:blip>
-                    <a:stretch>
-                      <a:fillRect/>
-                    </a:stretch>
-                  </pic:blipFill>
-                  <pic:spPr>
-                    <a:xfrm>
-                      <a:off x="0" y="0"/>
-                      <a:ext cx="6188710" cy="604520"/>
-                    </a:xfrm>
-                    <a:prstGeom prst="rect">
-                      <a:avLst/>
-                    </a:prstGeom>
-                  </pic:spPr>
-                </pic:pic>
-              </a:graphicData>
-            </a:graphic>
-          </wp:inline>
-        </w:drawing>
-      </w:r>
-    </w:p>
-    <w:p>
-      <w:pPr>
-        <w:pStyle w:val="Caption"/>
-        <w:jc w:val="center"/>
-      </w:pPr>
-      <w:r>
-        <w:t xml:space="preserve">Figure </w:t>
-      </w:r>
-      <w:r>
-        <w:fldChar w:fldCharType="begin"/>
-      </w:r>
-      <w:r>
-        <w:instrText xml:space="preserve"> SEQ Figure \* ARABIC </w:instrText>
-      </w:r>
-      <w:r>
-        <w:fldChar w:fldCharType="separate"/>
-      </w:r>
-      <w:r>
-        <w:rPr>
-          <w:noProof/>
-        </w:rPr>
-        <w:t>3</w:t>
-      </w:r>
-      <w:r>
-        <w:fldChar w:fldCharType="end"/>
-      </w:r>
-      <w:r>
-        <w:t xml:space="preserve"> : Dax to obtain the weekly averages</w:t>
-      </w:r>
-    </w:p>
-    <w:p/>
-    <w:p>
-      <w:pPr>
+        </w:rPr>
+      </w:pPr>
+      <w:r>
         <w:rPr>
           <w:rFonts w:ascii="Times New Roman" w:hAnsi="Times New Roman" w:cs="Times New Roman"/>
           <w:sz w:val="40"/>
           <w:szCs w:val="40"/>
           <w:u w:val="single"/>
         </w:rPr>
-      </w:pPr>
-      <w:r>
+        <w:t xml:space="preserve">Task 4: Visual design </w:t>
+      </w:r>
+    </w:p>
+    <w:p>
+      <w:pPr>
         <w:rPr>
           <w:rFonts w:ascii="Times New Roman" w:hAnsi="Times New Roman" w:cs="Times New Roman"/>
           <w:sz w:val="40"/>
           <w:szCs w:val="40"/>
-          <w:u w:val="single"/>
-        </w:rPr>
-        <w:t xml:space="preserve">Task 4: Visual design </w:t>
-      </w:r>
-    </w:p>
-    <w:p>
-      <w:pPr>
-        <w:rPr>
-          <w:rFonts w:ascii="Times New Roman" w:hAnsi="Times New Roman" w:cs="Times New Roman"/>
-          <w:sz w:val="24"/>
-          <w:szCs w:val="24"/>
-        </w:rPr>
-      </w:pPr>
-      <w:r>
-        <w:rPr>
-          <w:rFonts w:ascii="Times New Roman" w:hAnsi="Times New Roman" w:cs="Times New Roman"/>
-          <w:sz w:val="24"/>
-          <w:szCs w:val="24"/>
-        </w:rPr>
-        <w:t xml:space="preserve">The following video was consulted to design the </w:t>
-      </w:r>
-      <w:proofErr w:type="gramStart"/>
-      <w:r>
-        <w:rPr>
-          <w:rFonts w:ascii="Times New Roman" w:hAnsi="Times New Roman" w:cs="Times New Roman"/>
-          <w:sz w:val="24"/>
-          <w:szCs w:val="24"/>
-        </w:rPr>
-        <w:t>dashboard ,</w:t>
-      </w:r>
-      <w:proofErr w:type="gramEnd"/>
-      <w:r>
-        <w:rPr>
-          <w:rFonts w:ascii="Times New Roman" w:hAnsi="Times New Roman" w:cs="Times New Roman"/>
-          <w:sz w:val="24"/>
-          <w:szCs w:val="24"/>
-        </w:rPr>
-        <w:t xml:space="preserve"> it was customised according to the clients taste with a </w:t>
-      </w:r>
-      <w:proofErr w:type="spellStart"/>
-      <w:r>
-        <w:rPr>
-          <w:rFonts w:ascii="Times New Roman" w:hAnsi="Times New Roman" w:cs="Times New Roman"/>
-          <w:sz w:val="24"/>
-          <w:szCs w:val="24"/>
-        </w:rPr>
-        <w:t>winnie</w:t>
-      </w:r>
-      <w:proofErr w:type="spellEnd"/>
-      <w:r>
-        <w:rPr>
-          <w:rFonts w:ascii="Times New Roman" w:hAnsi="Times New Roman" w:cs="Times New Roman"/>
-          <w:sz w:val="24"/>
-          <w:szCs w:val="24"/>
-        </w:rPr>
-        <w:t xml:space="preserve"> the Pooh design.</w:t>
-      </w:r>
-    </w:p>
-    <w:p>
-      <w:pPr>
-        <w:rPr>
-          <w:rFonts w:ascii="Times New Roman" w:hAnsi="Times New Roman" w:cs="Times New Roman"/>
-          <w:sz w:val="24"/>
-          <w:szCs w:val="24"/>
-        </w:rPr>
-      </w:pPr>
-      <w:r>
-        <w:rPr>
-          <w:rFonts w:ascii="Times New Roman" w:hAnsi="Times New Roman" w:cs="Times New Roman"/>
-          <w:sz w:val="24"/>
-          <w:szCs w:val="24"/>
-        </w:rPr>
-        <w:lastRenderedPageBreak/>
-        <w:t xml:space="preserve">The colour scheme was </w:t>
-      </w:r>
-      <w:proofErr w:type="spellStart"/>
-      <w:r>
-        <w:rPr>
-          <w:rFonts w:ascii="Times New Roman" w:hAnsi="Times New Roman" w:cs="Times New Roman"/>
-          <w:sz w:val="24"/>
-          <w:szCs w:val="24"/>
-        </w:rPr>
-        <w:t>chosed</w:t>
-      </w:r>
-      <w:proofErr w:type="spellEnd"/>
-      <w:r>
-        <w:rPr>
-          <w:rFonts w:ascii="Times New Roman" w:hAnsi="Times New Roman" w:cs="Times New Roman"/>
-          <w:sz w:val="24"/>
-          <w:szCs w:val="24"/>
-        </w:rPr>
-        <w:t xml:space="preserve"> with colours that mix well and blend with the background image utilizing the following </w:t>
-      </w:r>
-      <w:hyperlink r:id="rId15" w:history="1">
-        <w:commentRangeStart w:id="0"/>
-        <w:r>
-          <w:rPr>
-            <w:rStyle w:val="Hyperlink"/>
-            <w:rFonts w:ascii="Times New Roman" w:hAnsi="Times New Roman" w:cs="Times New Roman"/>
-            <w:sz w:val="24"/>
-            <w:szCs w:val="24"/>
-          </w:rPr>
-          <w:t>website</w:t>
-        </w:r>
-        <w:commentRangeEnd w:id="0"/>
-        <w:r>
-          <w:rPr>
-            <w:rStyle w:val="Hyperlink"/>
-            <w:sz w:val="16"/>
-            <w:szCs w:val="16"/>
-          </w:rPr>
-          <w:commentReference w:id="0"/>
-        </w:r>
-      </w:hyperlink>
-      <w:r>
-        <w:rPr>
-          <w:rFonts w:ascii="Times New Roman" w:hAnsi="Times New Roman" w:cs="Times New Roman"/>
-          <w:sz w:val="24"/>
-          <w:szCs w:val="24"/>
-        </w:rPr>
-        <w:t xml:space="preserve">. </w:t>
-      </w:r>
-    </w:p>
-    <w:p>
-      <w:pPr>
-        <w:rPr>
-          <w:rFonts w:ascii="Times New Roman" w:hAnsi="Times New Roman" w:cs="Times New Roman"/>
-          <w:sz w:val="24"/>
-          <w:szCs w:val="24"/>
-        </w:rPr>
-      </w:pPr>
-    </w:p>
-    <w:p>
-      <w:pPr>
-        <w:keepNext/>
-        <w:jc w:val="center"/>
-      </w:pPr>
-      <w:r>
-        <w:rPr>
-          <w:rFonts w:ascii="Times New Roman" w:hAnsi="Times New Roman" w:cs="Times New Roman"/>
-          <w:noProof/>
-          <w:sz w:val="24"/>
-          <w:szCs w:val="24"/>
-        </w:rPr>
-        <w:drawing>
-          <wp:inline distT="0" distB="0" distL="0" distR="0" wp14:anchorId="42282660" wp14:editId="24C151D0">
-            <wp:extent cx="6188710" cy="3468370"/>
-            <wp:effectExtent l="0" t="0" r="0" b="0"/>
-            <wp:docPr id="701039829" name="Picture 2"/>
-            <wp:cNvGraphicFramePr>
-              <a:graphicFrameLocks xmlns:a="http://schemas.openxmlformats.org/drawingml/2006/main" noChangeAspect="1"/>
-            </wp:cNvGraphicFramePr>
-            <a:graphic xmlns:a="http://schemas.openxmlformats.org/drawingml/2006/main">
-              <a:graphicData uri="http://schemas.openxmlformats.org/drawingml/2006/picture">
-                <pic:pic xmlns:pic="http://schemas.openxmlformats.org/drawingml/2006/picture">
-                  <pic:nvPicPr>
-                    <pic:cNvPr id="701039829" name="Picture 701039829"/>
-                    <pic:cNvPicPr/>
-                  </pic:nvPicPr>
-                  <pic:blipFill>
-                    <a:blip r:embed="rId20" cstate="print">
-                      <a:extLst>
-                        <a:ext uri="{28A0092B-C50C-407E-A947-70E740481C1C}">
-                          <a14:useLocalDpi xmlns:a14="http://schemas.microsoft.com/office/drawing/2010/main" val="0"/>
-                        </a:ext>
-                      </a:extLst>
-                    </a:blip>
-                    <a:stretch>
-                      <a:fillRect/>
-                    </a:stretch>
-                  </pic:blipFill>
-                  <pic:spPr>
-                    <a:xfrm>
-                      <a:off x="0" y="0"/>
-                      <a:ext cx="6188710" cy="3468370"/>
-                    </a:xfrm>
-                    <a:prstGeom prst="rect">
-                      <a:avLst/>
-                    </a:prstGeom>
-                  </pic:spPr>
-                </pic:pic>
-              </a:graphicData>
-            </a:graphic>
-          </wp:inline>
-        </w:drawing>
-      </w:r>
-    </w:p>
-    <w:p>
-      <w:pPr>
-        <w:pStyle w:val="Caption"/>
-        <w:jc w:val="center"/>
-      </w:pPr>
-      <w:r>
-        <w:t xml:space="preserve">Figure </w:t>
-      </w:r>
-      <w:r>
-        <w:fldChar w:fldCharType="begin"/>
-      </w:r>
-      <w:r>
-        <w:instrText xml:space="preserve"> SEQ Figure \* ARABIC </w:instrText>
-      </w:r>
-      <w:r>
-        <w:fldChar w:fldCharType="separate"/>
-      </w:r>
-      <w:r>
-        <w:rPr>
-          <w:noProof/>
-        </w:rPr>
-        <w:t>4</w:t>
-      </w:r>
-      <w:r>
-        <w:fldChar w:fldCharType="end"/>
-      </w:r>
-      <w:r>
-        <w:t>: Colour scheme and background image design</w:t>
-      </w:r>
-    </w:p>
-    <w:p>
-      <w:r>
-        <w:t xml:space="preserve">The next key feature was the creation of the navigation bar, it can be found here  </w:t>
-      </w:r>
-    </w:p>
-    <w:p>
-      <w:pPr>
-        <w:rPr>
-          <w:b/>
-          <w:bCs/>
-        </w:rPr>
-      </w:pPr>
-      <w:r>
-        <w:rPr>
-          <w:b/>
-          <w:bCs/>
-        </w:rPr>
-        <w:t xml:space="preserve">Insert =&gt; Buttons =&gt; Navigator =&gt; Page navigator </w:t>
-      </w:r>
-    </w:p>
-    <w:p>
-      <w:pPr>
-        <w:keepNext/>
-        <w:jc w:val="center"/>
-      </w:pPr>
-      <w:r>
-        <w:rPr>
-          <w:rFonts w:ascii="Times New Roman" w:hAnsi="Times New Roman" w:cs="Times New Roman"/>
-          <w:noProof/>
+        </w:rPr>
+      </w:pPr>
+      <w:r>
+        <w:rPr>
+          <w:rFonts w:ascii="Times New Roman" w:hAnsi="Times New Roman" w:cs="Times New Roman"/>
           <w:sz w:val="40"/>
           <w:szCs w:val="40"/>
-          <w:u w:val="single"/>
-        </w:rPr>
-        <w:lastRenderedPageBreak/>
-        <w:drawing>
-          <wp:inline distT="0" distB="0" distL="0" distR="0" wp14:anchorId="4707380B" wp14:editId="6295B804">
-            <wp:extent cx="6188710" cy="3644900"/>
-            <wp:effectExtent l="0" t="0" r="0" b="0"/>
-            <wp:docPr id="820907563" name="Picture 3"/>
-            <wp:cNvGraphicFramePr>
-              <a:graphicFrameLocks xmlns:a="http://schemas.openxmlformats.org/drawingml/2006/main" noChangeAspect="1"/>
-            </wp:cNvGraphicFramePr>
-            <a:graphic xmlns:a="http://schemas.openxmlformats.org/drawingml/2006/main">
-              <a:graphicData uri="http://schemas.openxmlformats.org/drawingml/2006/picture">
-                <pic:pic xmlns:pic="http://schemas.openxmlformats.org/drawingml/2006/picture">
-                  <pic:nvPicPr>
-                    <pic:cNvPr id="820907563" name="Picture 820907563"/>
-                    <pic:cNvPicPr/>
-                  </pic:nvPicPr>
-                  <pic:blipFill>
-                    <a:blip r:embed="rId21" cstate="print">
-                      <a:extLst>
-                        <a:ext uri="{28A0092B-C50C-407E-A947-70E740481C1C}">
-                          <a14:useLocalDpi xmlns:a14="http://schemas.microsoft.com/office/drawing/2010/main" val="0"/>
-                        </a:ext>
-                      </a:extLst>
-                    </a:blip>
-                    <a:stretch>
-                      <a:fillRect/>
-                    </a:stretch>
-                  </pic:blipFill>
-                  <pic:spPr>
-                    <a:xfrm>
-                      <a:off x="0" y="0"/>
-                      <a:ext cx="6188710" cy="3644900"/>
-                    </a:xfrm>
-                    <a:prstGeom prst="rect">
-                      <a:avLst/>
-                    </a:prstGeom>
-                  </pic:spPr>
-                </pic:pic>
-              </a:graphicData>
-            </a:graphic>
-          </wp:inline>
-        </w:drawing>
-      </w:r>
-    </w:p>
-    <w:p>
-      <w:pPr>
-        <w:pStyle w:val="Caption"/>
-        <w:jc w:val="center"/>
-      </w:pPr>
-      <w:r>
-        <w:t xml:space="preserve">Figure </w:t>
-      </w:r>
-      <w:r>
-        <w:fldChar w:fldCharType="begin"/>
-      </w:r>
-      <w:r>
-        <w:instrText xml:space="preserve"> SEQ Figure \* ARABIC </w:instrText>
-      </w:r>
-      <w:r>
-        <w:fldChar w:fldCharType="separate"/>
-      </w:r>
-      <w:r>
-        <w:rPr>
-          <w:noProof/>
-        </w:rPr>
-        <w:t>5</w:t>
-      </w:r>
-      <w:r>
-        <w:fldChar w:fldCharType="end"/>
-      </w:r>
-      <w:r>
-        <w:t xml:space="preserve"> : Location of the nav bar in power bi</w:t>
-      </w:r>
-    </w:p>
-    <w:p>
-      <w:r>
-        <w:t>The main design flow is followed as per the video linked below.</w:t>
-      </w:r>
-    </w:p>
-    <w:p>
-      <w:hyperlink r:id="rId22" w:history="1">
-        <w:r>
-          <w:rPr>
-            <w:rStyle w:val="Hyperlink"/>
-          </w:rPr>
-          <w:t>Dashboard design video</w:t>
-        </w:r>
-      </w:hyperlink>
-    </w:p>
-    <w:p>
-      <w:r>
-        <w:t xml:space="preserve">Moreover, the dashboard also </w:t>
-      </w:r>
-      <w:proofErr w:type="gramStart"/>
-      <w:r>
-        <w:t>include</w:t>
-      </w:r>
-      <w:proofErr w:type="gramEnd"/>
-      <w:r>
-        <w:t xml:space="preserve"> selected effects and on hover animations. The ascii used to customise the nav bar buttons is found here in this website.</w:t>
-      </w:r>
-    </w:p>
-    <w:p>
-      <w:pPr>
-        <w:rPr>
-          <w:rFonts w:ascii="Times New Roman" w:hAnsi="Times New Roman" w:cs="Times New Roman"/>
-          <w:sz w:val="40"/>
-          <w:szCs w:val="40"/>
-        </w:rPr>
-      </w:pPr>
-      <w:r>
-        <w:rPr>
-          <w:rFonts w:ascii="Times New Roman" w:hAnsi="Times New Roman" w:cs="Times New Roman"/>
-          <w:sz w:val="40"/>
-          <w:szCs w:val="40"/>
         </w:rPr>
         <w:t>Task 5: Dashboard sharing and post development plan.</w:t>
-      </w:r>
-    </w:p>
-    <w:p>
-      <w:pPr>
-        <w:rPr>
-          <w:rFonts w:ascii="Times New Roman" w:hAnsi="Times New Roman" w:cs="Times New Roman"/>
-          <w:sz w:val="24"/>
-          <w:szCs w:val="24"/>
-        </w:rPr>
-      </w:pPr>
-      <w:r>
-        <w:rPr>
-          <w:rFonts w:ascii="Times New Roman" w:hAnsi="Times New Roman" w:cs="Times New Roman"/>
-          <w:sz w:val="24"/>
-          <w:szCs w:val="24"/>
-        </w:rPr>
-        <w:t xml:space="preserve">The dashboard is published to power Bi service and scheduled refresh is set to 8 times a day to reduce downtime between data updating and result reflection on the dashboard. </w:t>
-      </w:r>
-    </w:p>
-    <w:p>
-      <w:pPr>
-        <w:rPr>
-          <w:rFonts w:ascii="Times New Roman" w:hAnsi="Times New Roman" w:cs="Times New Roman"/>
-          <w:sz w:val="24"/>
-          <w:szCs w:val="24"/>
-        </w:rPr>
-      </w:pPr>
-      <w:r>
-        <w:rPr>
-          <w:rFonts w:ascii="Times New Roman" w:hAnsi="Times New Roman" w:cs="Times New Roman"/>
-          <w:sz w:val="24"/>
-          <w:szCs w:val="24"/>
-        </w:rPr>
-        <w:t xml:space="preserve">The dashboard is shared on a </w:t>
-      </w:r>
-      <w:proofErr w:type="spellStart"/>
-      <w:r>
-        <w:rPr>
-          <w:rFonts w:ascii="Times New Roman" w:hAnsi="Times New Roman" w:cs="Times New Roman"/>
-          <w:sz w:val="24"/>
-          <w:szCs w:val="24"/>
-        </w:rPr>
-        <w:t>teams</w:t>
-      </w:r>
-      <w:proofErr w:type="spellEnd"/>
-      <w:r>
-        <w:rPr>
-          <w:rFonts w:ascii="Times New Roman" w:hAnsi="Times New Roman" w:cs="Times New Roman"/>
-          <w:sz w:val="24"/>
-          <w:szCs w:val="24"/>
-        </w:rPr>
-        <w:t xml:space="preserve"> page, and the client is invited to the page in question or the teams group to access the </w:t>
-      </w:r>
-      <w:proofErr w:type="gramStart"/>
-      <w:r>
-        <w:rPr>
-          <w:rFonts w:ascii="Times New Roman" w:hAnsi="Times New Roman" w:cs="Times New Roman"/>
-          <w:sz w:val="24"/>
-          <w:szCs w:val="24"/>
-        </w:rPr>
-        <w:t>data .</w:t>
-      </w:r>
-      <w:proofErr w:type="gramEnd"/>
-      <w:r>
-        <w:rPr>
-          <w:rFonts w:ascii="Times New Roman" w:hAnsi="Times New Roman" w:cs="Times New Roman"/>
-          <w:sz w:val="24"/>
-          <w:szCs w:val="24"/>
-        </w:rPr>
-        <w:t xml:space="preserve"> Moreover, access to the data source is provided to the user to </w:t>
-      </w:r>
-      <w:r>
-        <w:rPr>
-          <w:rFonts w:ascii="Times New Roman" w:hAnsi="Times New Roman" w:cs="Times New Roman"/>
-          <w:sz w:val="24"/>
-          <w:szCs w:val="24"/>
-        </w:rPr>
-        <w:t xml:space="preserve">modify and add data to the source. </w:t>
-      </w:r>
-    </w:p>
-    <w:p>
-      <w:pPr>
-        <w:rPr>
-          <w:rFonts w:ascii="Times New Roman" w:hAnsi="Times New Roman" w:cs="Times New Roman"/>
-          <w:sz w:val="24"/>
-          <w:szCs w:val="24"/>
-        </w:rPr>
-      </w:pPr>
-      <w:proofErr w:type="gramStart"/>
-      <w:r>
-        <w:rPr>
-          <w:rFonts w:ascii="Times New Roman" w:hAnsi="Times New Roman" w:cs="Times New Roman"/>
-          <w:sz w:val="24"/>
-          <w:szCs w:val="24"/>
-        </w:rPr>
-        <w:t>Finally</w:t>
-      </w:r>
-      <w:proofErr w:type="gramEnd"/>
-      <w:r>
-        <w:rPr>
-          <w:rFonts w:ascii="Times New Roman" w:hAnsi="Times New Roman" w:cs="Times New Roman"/>
-          <w:sz w:val="24"/>
-          <w:szCs w:val="24"/>
-        </w:rPr>
-        <w:t xml:space="preserve"> a user guide was created to assist the user with the product. </w:t>
       </w:r>
     </w:p>
     <w:p>
@@ -3051,7 +3161,7 @@
       </w:r>
     </w:p>
     <w:p>
-      <w:hyperlink r:id="rId23" w:history="1">
+      <w:hyperlink r:id="rId21" w:history="1">
         <w:r>
           <w:rPr>
             <w:rStyle w:val="Hyperlink"/>
@@ -3103,6 +3213,7 @@
           <w:sz w:val="72"/>
           <w:szCs w:val="72"/>
         </w:rPr>
+        <w:lastRenderedPageBreak/>
         <w:t>References</w:t>
       </w:r>
     </w:p>
@@ -3129,9 +3240,9 @@
     </w:p>
     <w:p/>
     <w:sectPr>
-      <w:headerReference w:type="default" r:id="rId24"/>
-      <w:footerReference w:type="even" r:id="rId25"/>
-      <w:footerReference w:type="default" r:id="rId26"/>
+      <w:headerReference w:type="default" r:id="rId22"/>
+      <w:footerReference w:type="even" r:id="rId23"/>
+      <w:footerReference w:type="default" r:id="rId24"/>
       <w:pgSz w:w="11906" w:h="16838"/>
       <w:pgMar w:top="1440" w:right="1080" w:bottom="1440" w:left="1080" w:header="708" w:footer="708" w:gutter="0"/>
       <w:pgNumType w:start="0"/>
@@ -3143,62 +3254,8 @@
 </w:document>
 </file>
 
-<file path=word/comments.xml><?xml version="1.0" encoding="utf-8"?>
-<w:comments xmlns:wpc="http://schemas.microsoft.com/office/word/2010/wordprocessingCanvas" xmlns:cx="http://schemas.microsoft.com/office/drawing/2014/chartex" xmlns:cx1="http://schemas.microsoft.com/office/drawing/2015/9/8/chartex" xmlns:cx2="http://schemas.microsoft.com/office/drawing/2015/10/21/chartex" xmlns:cx3="http://schemas.microsoft.com/office/drawing/2016/5/9/chartex" xmlns:cx4="http://schemas.microsoft.com/office/drawing/2016/5/10/chartex" xmlns:cx5="http://schemas.microsoft.com/office/drawing/2016/5/11/chartex" xmlns:cx6="http://schemas.microsoft.com/office/drawing/2016/5/12/chartex" xmlns:cx7="http://schemas.microsoft.com/office/drawing/2016/5/13/chartex" xmlns:cx8="http://schemas.microsoft.com/office/drawing/2016/5/14/chartex" xmlns:mc="http://schemas.openxmlformats.org/markup-compatibility/2006" xmlns:aink="http://schemas.microsoft.com/office/drawing/2016/ink" xmlns:am3d="http://schemas.microsoft.com/office/drawing/2017/model3d" xmlns:o="urn:schemas-microsoft-com:office:office" xmlns:oel="http://schemas.microsoft.com/office/2019/extlst" xmlns:r="http://schemas.openxmlformats.org/officeDocument/2006/relationships" xmlns:m="http://schemas.openxmlformats.org/officeDocument/2006/math" xmlns:v="urn:schemas-microsoft-com:vml" xmlns:wp14="http://schemas.microsoft.com/office/word/2010/wordprocessingDrawing" xmlns:wp="http://schemas.openxmlformats.org/drawingml/2006/wordprocessingDrawing" xmlns:w10="urn:schemas-microsoft-com:office:word" xmlns:w="http://schemas.openxmlformats.org/wordprocessingml/2006/main" xmlns:w14="http://schemas.microsoft.com/office/word/2010/wordml" xmlns:w15="http://schemas.microsoft.com/office/word/2012/wordml" xmlns:w16cex="http://schemas.microsoft.com/office/word/2018/wordml/cex" xmlns:w16cid="http://schemas.microsoft.com/office/word/2016/wordml/cid" xmlns:w16="http://schemas.microsoft.com/office/word/2018/wordml" xmlns:w16sdtdh="http://schemas.microsoft.com/office/word/2020/wordml/sdtdatahash" xmlns:w16se="http://schemas.microsoft.com/office/word/2015/wordml/symex" xmlns:wpg="http://schemas.microsoft.com/office/word/2010/wordprocessingGroup" xmlns:wpi="http://schemas.microsoft.com/office/word/2010/wordprocessingInk" xmlns:wne="http://schemas.microsoft.com/office/word/2006/wordml" xmlns:wps="http://schemas.microsoft.com/office/word/2010/wordprocessingShape" mc:Ignorable="w14 w15 w16se w16cid w16 w16cex w16sdtdh wp14">
-  <w:comment w:id="0" w:author="Kiran Jais Chemmanatte" w:date="2024-06-27T21:29:00Z" w:initials="KJC">
-    <w:p>
-      <w:r>
-        <w:rPr>
-          <w:rStyle w:val="CommentReference"/>
-        </w:rPr>
-        <w:annotationRef/>
-      </w:r>
-      <w:r>
-        <w:rPr>
-          <w:color w:val="000000"/>
-          <w:sz w:val="20"/>
-          <w:szCs w:val="20"/>
-        </w:rPr>
-        <w:t>Insert color scheme website here</w:t>
-      </w:r>
-    </w:p>
-    <w:p/>
-  </w:comment>
-</w:comments>
-</file>
-
-<file path=word/commentsExtended.xml><?xml version="1.0" encoding="utf-8"?>
-<w15:commentsEx xmlns:wpc="http://schemas.microsoft.com/office/word/2010/wordprocessingCanvas" xmlns:cx="http://schemas.microsoft.com/office/drawing/2014/chartex" xmlns:cx1="http://schemas.microsoft.com/office/drawing/2015/9/8/chartex" xmlns:cx2="http://schemas.microsoft.com/office/drawing/2015/10/21/chartex" xmlns:cx3="http://schemas.microsoft.com/office/drawing/2016/5/9/chartex" xmlns:cx4="http://schemas.microsoft.com/office/drawing/2016/5/10/chartex" xmlns:cx5="http://schemas.microsoft.com/office/drawing/2016/5/11/chartex" xmlns:cx6="http://schemas.microsoft.com/office/drawing/2016/5/12/chartex" xmlns:cx7="http://schemas.microsoft.com/office/drawing/2016/5/13/chartex" xmlns:cx8="http://schemas.microsoft.com/office/drawing/2016/5/14/chartex" xmlns:mc="http://schemas.openxmlformats.org/markup-compatibility/2006" xmlns:aink="http://schemas.microsoft.com/office/drawing/2016/ink" xmlns:am3d="http://schemas.microsoft.com/office/drawing/2017/model3d" xmlns:o="urn:schemas-microsoft-com:office:office" xmlns:oel="http://schemas.microsoft.com/office/2019/extlst" xmlns:r="http://schemas.openxmlformats.org/officeDocument/2006/relationships" xmlns:m="http://schemas.openxmlformats.org/officeDocument/2006/math" xmlns:v="urn:schemas-microsoft-com:vml" xmlns:wp14="http://schemas.microsoft.com/office/word/2010/wordprocessingDrawing" xmlns:wp="http://schemas.openxmlformats.org/drawingml/2006/wordprocessingDrawing" xmlns:w10="urn:schemas-microsoft-com:office:word" xmlns:w="http://schemas.openxmlformats.org/wordprocessingml/2006/main" xmlns:w14="http://schemas.microsoft.com/office/word/2010/wordml" xmlns:w15="http://schemas.microsoft.com/office/word/2012/wordml" xmlns:w16cex="http://schemas.microsoft.com/office/word/2018/wordml/cex" xmlns:w16cid="http://schemas.microsoft.com/office/word/2016/wordml/cid" xmlns:w16="http://schemas.microsoft.com/office/word/2018/wordml" xmlns:w16sdtdh="http://schemas.microsoft.com/office/word/2020/wordml/sdtdatahash" xmlns:w16se="http://schemas.microsoft.com/office/word/2015/wordml/symex" xmlns:wpg="http://schemas.microsoft.com/office/word/2010/wordprocessingGroup" xmlns:wpi="http://schemas.microsoft.com/office/word/2010/wordprocessingInk" xmlns:wne="http://schemas.microsoft.com/office/word/2006/wordml" xmlns:wps="http://schemas.microsoft.com/office/word/2010/wordprocessingShape" mc:Ignorable="w14 w15 w16se w16cid w16 w16cex w16sdtdh wp14">
-  <w15:commentEx w15:paraId="52F67E40" w15:done="1"/>
-</w15:commentsEx>
-</file>
-
-<file path=word/commentsExtensible.xml><?xml version="1.0" encoding="utf-8"?>
-<w16cex:commentsExtensible xmlns:wpc="http://schemas.microsoft.com/office/word/2010/wordprocessingCanvas" xmlns:cx="http://schemas.microsoft.com/office/drawing/2014/chartex" xmlns:cx1="http://schemas.microsoft.com/office/drawing/2015/9/8/chartex" xmlns:cx2="http://schemas.microsoft.com/office/drawing/2015/10/21/chartex" xmlns:cx3="http://schemas.microsoft.com/office/drawing/2016/5/9/chartex" xmlns:cx4="http://schemas.microsoft.com/office/drawing/2016/5/10/chartex" xmlns:cx5="http://schemas.microsoft.com/office/drawing/2016/5/11/chartex" xmlns:cx6="http://schemas.microsoft.com/office/drawing/2016/5/12/chartex" xmlns:cx7="http://schemas.microsoft.com/office/drawing/2016/5/13/chartex" xmlns:cx8="http://schemas.microsoft.com/office/drawing/2016/5/14/chartex" xmlns:cr="http://schemas.microsoft.com/office/comments/2020/reactions" xmlns:mc="http://schemas.openxmlformats.org/markup-compatibility/2006" xmlns:aink="http://schemas.microsoft.com/office/drawing/2016/ink" xmlns:am3d="http://schemas.microsoft.com/office/drawing/2017/model3d" xmlns:o="urn:schemas-microsoft-com:office:office" xmlns:oel="http://schemas.microsoft.com/office/2019/extlst" xmlns:r="http://schemas.openxmlformats.org/officeDocument/2006/relationships" xmlns:m="http://schemas.openxmlformats.org/officeDocument/2006/math" xmlns:v="urn:schemas-microsoft-com:vml" xmlns:wp14="http://schemas.microsoft.com/office/word/2010/wordprocessingDrawing" xmlns:wp="http://schemas.openxmlformats.org/drawingml/2006/wordprocessingDrawing" xmlns:w10="urn:schemas-microsoft-com:office:word" xmlns:w="http://schemas.openxmlformats.org/wordprocessingml/2006/main" xmlns:w14="http://schemas.microsoft.com/office/word/2010/wordml" xmlns:w15="http://schemas.microsoft.com/office/word/2012/wordml" xmlns:w16cex="http://schemas.microsoft.com/office/word/2018/wordml/cex" xmlns:w16cid="http://schemas.microsoft.com/office/word/2016/wordml/cid" xmlns:w16="http://schemas.microsoft.com/office/word/2018/wordml" xmlns:w16sdtdh="http://schemas.microsoft.com/office/word/2020/wordml/sdtdatahash" xmlns:w16se="http://schemas.microsoft.com/office/word/2015/wordml/symex" xmlns:wpg="http://schemas.microsoft.com/office/word/2010/wordprocessingGroup" xmlns:wpi="http://schemas.microsoft.com/office/word/2010/wordprocessingInk" xmlns:wne="http://schemas.microsoft.com/office/word/2006/wordml" xmlns:wps="http://schemas.microsoft.com/office/word/2010/wordprocessingShape" mc:Ignorable="w14 w15 w16se w16cid w16 w16cex w16sdtdh cr wp14">
-  <w16cex:commentExtensible w16cex:durableId="50A49809" w16cex:dateUtc="2024-06-27T15:59:00Z">
-    <w16cex:extLst>
-      <w16:ext w16:uri="{CE6994B0-6A32-4C9F-8C6B-6E91EDA988CE}">
-        <cr:reactions xmlns:cr="http://schemas.microsoft.com/office/comments/2020/reactions">
-          <cr:reaction reactionType="1">
-            <cr:reactionInfo dateUtc="2024-06-28T01:20:57Z">
-              <cr:user userId="S::S3988985@student.rmit.edu.au::633d473c-362d-4814-80ef-40f455abb478" userProvider="AD" userName="Kiran Jais Chemmanatte"/>
-            </cr:reactionInfo>
-          </cr:reaction>
-        </cr:reactions>
-      </w16:ext>
-    </w16cex:extLst>
-  </w16cex:commentExtensible>
-</w16cex:commentsExtensible>
-</file>
-
-<file path=word/commentsIds.xml><?xml version="1.0" encoding="utf-8"?>
-<w16cid:commentsIds xmlns:wpc="http://schemas.microsoft.com/office/word/2010/wordprocessingCanvas" xmlns:cx="http://schemas.microsoft.com/office/drawing/2014/chartex" xmlns:cx1="http://schemas.microsoft.com/office/drawing/2015/9/8/chartex" xmlns:cx2="http://schemas.microsoft.com/office/drawing/2015/10/21/chartex" xmlns:cx3="http://schemas.microsoft.com/office/drawing/2016/5/9/chartex" xmlns:cx4="http://schemas.microsoft.com/office/drawing/2016/5/10/chartex" xmlns:cx5="http://schemas.microsoft.com/office/drawing/2016/5/11/chartex" xmlns:cx6="http://schemas.microsoft.com/office/drawing/2016/5/12/chartex" xmlns:cx7="http://schemas.microsoft.com/office/drawing/2016/5/13/chartex" xmlns:cx8="http://schemas.microsoft.com/office/drawing/2016/5/14/chartex" xmlns:mc="http://schemas.openxmlformats.org/markup-compatibility/2006" xmlns:aink="http://schemas.microsoft.com/office/drawing/2016/ink" xmlns:am3d="http://schemas.microsoft.com/office/drawing/2017/model3d" xmlns:o="urn:schemas-microsoft-com:office:office" xmlns:oel="http://schemas.microsoft.com/office/2019/extlst" xmlns:r="http://schemas.openxmlformats.org/officeDocument/2006/relationships" xmlns:m="http://schemas.openxmlformats.org/officeDocument/2006/math" xmlns:v="urn:schemas-microsoft-com:vml" xmlns:wp14="http://schemas.microsoft.com/office/word/2010/wordprocessingDrawing" xmlns:wp="http://schemas.openxmlformats.org/drawingml/2006/wordprocessingDrawing" xmlns:w10="urn:schemas-microsoft-com:office:word" xmlns:w="http://schemas.openxmlformats.org/wordprocessingml/2006/main" xmlns:w14="http://schemas.microsoft.com/office/word/2010/wordml" xmlns:w15="http://schemas.microsoft.com/office/word/2012/wordml" xmlns:w16cex="http://schemas.microsoft.com/office/word/2018/wordml/cex" xmlns:w16cid="http://schemas.microsoft.com/office/word/2016/wordml/cid" xmlns:w16="http://schemas.microsoft.com/office/word/2018/wordml" xmlns:w16sdtdh="http://schemas.microsoft.com/office/word/2020/wordml/sdtdatahash" xmlns:w16se="http://schemas.microsoft.com/office/word/2015/wordml/symex" xmlns:wpg="http://schemas.microsoft.com/office/word/2010/wordprocessingGroup" xmlns:wpi="http://schemas.microsoft.com/office/word/2010/wordprocessingInk" xmlns:wne="http://schemas.microsoft.com/office/word/2006/wordml" xmlns:wps="http://schemas.microsoft.com/office/word/2010/wordprocessingShape" mc:Ignorable="w14 w15 w16se w16cid w16 w16cex w16sdtdh wp14">
-  <w16cid:commentId w16cid:paraId="52F67E40" w16cid:durableId="50A49809"/>
-</w16cid:commentsIds>
-</file>
-
 <file path=word/endnotes.xml><?xml version="1.0" encoding="utf-8"?>
-<w:endnotes xmlns:wpc="http://schemas.microsoft.com/office/word/2010/wordprocessingCanvas" xmlns:cx="http://schemas.microsoft.com/office/drawing/2014/chartex" xmlns:cx1="http://schemas.microsoft.com/office/drawing/2015/9/8/chartex" xmlns:cx2="http://schemas.microsoft.com/office/drawing/2015/10/21/chartex" xmlns:cx3="http://schemas.microsoft.com/office/drawing/2016/5/9/chartex" xmlns:cx4="http://schemas.microsoft.com/office/drawing/2016/5/10/chartex" xmlns:cx5="http://schemas.microsoft.com/office/drawing/2016/5/11/chartex" xmlns:cx6="http://schemas.microsoft.com/office/drawing/2016/5/12/chartex" xmlns:cx7="http://schemas.microsoft.com/office/drawing/2016/5/13/chartex" xmlns:cx8="http://schemas.microsoft.com/office/drawing/2016/5/14/chartex" xmlns:mc="http://schemas.openxmlformats.org/markup-compatibility/2006" xmlns:aink="http://schemas.microsoft.com/office/drawing/2016/ink" xmlns:am3d="http://schemas.microsoft.com/office/drawing/2017/model3d" xmlns:o="urn:schemas-microsoft-com:office:office" xmlns:oel="http://schemas.microsoft.com/office/2019/extlst" xmlns:r="http://schemas.openxmlformats.org/officeDocument/2006/relationships" xmlns:m="http://schemas.openxmlformats.org/officeDocument/2006/math" xmlns:v="urn:schemas-microsoft-com:vml" xmlns:wp14="http://schemas.microsoft.com/office/word/2010/wordprocessingDrawing" xmlns:wp="http://schemas.openxmlformats.org/drawingml/2006/wordprocessingDrawing" xmlns:w10="urn:schemas-microsoft-com:office:word" xmlns:w="http://schemas.openxmlformats.org/wordprocessingml/2006/main" xmlns:w14="http://schemas.microsoft.com/office/word/2010/wordml" xmlns:w15="http://schemas.microsoft.com/office/word/2012/wordml" xmlns:w16cex="http://schemas.microsoft.com/office/word/2018/wordml/cex" xmlns:w16cid="http://schemas.microsoft.com/office/word/2016/wordml/cid" xmlns:w16="http://schemas.microsoft.com/office/word/2018/wordml" xmlns:w16sdtdh="http://schemas.microsoft.com/office/word/2020/wordml/sdtdatahash" xmlns:w16se="http://schemas.microsoft.com/office/word/2015/wordml/symex" xmlns:wpg="http://schemas.microsoft.com/office/word/2010/wordprocessingGroup" xmlns:wpi="http://schemas.microsoft.com/office/word/2010/wordprocessingInk" xmlns:wne="http://schemas.microsoft.com/office/word/2006/wordml" xmlns:wps="http://schemas.microsoft.com/office/word/2010/wordprocessingShape" mc:Ignorable="w14 w15 w16se w16cid w16 w16cex w16sdtdh wp14">
+<w:endnotes xmlns:wpc="http://schemas.microsoft.com/office/word/2010/wordprocessingCanvas" xmlns:cx="http://schemas.microsoft.com/office/drawing/2014/chartex" xmlns:cx1="http://schemas.microsoft.com/office/drawing/2015/9/8/chartex" xmlns:cx2="http://schemas.microsoft.com/office/drawing/2015/10/21/chartex" xmlns:cx3="http://schemas.microsoft.com/office/drawing/2016/5/9/chartex" xmlns:cx4="http://schemas.microsoft.com/office/drawing/2016/5/10/chartex" xmlns:cx5="http://schemas.microsoft.com/office/drawing/2016/5/11/chartex" xmlns:cx6="http://schemas.microsoft.com/office/drawing/2016/5/12/chartex" xmlns:cx7="http://schemas.microsoft.com/office/drawing/2016/5/13/chartex" xmlns:cx8="http://schemas.microsoft.com/office/drawing/2016/5/14/chartex" xmlns:mc="http://schemas.openxmlformats.org/markup-compatibility/2006" xmlns:aink="http://schemas.microsoft.com/office/drawing/2016/ink" xmlns:am3d="http://schemas.microsoft.com/office/drawing/2017/model3d" xmlns:o="urn:schemas-microsoft-com:office:office" xmlns:oel="http://schemas.microsoft.com/office/2019/extlst" xmlns:r="http://schemas.openxmlformats.org/officeDocument/2006/relationships" xmlns:m="http://schemas.openxmlformats.org/officeDocument/2006/math" xmlns:v="urn:schemas-microsoft-com:vml" xmlns:wp14="http://schemas.microsoft.com/office/word/2010/wordprocessingDrawing" xmlns:wp="http://schemas.openxmlformats.org/drawingml/2006/wordprocessingDrawing" xmlns:w10="urn:schemas-microsoft-com:office:word" xmlns:w="http://schemas.openxmlformats.org/wordprocessingml/2006/main" xmlns:w14="http://schemas.microsoft.com/office/word/2010/wordml" xmlns:w15="http://schemas.microsoft.com/office/word/2012/wordml" xmlns:w16cex="http://schemas.microsoft.com/office/word/2018/wordml/cex" xmlns:w16cid="http://schemas.microsoft.com/office/word/2016/wordml/cid" xmlns:w16="http://schemas.microsoft.com/office/word/2018/wordml" xmlns:w16du="http://schemas.microsoft.com/office/word/2023/wordml/word16du" xmlns:w16sdtdh="http://schemas.microsoft.com/office/word/2020/wordml/sdtdatahash" xmlns:w16se="http://schemas.microsoft.com/office/word/2015/wordml/symex" xmlns:wpg="http://schemas.microsoft.com/office/word/2010/wordprocessingGroup" xmlns:wpi="http://schemas.microsoft.com/office/word/2010/wordprocessingInk" xmlns:wne="http://schemas.microsoft.com/office/word/2006/wordml" xmlns:wps="http://schemas.microsoft.com/office/word/2010/wordprocessingShape" mc:Ignorable="w14 w15 w16se w16cid w16 w16cex w16sdtdh w16du wp14">
   <w:endnote w:type="separator" w:id="-1">
     <w:p>
       <w:pPr>
@@ -3230,7 +3287,7 @@
 </file>
 
 <file path=word/footer1.xml><?xml version="1.0" encoding="utf-8"?>
-<w:ftr xmlns:wpc="http://schemas.microsoft.com/office/word/2010/wordprocessingCanvas" xmlns:cx="http://schemas.microsoft.com/office/drawing/2014/chartex" xmlns:cx1="http://schemas.microsoft.com/office/drawing/2015/9/8/chartex" xmlns:cx2="http://schemas.microsoft.com/office/drawing/2015/10/21/chartex" xmlns:cx3="http://schemas.microsoft.com/office/drawing/2016/5/9/chartex" xmlns:cx4="http://schemas.microsoft.com/office/drawing/2016/5/10/chartex" xmlns:cx5="http://schemas.microsoft.com/office/drawing/2016/5/11/chartex" xmlns:cx6="http://schemas.microsoft.com/office/drawing/2016/5/12/chartex" xmlns:cx7="http://schemas.microsoft.com/office/drawing/2016/5/13/chartex" xmlns:cx8="http://schemas.microsoft.com/office/drawing/2016/5/14/chartex" xmlns:mc="http://schemas.openxmlformats.org/markup-compatibility/2006" xmlns:aink="http://schemas.microsoft.com/office/drawing/2016/ink" xmlns:am3d="http://schemas.microsoft.com/office/drawing/2017/model3d" xmlns:o="urn:schemas-microsoft-com:office:office" xmlns:oel="http://schemas.microsoft.com/office/2019/extlst" xmlns:r="http://schemas.openxmlformats.org/officeDocument/2006/relationships" xmlns:m="http://schemas.openxmlformats.org/officeDocument/2006/math" xmlns:v="urn:schemas-microsoft-com:vml" xmlns:wp14="http://schemas.microsoft.com/office/word/2010/wordprocessingDrawing" xmlns:wp="http://schemas.openxmlformats.org/drawingml/2006/wordprocessingDrawing" xmlns:w10="urn:schemas-microsoft-com:office:word" xmlns:w="http://schemas.openxmlformats.org/wordprocessingml/2006/main" xmlns:w14="http://schemas.microsoft.com/office/word/2010/wordml" xmlns:w15="http://schemas.microsoft.com/office/word/2012/wordml" xmlns:w16cex="http://schemas.microsoft.com/office/word/2018/wordml/cex" xmlns:w16cid="http://schemas.microsoft.com/office/word/2016/wordml/cid" xmlns:w16="http://schemas.microsoft.com/office/word/2018/wordml" xmlns:w16sdtdh="http://schemas.microsoft.com/office/word/2020/wordml/sdtdatahash" xmlns:w16se="http://schemas.microsoft.com/office/word/2015/wordml/symex" xmlns:wpg="http://schemas.microsoft.com/office/word/2010/wordprocessingGroup" xmlns:wpi="http://schemas.microsoft.com/office/word/2010/wordprocessingInk" xmlns:wne="http://schemas.microsoft.com/office/word/2006/wordml" xmlns:wps="http://schemas.microsoft.com/office/word/2010/wordprocessingShape" mc:Ignorable="w14 w15 w16se w16cid w16 w16cex w16sdtdh wp14">
+<w:ftr xmlns:wpc="http://schemas.microsoft.com/office/word/2010/wordprocessingCanvas" xmlns:cx="http://schemas.microsoft.com/office/drawing/2014/chartex" xmlns:cx1="http://schemas.microsoft.com/office/drawing/2015/9/8/chartex" xmlns:cx2="http://schemas.microsoft.com/office/drawing/2015/10/21/chartex" xmlns:cx3="http://schemas.microsoft.com/office/drawing/2016/5/9/chartex" xmlns:cx4="http://schemas.microsoft.com/office/drawing/2016/5/10/chartex" xmlns:cx5="http://schemas.microsoft.com/office/drawing/2016/5/11/chartex" xmlns:cx6="http://schemas.microsoft.com/office/drawing/2016/5/12/chartex" xmlns:cx7="http://schemas.microsoft.com/office/drawing/2016/5/13/chartex" xmlns:cx8="http://schemas.microsoft.com/office/drawing/2016/5/14/chartex" xmlns:mc="http://schemas.openxmlformats.org/markup-compatibility/2006" xmlns:aink="http://schemas.microsoft.com/office/drawing/2016/ink" xmlns:am3d="http://schemas.microsoft.com/office/drawing/2017/model3d" xmlns:o="urn:schemas-microsoft-com:office:office" xmlns:oel="http://schemas.microsoft.com/office/2019/extlst" xmlns:r="http://schemas.openxmlformats.org/officeDocument/2006/relationships" xmlns:m="http://schemas.openxmlformats.org/officeDocument/2006/math" xmlns:v="urn:schemas-microsoft-com:vml" xmlns:wp14="http://schemas.microsoft.com/office/word/2010/wordprocessingDrawing" xmlns:wp="http://schemas.openxmlformats.org/drawingml/2006/wordprocessingDrawing" xmlns:w10="urn:schemas-microsoft-com:office:word" xmlns:w="http://schemas.openxmlformats.org/wordprocessingml/2006/main" xmlns:w14="http://schemas.microsoft.com/office/word/2010/wordml" xmlns:w15="http://schemas.microsoft.com/office/word/2012/wordml" xmlns:w16cex="http://schemas.microsoft.com/office/word/2018/wordml/cex" xmlns:w16cid="http://schemas.microsoft.com/office/word/2016/wordml/cid" xmlns:w16="http://schemas.microsoft.com/office/word/2018/wordml" xmlns:w16du="http://schemas.microsoft.com/office/word/2023/wordml/word16du" xmlns:w16sdtdh="http://schemas.microsoft.com/office/word/2020/wordml/sdtdatahash" xmlns:w16se="http://schemas.microsoft.com/office/word/2015/wordml/symex" xmlns:wpg="http://schemas.microsoft.com/office/word/2010/wordprocessingGroup" xmlns:wpi="http://schemas.microsoft.com/office/word/2010/wordprocessingInk" xmlns:wne="http://schemas.microsoft.com/office/word/2006/wordml" xmlns:wps="http://schemas.microsoft.com/office/word/2010/wordprocessingShape" mc:Ignorable="w14 w15 w16se w16cid w16 w16cex w16sdtdh w16du wp14">
   <w:sdt>
     <w:sdtPr>
       <w:rPr>
@@ -3282,7 +3339,7 @@
 </file>
 
 <file path=word/footer2.xml><?xml version="1.0" encoding="utf-8"?>
-<w:ftr xmlns:wpc="http://schemas.microsoft.com/office/word/2010/wordprocessingCanvas" xmlns:cx="http://schemas.microsoft.com/office/drawing/2014/chartex" xmlns:cx1="http://schemas.microsoft.com/office/drawing/2015/9/8/chartex" xmlns:cx2="http://schemas.microsoft.com/office/drawing/2015/10/21/chartex" xmlns:cx3="http://schemas.microsoft.com/office/drawing/2016/5/9/chartex" xmlns:cx4="http://schemas.microsoft.com/office/drawing/2016/5/10/chartex" xmlns:cx5="http://schemas.microsoft.com/office/drawing/2016/5/11/chartex" xmlns:cx6="http://schemas.microsoft.com/office/drawing/2016/5/12/chartex" xmlns:cx7="http://schemas.microsoft.com/office/drawing/2016/5/13/chartex" xmlns:cx8="http://schemas.microsoft.com/office/drawing/2016/5/14/chartex" xmlns:mc="http://schemas.openxmlformats.org/markup-compatibility/2006" xmlns:aink="http://schemas.microsoft.com/office/drawing/2016/ink" xmlns:am3d="http://schemas.microsoft.com/office/drawing/2017/model3d" xmlns:o="urn:schemas-microsoft-com:office:office" xmlns:oel="http://schemas.microsoft.com/office/2019/extlst" xmlns:r="http://schemas.openxmlformats.org/officeDocument/2006/relationships" xmlns:m="http://schemas.openxmlformats.org/officeDocument/2006/math" xmlns:v="urn:schemas-microsoft-com:vml" xmlns:wp14="http://schemas.microsoft.com/office/word/2010/wordprocessingDrawing" xmlns:wp="http://schemas.openxmlformats.org/drawingml/2006/wordprocessingDrawing" xmlns:w10="urn:schemas-microsoft-com:office:word" xmlns:w="http://schemas.openxmlformats.org/wordprocessingml/2006/main" xmlns:w14="http://schemas.microsoft.com/office/word/2010/wordml" xmlns:w15="http://schemas.microsoft.com/office/word/2012/wordml" xmlns:w16cex="http://schemas.microsoft.com/office/word/2018/wordml/cex" xmlns:w16cid="http://schemas.microsoft.com/office/word/2016/wordml/cid" xmlns:w16="http://schemas.microsoft.com/office/word/2018/wordml" xmlns:w16sdtdh="http://schemas.microsoft.com/office/word/2020/wordml/sdtdatahash" xmlns:w16se="http://schemas.microsoft.com/office/word/2015/wordml/symex" xmlns:wpg="http://schemas.microsoft.com/office/word/2010/wordprocessingGroup" xmlns:wpi="http://schemas.microsoft.com/office/word/2010/wordprocessingInk" xmlns:wne="http://schemas.microsoft.com/office/word/2006/wordml" xmlns:wps="http://schemas.microsoft.com/office/word/2010/wordprocessingShape" mc:Ignorable="w14 w15 w16se w16cid w16 w16cex w16sdtdh wp14">
+<w:ftr xmlns:wpc="http://schemas.microsoft.com/office/word/2010/wordprocessingCanvas" xmlns:cx="http://schemas.microsoft.com/office/drawing/2014/chartex" xmlns:cx1="http://schemas.microsoft.com/office/drawing/2015/9/8/chartex" xmlns:cx2="http://schemas.microsoft.com/office/drawing/2015/10/21/chartex" xmlns:cx3="http://schemas.microsoft.com/office/drawing/2016/5/9/chartex" xmlns:cx4="http://schemas.microsoft.com/office/drawing/2016/5/10/chartex" xmlns:cx5="http://schemas.microsoft.com/office/drawing/2016/5/11/chartex" xmlns:cx6="http://schemas.microsoft.com/office/drawing/2016/5/12/chartex" xmlns:cx7="http://schemas.microsoft.com/office/drawing/2016/5/13/chartex" xmlns:cx8="http://schemas.microsoft.com/office/drawing/2016/5/14/chartex" xmlns:mc="http://schemas.openxmlformats.org/markup-compatibility/2006" xmlns:aink="http://schemas.microsoft.com/office/drawing/2016/ink" xmlns:am3d="http://schemas.microsoft.com/office/drawing/2017/model3d" xmlns:o="urn:schemas-microsoft-com:office:office" xmlns:oel="http://schemas.microsoft.com/office/2019/extlst" xmlns:r="http://schemas.openxmlformats.org/officeDocument/2006/relationships" xmlns:m="http://schemas.openxmlformats.org/officeDocument/2006/math" xmlns:v="urn:schemas-microsoft-com:vml" xmlns:wp14="http://schemas.microsoft.com/office/word/2010/wordprocessingDrawing" xmlns:wp="http://schemas.openxmlformats.org/drawingml/2006/wordprocessingDrawing" xmlns:w10="urn:schemas-microsoft-com:office:word" xmlns:w="http://schemas.openxmlformats.org/wordprocessingml/2006/main" xmlns:w14="http://schemas.microsoft.com/office/word/2010/wordml" xmlns:w15="http://schemas.microsoft.com/office/word/2012/wordml" xmlns:w16cex="http://schemas.microsoft.com/office/word/2018/wordml/cex" xmlns:w16cid="http://schemas.microsoft.com/office/word/2016/wordml/cid" xmlns:w16="http://schemas.microsoft.com/office/word/2018/wordml" xmlns:w16du="http://schemas.microsoft.com/office/word/2023/wordml/word16du" xmlns:w16sdtdh="http://schemas.microsoft.com/office/word/2020/wordml/sdtdatahash" xmlns:w16se="http://schemas.microsoft.com/office/word/2015/wordml/symex" xmlns:wpg="http://schemas.microsoft.com/office/word/2010/wordprocessingGroup" xmlns:wpi="http://schemas.microsoft.com/office/word/2010/wordprocessingInk" xmlns:wne="http://schemas.microsoft.com/office/word/2006/wordml" xmlns:wps="http://schemas.microsoft.com/office/word/2010/wordprocessingShape" mc:Ignorable="w14 w15 w16se w16cid w16 w16cex w16sdtdh w16du wp14">
   <w:sdt>
     <w:sdtPr>
       <w:rPr>
@@ -3347,7 +3404,7 @@
 </file>
 
 <file path=word/footnotes.xml><?xml version="1.0" encoding="utf-8"?>
-<w:footnotes xmlns:wpc="http://schemas.microsoft.com/office/word/2010/wordprocessingCanvas" xmlns:cx="http://schemas.microsoft.com/office/drawing/2014/chartex" xmlns:cx1="http://schemas.microsoft.com/office/drawing/2015/9/8/chartex" xmlns:cx2="http://schemas.microsoft.com/office/drawing/2015/10/21/chartex" xmlns:cx3="http://schemas.microsoft.com/office/drawing/2016/5/9/chartex" xmlns:cx4="http://schemas.microsoft.com/office/drawing/2016/5/10/chartex" xmlns:cx5="http://schemas.microsoft.com/office/drawing/2016/5/11/chartex" xmlns:cx6="http://schemas.microsoft.com/office/drawing/2016/5/12/chartex" xmlns:cx7="http://schemas.microsoft.com/office/drawing/2016/5/13/chartex" xmlns:cx8="http://schemas.microsoft.com/office/drawing/2016/5/14/chartex" xmlns:mc="http://schemas.openxmlformats.org/markup-compatibility/2006" xmlns:aink="http://schemas.microsoft.com/office/drawing/2016/ink" xmlns:am3d="http://schemas.microsoft.com/office/drawing/2017/model3d" xmlns:o="urn:schemas-microsoft-com:office:office" xmlns:oel="http://schemas.microsoft.com/office/2019/extlst" xmlns:r="http://schemas.openxmlformats.org/officeDocument/2006/relationships" xmlns:m="http://schemas.openxmlformats.org/officeDocument/2006/math" xmlns:v="urn:schemas-microsoft-com:vml" xmlns:wp14="http://schemas.microsoft.com/office/word/2010/wordprocessingDrawing" xmlns:wp="http://schemas.openxmlformats.org/drawingml/2006/wordprocessingDrawing" xmlns:w10="urn:schemas-microsoft-com:office:word" xmlns:w="http://schemas.openxmlformats.org/wordprocessingml/2006/main" xmlns:w14="http://schemas.microsoft.com/office/word/2010/wordml" xmlns:w15="http://schemas.microsoft.com/office/word/2012/wordml" xmlns:w16cex="http://schemas.microsoft.com/office/word/2018/wordml/cex" xmlns:w16cid="http://schemas.microsoft.com/office/word/2016/wordml/cid" xmlns:w16="http://schemas.microsoft.com/office/word/2018/wordml" xmlns:w16sdtdh="http://schemas.microsoft.com/office/word/2020/wordml/sdtdatahash" xmlns:w16se="http://schemas.microsoft.com/office/word/2015/wordml/symex" xmlns:wpg="http://schemas.microsoft.com/office/word/2010/wordprocessingGroup" xmlns:wpi="http://schemas.microsoft.com/office/word/2010/wordprocessingInk" xmlns:wne="http://schemas.microsoft.com/office/word/2006/wordml" xmlns:wps="http://schemas.microsoft.com/office/word/2010/wordprocessingShape" mc:Ignorable="w14 w15 w16se w16cid w16 w16cex w16sdtdh wp14">
+<w:footnotes xmlns:wpc="http://schemas.microsoft.com/office/word/2010/wordprocessingCanvas" xmlns:cx="http://schemas.microsoft.com/office/drawing/2014/chartex" xmlns:cx1="http://schemas.microsoft.com/office/drawing/2015/9/8/chartex" xmlns:cx2="http://schemas.microsoft.com/office/drawing/2015/10/21/chartex" xmlns:cx3="http://schemas.microsoft.com/office/drawing/2016/5/9/chartex" xmlns:cx4="http://schemas.microsoft.com/office/drawing/2016/5/10/chartex" xmlns:cx5="http://schemas.microsoft.com/office/drawing/2016/5/11/chartex" xmlns:cx6="http://schemas.microsoft.com/office/drawing/2016/5/12/chartex" xmlns:cx7="http://schemas.microsoft.com/office/drawing/2016/5/13/chartex" xmlns:cx8="http://schemas.microsoft.com/office/drawing/2016/5/14/chartex" xmlns:mc="http://schemas.openxmlformats.org/markup-compatibility/2006" xmlns:aink="http://schemas.microsoft.com/office/drawing/2016/ink" xmlns:am3d="http://schemas.microsoft.com/office/drawing/2017/model3d" xmlns:o="urn:schemas-microsoft-com:office:office" xmlns:oel="http://schemas.microsoft.com/office/2019/extlst" xmlns:r="http://schemas.openxmlformats.org/officeDocument/2006/relationships" xmlns:m="http://schemas.openxmlformats.org/officeDocument/2006/math" xmlns:v="urn:schemas-microsoft-com:vml" xmlns:wp14="http://schemas.microsoft.com/office/word/2010/wordprocessingDrawing" xmlns:wp="http://schemas.openxmlformats.org/drawingml/2006/wordprocessingDrawing" xmlns:w10="urn:schemas-microsoft-com:office:word" xmlns:w="http://schemas.openxmlformats.org/wordprocessingml/2006/main" xmlns:w14="http://schemas.microsoft.com/office/word/2010/wordml" xmlns:w15="http://schemas.microsoft.com/office/word/2012/wordml" xmlns:w16cex="http://schemas.microsoft.com/office/word/2018/wordml/cex" xmlns:w16cid="http://schemas.microsoft.com/office/word/2016/wordml/cid" xmlns:w16="http://schemas.microsoft.com/office/word/2018/wordml" xmlns:w16du="http://schemas.microsoft.com/office/word/2023/wordml/word16du" xmlns:w16sdtdh="http://schemas.microsoft.com/office/word/2020/wordml/sdtdatahash" xmlns:w16se="http://schemas.microsoft.com/office/word/2015/wordml/symex" xmlns:wpg="http://schemas.microsoft.com/office/word/2010/wordprocessingGroup" xmlns:wpi="http://schemas.microsoft.com/office/word/2010/wordprocessingInk" xmlns:wne="http://schemas.microsoft.com/office/word/2006/wordml" xmlns:wps="http://schemas.microsoft.com/office/word/2010/wordprocessingShape" mc:Ignorable="w14 w15 w16se w16cid w16 w16cex w16sdtdh w16du wp14">
   <w:footnote w:type="separator" w:id="-1">
     <w:p>
       <w:pPr>
@@ -3379,7 +3436,7 @@
 </file>
 
 <file path=word/header1.xml><?xml version="1.0" encoding="utf-8"?>
-<w:hdr xmlns:wpc="http://schemas.microsoft.com/office/word/2010/wordprocessingCanvas" xmlns:cx="http://schemas.microsoft.com/office/drawing/2014/chartex" xmlns:cx1="http://schemas.microsoft.com/office/drawing/2015/9/8/chartex" xmlns:cx2="http://schemas.microsoft.com/office/drawing/2015/10/21/chartex" xmlns:cx3="http://schemas.microsoft.com/office/drawing/2016/5/9/chartex" xmlns:cx4="http://schemas.microsoft.com/office/drawing/2016/5/10/chartex" xmlns:cx5="http://schemas.microsoft.com/office/drawing/2016/5/11/chartex" xmlns:cx6="http://schemas.microsoft.com/office/drawing/2016/5/12/chartex" xmlns:cx7="http://schemas.microsoft.com/office/drawing/2016/5/13/chartex" xmlns:cx8="http://schemas.microsoft.com/office/drawing/2016/5/14/chartex" xmlns:mc="http://schemas.openxmlformats.org/markup-compatibility/2006" xmlns:aink="http://schemas.microsoft.com/office/drawing/2016/ink" xmlns:am3d="http://schemas.microsoft.com/office/drawing/2017/model3d" xmlns:o="urn:schemas-microsoft-com:office:office" xmlns:oel="http://schemas.microsoft.com/office/2019/extlst" xmlns:r="http://schemas.openxmlformats.org/officeDocument/2006/relationships" xmlns:m="http://schemas.openxmlformats.org/officeDocument/2006/math" xmlns:v="urn:schemas-microsoft-com:vml" xmlns:wp14="http://schemas.microsoft.com/office/word/2010/wordprocessingDrawing" xmlns:wp="http://schemas.openxmlformats.org/drawingml/2006/wordprocessingDrawing" xmlns:w10="urn:schemas-microsoft-com:office:word" xmlns:w="http://schemas.openxmlformats.org/wordprocessingml/2006/main" xmlns:w14="http://schemas.microsoft.com/office/word/2010/wordml" xmlns:w15="http://schemas.microsoft.com/office/word/2012/wordml" xmlns:w16cex="http://schemas.microsoft.com/office/word/2018/wordml/cex" xmlns:w16cid="http://schemas.microsoft.com/office/word/2016/wordml/cid" xmlns:w16="http://schemas.microsoft.com/office/word/2018/wordml" xmlns:w16sdtdh="http://schemas.microsoft.com/office/word/2020/wordml/sdtdatahash" xmlns:w16se="http://schemas.microsoft.com/office/word/2015/wordml/symex" xmlns:wpg="http://schemas.microsoft.com/office/word/2010/wordprocessingGroup" xmlns:wpi="http://schemas.microsoft.com/office/word/2010/wordprocessingInk" xmlns:wne="http://schemas.microsoft.com/office/word/2006/wordml" xmlns:wps="http://schemas.microsoft.com/office/word/2010/wordprocessingShape" mc:Ignorable="w14 w15 w16se w16cid w16 w16cex w16sdtdh wp14">
+<w:hdr xmlns:wpc="http://schemas.microsoft.com/office/word/2010/wordprocessingCanvas" xmlns:cx="http://schemas.microsoft.com/office/drawing/2014/chartex" xmlns:cx1="http://schemas.microsoft.com/office/drawing/2015/9/8/chartex" xmlns:cx2="http://schemas.microsoft.com/office/drawing/2015/10/21/chartex" xmlns:cx3="http://schemas.microsoft.com/office/drawing/2016/5/9/chartex" xmlns:cx4="http://schemas.microsoft.com/office/drawing/2016/5/10/chartex" xmlns:cx5="http://schemas.microsoft.com/office/drawing/2016/5/11/chartex" xmlns:cx6="http://schemas.microsoft.com/office/drawing/2016/5/12/chartex" xmlns:cx7="http://schemas.microsoft.com/office/drawing/2016/5/13/chartex" xmlns:cx8="http://schemas.microsoft.com/office/drawing/2016/5/14/chartex" xmlns:mc="http://schemas.openxmlformats.org/markup-compatibility/2006" xmlns:aink="http://schemas.microsoft.com/office/drawing/2016/ink" xmlns:am3d="http://schemas.microsoft.com/office/drawing/2017/model3d" xmlns:o="urn:schemas-microsoft-com:office:office" xmlns:oel="http://schemas.microsoft.com/office/2019/extlst" xmlns:r="http://schemas.openxmlformats.org/officeDocument/2006/relationships" xmlns:m="http://schemas.openxmlformats.org/officeDocument/2006/math" xmlns:v="urn:schemas-microsoft-com:vml" xmlns:wp14="http://schemas.microsoft.com/office/word/2010/wordprocessingDrawing" xmlns:wp="http://schemas.openxmlformats.org/drawingml/2006/wordprocessingDrawing" xmlns:w10="urn:schemas-microsoft-com:office:word" xmlns:w="http://schemas.openxmlformats.org/wordprocessingml/2006/main" xmlns:w14="http://schemas.microsoft.com/office/word/2010/wordml" xmlns:w15="http://schemas.microsoft.com/office/word/2012/wordml" xmlns:w16cex="http://schemas.microsoft.com/office/word/2018/wordml/cex" xmlns:w16cid="http://schemas.microsoft.com/office/word/2016/wordml/cid" xmlns:w16="http://schemas.microsoft.com/office/word/2018/wordml" xmlns:w16du="http://schemas.microsoft.com/office/word/2023/wordml/word16du" xmlns:w16sdtdh="http://schemas.microsoft.com/office/word/2020/wordml/sdtdatahash" xmlns:w16se="http://schemas.microsoft.com/office/word/2015/wordml/symex" xmlns:wpg="http://schemas.microsoft.com/office/word/2010/wordprocessingGroup" xmlns:wpi="http://schemas.microsoft.com/office/word/2010/wordprocessingInk" xmlns:wne="http://schemas.microsoft.com/office/word/2006/wordml" xmlns:wps="http://schemas.microsoft.com/office/word/2010/wordprocessingShape" mc:Ignorable="w14 w15 w16se w16cid w16 w16cex w16sdtdh w16du wp14">
   <w:p>
     <w:pPr>
       <w:pStyle w:val="Header"/>
@@ -3444,7 +3501,7 @@
 </file>
 
 <file path=word/numbering.xml><?xml version="1.0" encoding="utf-8"?>
-<w:numbering xmlns:wpc="http://schemas.microsoft.com/office/word/2010/wordprocessingCanvas" xmlns:cx="http://schemas.microsoft.com/office/drawing/2014/chartex" xmlns:cx1="http://schemas.microsoft.com/office/drawing/2015/9/8/chartex" xmlns:cx2="http://schemas.microsoft.com/office/drawing/2015/10/21/chartex" xmlns:cx3="http://schemas.microsoft.com/office/drawing/2016/5/9/chartex" xmlns:cx4="http://schemas.microsoft.com/office/drawing/2016/5/10/chartex" xmlns:cx5="http://schemas.microsoft.com/office/drawing/2016/5/11/chartex" xmlns:cx6="http://schemas.microsoft.com/office/drawing/2016/5/12/chartex" xmlns:cx7="http://schemas.microsoft.com/office/drawing/2016/5/13/chartex" xmlns:cx8="http://schemas.microsoft.com/office/drawing/2016/5/14/chartex" xmlns:mc="http://schemas.openxmlformats.org/markup-compatibility/2006" xmlns:aink="http://schemas.microsoft.com/office/drawing/2016/ink" xmlns:am3d="http://schemas.microsoft.com/office/drawing/2017/model3d" xmlns:o="urn:schemas-microsoft-com:office:office" xmlns:oel="http://schemas.microsoft.com/office/2019/extlst" xmlns:r="http://schemas.openxmlformats.org/officeDocument/2006/relationships" xmlns:m="http://schemas.openxmlformats.org/officeDocument/2006/math" xmlns:v="urn:schemas-microsoft-com:vml" xmlns:wp14="http://schemas.microsoft.com/office/word/2010/wordprocessingDrawing" xmlns:wp="http://schemas.openxmlformats.org/drawingml/2006/wordprocessingDrawing" xmlns:w10="urn:schemas-microsoft-com:office:word" xmlns:w="http://schemas.openxmlformats.org/wordprocessingml/2006/main" xmlns:w14="http://schemas.microsoft.com/office/word/2010/wordml" xmlns:w15="http://schemas.microsoft.com/office/word/2012/wordml" xmlns:w16cex="http://schemas.microsoft.com/office/word/2018/wordml/cex" xmlns:w16cid="http://schemas.microsoft.com/office/word/2016/wordml/cid" xmlns:w16="http://schemas.microsoft.com/office/word/2018/wordml" xmlns:w16sdtdh="http://schemas.microsoft.com/office/word/2020/wordml/sdtdatahash" xmlns:w16se="http://schemas.microsoft.com/office/word/2015/wordml/symex" xmlns:wpg="http://schemas.microsoft.com/office/word/2010/wordprocessingGroup" xmlns:wpi="http://schemas.microsoft.com/office/word/2010/wordprocessingInk" xmlns:wne="http://schemas.microsoft.com/office/word/2006/wordml" xmlns:wps="http://schemas.microsoft.com/office/word/2010/wordprocessingShape" mc:Ignorable="w14 w15 w16se w16cid w16 w16cex w16sdtdh wp14">
+<w:numbering xmlns:wpc="http://schemas.microsoft.com/office/word/2010/wordprocessingCanvas" xmlns:cx="http://schemas.microsoft.com/office/drawing/2014/chartex" xmlns:cx1="http://schemas.microsoft.com/office/drawing/2015/9/8/chartex" xmlns:cx2="http://schemas.microsoft.com/office/drawing/2015/10/21/chartex" xmlns:cx3="http://schemas.microsoft.com/office/drawing/2016/5/9/chartex" xmlns:cx4="http://schemas.microsoft.com/office/drawing/2016/5/10/chartex" xmlns:cx5="http://schemas.microsoft.com/office/drawing/2016/5/11/chartex" xmlns:cx6="http://schemas.microsoft.com/office/drawing/2016/5/12/chartex" xmlns:cx7="http://schemas.microsoft.com/office/drawing/2016/5/13/chartex" xmlns:cx8="http://schemas.microsoft.com/office/drawing/2016/5/14/chartex" xmlns:mc="http://schemas.openxmlformats.org/markup-compatibility/2006" xmlns:aink="http://schemas.microsoft.com/office/drawing/2016/ink" xmlns:am3d="http://schemas.microsoft.com/office/drawing/2017/model3d" xmlns:o="urn:schemas-microsoft-com:office:office" xmlns:oel="http://schemas.microsoft.com/office/2019/extlst" xmlns:r="http://schemas.openxmlformats.org/officeDocument/2006/relationships" xmlns:m="http://schemas.openxmlformats.org/officeDocument/2006/math" xmlns:v="urn:schemas-microsoft-com:vml" xmlns:wp14="http://schemas.microsoft.com/office/word/2010/wordprocessingDrawing" xmlns:wp="http://schemas.openxmlformats.org/drawingml/2006/wordprocessingDrawing" xmlns:w10="urn:schemas-microsoft-com:office:word" xmlns:w="http://schemas.openxmlformats.org/wordprocessingml/2006/main" xmlns:w14="http://schemas.microsoft.com/office/word/2010/wordml" xmlns:w15="http://schemas.microsoft.com/office/word/2012/wordml" xmlns:w16cex="http://schemas.microsoft.com/office/word/2018/wordml/cex" xmlns:w16cid="http://schemas.microsoft.com/office/word/2016/wordml/cid" xmlns:w16="http://schemas.microsoft.com/office/word/2018/wordml" xmlns:w16du="http://schemas.microsoft.com/office/word/2023/wordml/word16du" xmlns:w16sdtdh="http://schemas.microsoft.com/office/word/2020/wordml/sdtdatahash" xmlns:w16se="http://schemas.microsoft.com/office/word/2015/wordml/symex" xmlns:wpg="http://schemas.microsoft.com/office/word/2010/wordprocessingGroup" xmlns:wpi="http://schemas.microsoft.com/office/word/2010/wordprocessingInk" xmlns:wne="http://schemas.microsoft.com/office/word/2006/wordml" xmlns:wps="http://schemas.microsoft.com/office/word/2010/wordprocessingShape" mc:Ignorable="w14 w15 w16se w16cid w16 w16cex w16sdtdh w16du wp14">
   <w:abstractNum w:abstractNumId="0" w15:restartNumberingAfterBreak="0">
     <w:nsid w:val="F541ED51"/>
     <w:multiLevelType w:val="hybridMultilevel"/>
@@ -3498,6 +3555,92 @@
     </w:lvl>
   </w:abstractNum>
   <w:abstractNum w:abstractNumId="1" w15:restartNumberingAfterBreak="0">
+    <w:nsid w:val="03161524"/>
+    <w:multiLevelType w:val="hybridMultilevel"/>
+    <w:tmpl w:val="51F8F93C"/>
+    <w:lvl w:ilvl="0" w:tplc="0409000F">
+      <w:start w:val="1"/>
+      <w:numFmt w:val="decimal"/>
+      <w:lvlText w:val="%1."/>
+      <w:lvlJc w:val="left"/>
+      <w:pPr>
+        <w:ind w:left="720" w:hanging="360"/>
+      </w:pPr>
+    </w:lvl>
+    <w:lvl w:ilvl="1" w:tplc="04090019" w:tentative="1">
+      <w:start w:val="1"/>
+      <w:numFmt w:val="lowerLetter"/>
+      <w:lvlText w:val="%2."/>
+      <w:lvlJc w:val="left"/>
+      <w:pPr>
+        <w:ind w:left="1440" w:hanging="360"/>
+      </w:pPr>
+    </w:lvl>
+    <w:lvl w:ilvl="2" w:tplc="0409001B" w:tentative="1">
+      <w:start w:val="1"/>
+      <w:numFmt w:val="lowerRoman"/>
+      <w:lvlText w:val="%3."/>
+      <w:lvlJc w:val="right"/>
+      <w:pPr>
+        <w:ind w:left="2160" w:hanging="180"/>
+      </w:pPr>
+    </w:lvl>
+    <w:lvl w:ilvl="3" w:tplc="0409000F" w:tentative="1">
+      <w:start w:val="1"/>
+      <w:numFmt w:val="decimal"/>
+      <w:lvlText w:val="%4."/>
+      <w:lvlJc w:val="left"/>
+      <w:pPr>
+        <w:ind w:left="2880" w:hanging="360"/>
+      </w:pPr>
+    </w:lvl>
+    <w:lvl w:ilvl="4" w:tplc="04090019" w:tentative="1">
+      <w:start w:val="1"/>
+      <w:numFmt w:val="lowerLetter"/>
+      <w:lvlText w:val="%5."/>
+      <w:lvlJc w:val="left"/>
+      <w:pPr>
+        <w:ind w:left="3600" w:hanging="360"/>
+      </w:pPr>
+    </w:lvl>
+    <w:lvl w:ilvl="5" w:tplc="0409001B" w:tentative="1">
+      <w:start w:val="1"/>
+      <w:numFmt w:val="lowerRoman"/>
+      <w:lvlText w:val="%6."/>
+      <w:lvlJc w:val="right"/>
+      <w:pPr>
+        <w:ind w:left="4320" w:hanging="180"/>
+      </w:pPr>
+    </w:lvl>
+    <w:lvl w:ilvl="6" w:tplc="0409000F" w:tentative="1">
+      <w:start w:val="1"/>
+      <w:numFmt w:val="decimal"/>
+      <w:lvlText w:val="%7."/>
+      <w:lvlJc w:val="left"/>
+      <w:pPr>
+        <w:ind w:left="5040" w:hanging="360"/>
+      </w:pPr>
+    </w:lvl>
+    <w:lvl w:ilvl="7" w:tplc="04090019" w:tentative="1">
+      <w:start w:val="1"/>
+      <w:numFmt w:val="lowerLetter"/>
+      <w:lvlText w:val="%8."/>
+      <w:lvlJc w:val="left"/>
+      <w:pPr>
+        <w:ind w:left="5760" w:hanging="360"/>
+      </w:pPr>
+    </w:lvl>
+    <w:lvl w:ilvl="8" w:tplc="0409001B" w:tentative="1">
+      <w:start w:val="1"/>
+      <w:numFmt w:val="lowerRoman"/>
+      <w:lvlText w:val="%9."/>
+      <w:lvlJc w:val="right"/>
+      <w:pPr>
+        <w:ind w:left="6480" w:hanging="180"/>
+      </w:pPr>
+    </w:lvl>
+  </w:abstractNum>
+  <w:abstractNum w:abstractNumId="2" w15:restartNumberingAfterBreak="0">
     <w:nsid w:val="1B63560E"/>
     <w:multiLevelType w:val="multilevel"/>
     <w:tmpl w:val="55A4ED92"/>
@@ -3610,7 +3753,7 @@
       </w:pPr>
     </w:lvl>
   </w:abstractNum>
-  <w:abstractNum w:abstractNumId="2" w15:restartNumberingAfterBreak="0">
+  <w:abstractNum w:abstractNumId="3" w15:restartNumberingAfterBreak="0">
     <w:nsid w:val="23D0207F"/>
     <w:multiLevelType w:val="hybridMultilevel"/>
     <w:tmpl w:val="4E1A9ED6"/>
@@ -3723,7 +3866,7 @@
       </w:rPr>
     </w:lvl>
   </w:abstractNum>
-  <w:abstractNum w:abstractNumId="3" w15:restartNumberingAfterBreak="0">
+  <w:abstractNum w:abstractNumId="4" w15:restartNumberingAfterBreak="0">
     <w:nsid w:val="35792CB8"/>
     <w:multiLevelType w:val="hybridMultilevel"/>
     <w:tmpl w:val="8F88E5F0"/>
@@ -3836,7 +3979,7 @@
       </w:rPr>
     </w:lvl>
   </w:abstractNum>
-  <w:abstractNum w:abstractNumId="4" w15:restartNumberingAfterBreak="0">
+  <w:abstractNum w:abstractNumId="5" w15:restartNumberingAfterBreak="0">
     <w:nsid w:val="38554174"/>
     <w:multiLevelType w:val="multilevel"/>
     <w:tmpl w:val="6308996C"/>
@@ -3949,7 +4092,7 @@
       </w:pPr>
     </w:lvl>
   </w:abstractNum>
-  <w:abstractNum w:abstractNumId="5" w15:restartNumberingAfterBreak="0">
+  <w:abstractNum w:abstractNumId="6" w15:restartNumberingAfterBreak="0">
     <w:nsid w:val="3FEB5679"/>
     <w:multiLevelType w:val="multilevel"/>
     <w:tmpl w:val="3CDE6356"/>
@@ -4062,7 +4205,7 @@
       </w:pPr>
     </w:lvl>
   </w:abstractNum>
-  <w:abstractNum w:abstractNumId="6" w15:restartNumberingAfterBreak="0">
+  <w:abstractNum w:abstractNumId="7" w15:restartNumberingAfterBreak="0">
     <w:nsid w:val="57EB1099"/>
     <w:multiLevelType w:val="multilevel"/>
     <w:tmpl w:val="BCE66DBE"/>
@@ -4175,7 +4318,7 @@
       </w:pPr>
     </w:lvl>
   </w:abstractNum>
-  <w:abstractNum w:abstractNumId="7" w15:restartNumberingAfterBreak="0">
+  <w:abstractNum w:abstractNumId="8" w15:restartNumberingAfterBreak="0">
     <w:nsid w:val="78662FCA"/>
     <w:multiLevelType w:val="multilevel"/>
     <w:tmpl w:val="2F6E0542"/>
@@ -4292,39 +4435,34 @@
     <w:abstractNumId w:val="0"/>
   </w:num>
   <w:num w:numId="2" w16cid:durableId="569392291">
+    <w:abstractNumId w:val="3"/>
+  </w:num>
+  <w:num w:numId="3" w16cid:durableId="614144323">
+    <w:abstractNumId w:val="5"/>
+  </w:num>
+  <w:num w:numId="4" w16cid:durableId="2054228873">
+    <w:abstractNumId w:val="4"/>
+  </w:num>
+  <w:num w:numId="5" w16cid:durableId="2051879252">
+    <w:abstractNumId w:val="8"/>
+  </w:num>
+  <w:num w:numId="6" w16cid:durableId="1169639176">
     <w:abstractNumId w:val="2"/>
   </w:num>
-  <w:num w:numId="3" w16cid:durableId="614144323">
-    <w:abstractNumId w:val="4"/>
+  <w:num w:numId="7" w16cid:durableId="486676342">
+    <w:abstractNumId w:val="6"/>
   </w:num>
-  <w:num w:numId="4" w16cid:durableId="2054228873">
-    <w:abstractNumId w:val="3"/>
-  </w:num>
-  <w:num w:numId="5" w16cid:durableId="2051879252">
+  <w:num w:numId="8" w16cid:durableId="1486240514">
     <w:abstractNumId w:val="7"/>
   </w:num>
-  <w:num w:numId="6" w16cid:durableId="1169639176">
+  <w:num w:numId="9" w16cid:durableId="1005085842">
     <w:abstractNumId w:val="1"/>
-  </w:num>
-  <w:num w:numId="7" w16cid:durableId="486676342">
-    <w:abstractNumId w:val="5"/>
-  </w:num>
-  <w:num w:numId="8" w16cid:durableId="1486240514">
-    <w:abstractNumId w:val="6"/>
   </w:num>
 </w:numbering>
 </file>
 
-<file path=word/people.xml><?xml version="1.0" encoding="utf-8"?>
-<w15:people xmlns:wpc="http://schemas.microsoft.com/office/word/2010/wordprocessingCanvas" xmlns:cx="http://schemas.microsoft.com/office/drawing/2014/chartex" xmlns:cx1="http://schemas.microsoft.com/office/drawing/2015/9/8/chartex" xmlns:cx2="http://schemas.microsoft.com/office/drawing/2015/10/21/chartex" xmlns:cx3="http://schemas.microsoft.com/office/drawing/2016/5/9/chartex" xmlns:cx4="http://schemas.microsoft.com/office/drawing/2016/5/10/chartex" xmlns:cx5="http://schemas.microsoft.com/office/drawing/2016/5/11/chartex" xmlns:cx6="http://schemas.microsoft.com/office/drawing/2016/5/12/chartex" xmlns:cx7="http://schemas.microsoft.com/office/drawing/2016/5/13/chartex" xmlns:cx8="http://schemas.microsoft.com/office/drawing/2016/5/14/chartex" xmlns:mc="http://schemas.openxmlformats.org/markup-compatibility/2006" xmlns:aink="http://schemas.microsoft.com/office/drawing/2016/ink" xmlns:am3d="http://schemas.microsoft.com/office/drawing/2017/model3d" xmlns:o="urn:schemas-microsoft-com:office:office" xmlns:oel="http://schemas.microsoft.com/office/2019/extlst" xmlns:r="http://schemas.openxmlformats.org/officeDocument/2006/relationships" xmlns:m="http://schemas.openxmlformats.org/officeDocument/2006/math" xmlns:v="urn:schemas-microsoft-com:vml" xmlns:wp14="http://schemas.microsoft.com/office/word/2010/wordprocessingDrawing" xmlns:wp="http://schemas.openxmlformats.org/drawingml/2006/wordprocessingDrawing" xmlns:w10="urn:schemas-microsoft-com:office:word" xmlns:w="http://schemas.openxmlformats.org/wordprocessingml/2006/main" xmlns:w14="http://schemas.microsoft.com/office/word/2010/wordml" xmlns:w15="http://schemas.microsoft.com/office/word/2012/wordml" xmlns:w16cex="http://schemas.microsoft.com/office/word/2018/wordml/cex" xmlns:w16cid="http://schemas.microsoft.com/office/word/2016/wordml/cid" xmlns:w16="http://schemas.microsoft.com/office/word/2018/wordml" xmlns:w16sdtdh="http://schemas.microsoft.com/office/word/2020/wordml/sdtdatahash" xmlns:w16se="http://schemas.microsoft.com/office/word/2015/wordml/symex" xmlns:wpg="http://schemas.microsoft.com/office/word/2010/wordprocessingGroup" xmlns:wpi="http://schemas.microsoft.com/office/word/2010/wordprocessingInk" xmlns:wne="http://schemas.microsoft.com/office/word/2006/wordml" xmlns:wps="http://schemas.microsoft.com/office/word/2010/wordprocessingShape" mc:Ignorable="w14 w15 w16se w16cid w16 w16cex w16sdtdh wp14">
-  <w15:person w15:author="Kiran Jais Chemmanatte">
-    <w15:presenceInfo w15:providerId="AD" w15:userId="S::s3988985@student.rmit.edu.au::633d473c-362d-4814-80ef-40f455abb478"/>
-  </w15:person>
-</w15:people>
-</file>
-
 <file path=word/styles.xml><?xml version="1.0" encoding="utf-8"?>
-<w:styles xmlns:mc="http://schemas.openxmlformats.org/markup-compatibility/2006" xmlns:r="http://schemas.openxmlformats.org/officeDocument/2006/relationships" xmlns:w="http://schemas.openxmlformats.org/wordprocessingml/2006/main" xmlns:w14="http://schemas.microsoft.com/office/word/2010/wordml" xmlns:w15="http://schemas.microsoft.com/office/word/2012/wordml" xmlns:w16cex="http://schemas.microsoft.com/office/word/2018/wordml/cex" xmlns:w16cid="http://schemas.microsoft.com/office/word/2016/wordml/cid" xmlns:w16="http://schemas.microsoft.com/office/word/2018/wordml" xmlns:w16sdtdh="http://schemas.microsoft.com/office/word/2020/wordml/sdtdatahash" xmlns:w16se="http://schemas.microsoft.com/office/word/2015/wordml/symex" mc:Ignorable="w14 w15 w16se w16cid w16 w16cex w16sdtdh">
+<w:styles xmlns:mc="http://schemas.openxmlformats.org/markup-compatibility/2006" xmlns:r="http://schemas.openxmlformats.org/officeDocument/2006/relationships" xmlns:w="http://schemas.openxmlformats.org/wordprocessingml/2006/main" xmlns:w14="http://schemas.microsoft.com/office/word/2010/wordml" xmlns:w15="http://schemas.microsoft.com/office/word/2012/wordml" xmlns:w16cex="http://schemas.microsoft.com/office/word/2018/wordml/cex" xmlns:w16cid="http://schemas.microsoft.com/office/word/2016/wordml/cid" xmlns:w16="http://schemas.microsoft.com/office/word/2018/wordml" xmlns:w16du="http://schemas.microsoft.com/office/word/2023/wordml/word16du" xmlns:w16sdtdh="http://schemas.microsoft.com/office/word/2020/wordml/sdtdatahash" xmlns:w16se="http://schemas.microsoft.com/office/word/2015/wordml/symex" mc:Ignorable="w14 w15 w16se w16cid w16 w16cex w16sdtdh w16du">
   <w:docDefaults>
     <w:rPrDefault>
       <w:rPr>
@@ -5613,7 +5751,7 @@
 
 <file path=customXml/item1.xml><?xml version="1.0" encoding="utf-8"?>
 <CoverPageProperties xmlns="http://schemas.microsoft.com/office/2006/coverPageProps">
-  <PublishDate>2024-06-27T00:00:00</PublishDate>
+  <PublishDate>2024-07-12T00:00:00</PublishDate>
   <Abstract/>
   <CompanyAddress>S3988985@student.rmit.edu.au</CompanyAddress>
   <CompanyPhone/>
@@ -5632,9 +5770,7 @@
 </file>
 
 <file path=customXml/item3.xml><?xml version="1.0" encoding="utf-8"?>
-<p:properties xmlns:p="http://schemas.microsoft.com/office/2006/metadata/properties" xmlns:xsi="http://www.w3.org/2001/XMLSchema-instance" xmlns:pc="http://schemas.microsoft.com/office/infopath/2007/PartnerControls">
-  <documentManagement/>
-</p:properties>
+<b:Sources xmlns:b="http://schemas.openxmlformats.org/officeDocument/2006/bibliography" xmlns="http://schemas.openxmlformats.org/officeDocument/2006/bibliography" SelectedStyle="\APA.XSL" StyleName="APA"/>
 </file>
 
 <file path=customXml/item4.xml><?xml version="1.0" encoding="utf-8"?>
@@ -5815,7 +5951,9 @@
 </file>
 
 <file path=customXml/item5.xml><?xml version="1.0" encoding="utf-8"?>
-<b:Sources xmlns:b="http://schemas.openxmlformats.org/officeDocument/2006/bibliography" xmlns="http://schemas.openxmlformats.org/officeDocument/2006/bibliography" SelectedStyle="\APA.XSL" StyleName="APA"/>
+<p:properties xmlns:p="http://schemas.microsoft.com/office/2006/metadata/properties" xmlns:xsi="http://www.w3.org/2001/XMLSchema-instance" xmlns:pc="http://schemas.microsoft.com/office/infopath/2007/PartnerControls">
+  <documentManagement/>
+</p:properties>
 </file>
 
 <file path=customXml/itemProps1.xml><?xml version="1.0" encoding="utf-8"?>
@@ -5835,10 +5973,9 @@
 </file>
 
 <file path=customXml/itemProps3.xml><?xml version="1.0" encoding="utf-8"?>
-<ds:datastoreItem xmlns:ds="http://schemas.openxmlformats.org/officeDocument/2006/customXml" ds:itemID="{7D4F4681-43EA-48EE-B8CC-BDBF868FBADA}">
+<ds:datastoreItem xmlns:ds="http://schemas.openxmlformats.org/officeDocument/2006/customXml" ds:itemID="{BE19B6C7-3C77-4079-AD62-EEF8D8F0ABFF}">
   <ds:schemaRefs>
-    <ds:schemaRef ds:uri="http://schemas.microsoft.com/office/2006/metadata/properties"/>
-    <ds:schemaRef ds:uri="http://schemas.microsoft.com/office/infopath/2007/PartnerControls"/>
+    <ds:schemaRef ds:uri="http://schemas.openxmlformats.org/officeDocument/2006/bibliography"/>
   </ds:schemaRefs>
 </ds:datastoreItem>
 </file>
@@ -5863,9 +6000,10 @@
 </file>
 
 <file path=customXml/itemProps5.xml><?xml version="1.0" encoding="utf-8"?>
-<ds:datastoreItem xmlns:ds="http://schemas.openxmlformats.org/officeDocument/2006/customXml" ds:itemID="{BE19B6C7-3C77-4079-AD62-EEF8D8F0ABFF}">
+<ds:datastoreItem xmlns:ds="http://schemas.openxmlformats.org/officeDocument/2006/customXml" ds:itemID="{7D4F4681-43EA-48EE-B8CC-BDBF868FBADA}">
   <ds:schemaRefs>
-    <ds:schemaRef ds:uri="http://schemas.openxmlformats.org/officeDocument/2006/bibliography"/>
+    <ds:schemaRef ds:uri="http://schemas.microsoft.com/office/2006/metadata/properties"/>
+    <ds:schemaRef ds:uri="http://schemas.microsoft.com/office/infopath/2007/PartnerControls"/>
   </ds:schemaRefs>
 </ds:datastoreItem>
 </file>
</xml_diff>